<commit_message>
Actualizacion del plan de riesgos
Se hizo la recolpilacion de los riesgos aportados por cada uno de los integrantes del equipo

Co-Authored-By: taniaesparza <taniaesparza@users.noreply.github.com>
</commit_message>
<xml_diff>
--- a/Documentos1/Plan de riesgos.docx
+++ b/Documentos1/Plan de riesgos.docx
@@ -1,6 +1,6 @@
 
 <file path=word/document.xml><?xml version="1.0" encoding="utf-8"?>
-<w:document xmlns:wpc="http://schemas.microsoft.com/office/word/2010/wordprocessingCanvas" xmlns:cx="http://schemas.microsoft.com/office/drawing/2014/chartex" xmlns:cx1="http://schemas.microsoft.com/office/drawing/2015/9/8/chartex" xmlns:cx2="http://schemas.microsoft.com/office/drawing/2015/10/21/chartex" xmlns:mc="http://schemas.openxmlformats.org/markup-compatibility/2006" xmlns:o="urn:schemas-microsoft-com:office:office" xmlns:r="http://schemas.openxmlformats.org/officeDocument/2006/relationships" xmlns:m="http://schemas.openxmlformats.org/officeDocument/2006/math" xmlns:v="urn:schemas-microsoft-com:vml" xmlns:wp14="http://schemas.microsoft.com/office/word/2010/wordprocessingDrawing" xmlns:wp="http://schemas.openxmlformats.org/drawingml/2006/wordprocessingDrawing" xmlns:w10="urn:schemas-microsoft-com:office:word" xmlns:w="http://schemas.openxmlformats.org/wordprocessingml/2006/main" xmlns:w14="http://schemas.microsoft.com/office/word/2010/wordml" xmlns:w15="http://schemas.microsoft.com/office/word/2012/wordml" xmlns:w16se="http://schemas.microsoft.com/office/word/2015/wordml/symex" xmlns:wpg="http://schemas.microsoft.com/office/word/2010/wordprocessingGroup" xmlns:wpi="http://schemas.microsoft.com/office/word/2010/wordprocessingInk" xmlns:wne="http://schemas.microsoft.com/office/word/2006/wordml" xmlns:wps="http://schemas.microsoft.com/office/word/2010/wordprocessingShape" mc:Ignorable="w14 w15 w16se wp14">
+<w:document xmlns:wpc="http://schemas.microsoft.com/office/word/2010/wordprocessingCanvas" xmlns:mc="http://schemas.openxmlformats.org/markup-compatibility/2006" xmlns:o="urn:schemas-microsoft-com:office:office" xmlns:r="http://schemas.openxmlformats.org/officeDocument/2006/relationships" xmlns:m="http://schemas.openxmlformats.org/officeDocument/2006/math" xmlns:v="urn:schemas-microsoft-com:vml" xmlns:wp14="http://schemas.microsoft.com/office/word/2010/wordprocessingDrawing" xmlns:wp="http://schemas.openxmlformats.org/drawingml/2006/wordprocessingDrawing" xmlns:w10="urn:schemas-microsoft-com:office:word" xmlns:w="http://schemas.openxmlformats.org/wordprocessingml/2006/main" xmlns:w14="http://schemas.microsoft.com/office/word/2010/wordml" xmlns:w15="http://schemas.microsoft.com/office/word/2012/wordml" xmlns:wpg="http://schemas.microsoft.com/office/word/2010/wordprocessingGroup" xmlns:wpi="http://schemas.microsoft.com/office/word/2010/wordprocessingInk" xmlns:wne="http://schemas.microsoft.com/office/word/2006/wordml" xmlns:wps="http://schemas.microsoft.com/office/word/2010/wordprocessingShape" mc:Ignorable="w14 w15 wp14">
   <w:body>
     <w:p>
       <w:bookmarkStart w:id="0" w:name="_GoBack"/>
@@ -236,17 +236,18 @@
         <w:tblStyle w:val="Tabladecuadrcula4-nfasis5"/>
         <w:tblpPr w:leftFromText="141" w:rightFromText="141" w:vertAnchor="page" w:horzAnchor="margin" w:tblpY="3766"/>
         <w:tblW w:w="0" w:type="auto"/>
+        <w:tblLayout w:type="fixed"/>
         <w:tblLook w:val="04A0" w:firstRow="1" w:lastRow="0" w:firstColumn="1" w:lastColumn="0" w:noHBand="0" w:noVBand="1"/>
       </w:tblPr>
       <w:tblGrid>
-        <w:gridCol w:w="995"/>
-        <w:gridCol w:w="2363"/>
-        <w:gridCol w:w="1607"/>
-        <w:gridCol w:w="1985"/>
-        <w:gridCol w:w="1674"/>
-        <w:gridCol w:w="1422"/>
-        <w:gridCol w:w="1278"/>
-        <w:gridCol w:w="1672"/>
+        <w:gridCol w:w="1075"/>
+        <w:gridCol w:w="2070"/>
+        <w:gridCol w:w="1838"/>
+        <w:gridCol w:w="1979"/>
+        <w:gridCol w:w="2033"/>
+        <w:gridCol w:w="1440"/>
+        <w:gridCol w:w="1080"/>
+        <w:gridCol w:w="1481"/>
       </w:tblGrid>
       <w:tr>
         <w:trPr>
@@ -255,9 +256,12 @@
         <w:tc>
           <w:tcPr>
             <w:cnfStyle w:val="001000000000" w:firstRow="0" w:lastRow="0" w:firstColumn="1" w:lastColumn="0" w:oddVBand="0" w:evenVBand="0" w:oddHBand="0" w:evenHBand="0" w:firstRowFirstColumn="0" w:firstRowLastColumn="0" w:lastRowFirstColumn="0" w:lastRowLastColumn="0"/>
-            <w:tcW w:w="935" w:type="dxa"/>
-          </w:tcPr>
-          <w:p>
+            <w:tcW w:w="1015" w:type="dxa"/>
+          </w:tcPr>
+          <w:p>
+            <w:pPr>
+              <w:jc w:val="center"/>
+            </w:pPr>
             <w:r>
               <w:t>#Riesgo</w:t>
             </w:r>
@@ -265,10 +269,11 @@
         </w:tc>
         <w:tc>
           <w:tcPr>
-            <w:tcW w:w="2323" w:type="dxa"/>
-          </w:tcPr>
-          <w:p>
-            <w:pPr>
+            <w:tcW w:w="2030" w:type="dxa"/>
+          </w:tcPr>
+          <w:p>
+            <w:pPr>
+              <w:jc w:val="center"/>
               <w:cnfStyle w:val="100000000000" w:firstRow="1" w:lastRow="0" w:firstColumn="0" w:lastColumn="0" w:oddVBand="0" w:evenVBand="0" w:oddHBand="0" w:evenHBand="0" w:firstRowFirstColumn="0" w:firstRowLastColumn="0" w:lastRowFirstColumn="0" w:lastRowLastColumn="0"/>
             </w:pPr>
             <w:r>
@@ -278,10 +283,11 @@
         </w:tc>
         <w:tc>
           <w:tcPr>
-            <w:tcW w:w="1567" w:type="dxa"/>
-          </w:tcPr>
-          <w:p>
-            <w:pPr>
+            <w:tcW w:w="1798" w:type="dxa"/>
+          </w:tcPr>
+          <w:p>
+            <w:pPr>
+              <w:jc w:val="center"/>
               <w:cnfStyle w:val="100000000000" w:firstRow="1" w:lastRow="0" w:firstColumn="0" w:lastColumn="0" w:oddVBand="0" w:evenVBand="0" w:oddHBand="0" w:evenHBand="0" w:firstRowFirstColumn="0" w:firstRowLastColumn="0" w:lastRowFirstColumn="0" w:lastRowLastColumn="0"/>
             </w:pPr>
             <w:r>
@@ -291,10 +297,11 @@
         </w:tc>
         <w:tc>
           <w:tcPr>
-            <w:tcW w:w="1945" w:type="dxa"/>
-          </w:tcPr>
-          <w:p>
-            <w:pPr>
+            <w:tcW w:w="1939" w:type="dxa"/>
+          </w:tcPr>
+          <w:p>
+            <w:pPr>
+              <w:jc w:val="center"/>
               <w:cnfStyle w:val="100000000000" w:firstRow="1" w:lastRow="0" w:firstColumn="0" w:lastColumn="0" w:oddVBand="0" w:evenVBand="0" w:oddHBand="0" w:evenHBand="0" w:firstRowFirstColumn="0" w:firstRowLastColumn="0" w:lastRowFirstColumn="0" w:lastRowLastColumn="0"/>
             </w:pPr>
             <w:r>
@@ -304,10 +311,11 @@
         </w:tc>
         <w:tc>
           <w:tcPr>
-            <w:tcW w:w="1634" w:type="dxa"/>
-          </w:tcPr>
-          <w:p>
-            <w:pPr>
+            <w:tcW w:w="1993" w:type="dxa"/>
+          </w:tcPr>
+          <w:p>
+            <w:pPr>
+              <w:jc w:val="center"/>
               <w:cnfStyle w:val="100000000000" w:firstRow="1" w:lastRow="0" w:firstColumn="0" w:lastColumn="0" w:oddVBand="0" w:evenVBand="0" w:oddHBand="0" w:evenHBand="0" w:firstRowFirstColumn="0" w:firstRowLastColumn="0" w:lastRowFirstColumn="0" w:lastRowLastColumn="0"/>
             </w:pPr>
             <w:r>
@@ -317,10 +325,11 @@
         </w:tc>
         <w:tc>
           <w:tcPr>
-            <w:tcW w:w="1382" w:type="dxa"/>
-          </w:tcPr>
-          <w:p>
-            <w:pPr>
+            <w:tcW w:w="1400" w:type="dxa"/>
+          </w:tcPr>
+          <w:p>
+            <w:pPr>
+              <w:jc w:val="center"/>
               <w:cnfStyle w:val="100000000000" w:firstRow="1" w:lastRow="0" w:firstColumn="0" w:lastColumn="0" w:oddVBand="0" w:evenVBand="0" w:oddHBand="0" w:evenHBand="0" w:firstRowFirstColumn="0" w:firstRowLastColumn="0" w:lastRowFirstColumn="0" w:lastRowLastColumn="0"/>
             </w:pPr>
             <w:r>
@@ -330,10 +339,11 @@
         </w:tc>
         <w:tc>
           <w:tcPr>
-            <w:tcW w:w="1238" w:type="dxa"/>
-          </w:tcPr>
-          <w:p>
-            <w:pPr>
+            <w:tcW w:w="1040" w:type="dxa"/>
+          </w:tcPr>
+          <w:p>
+            <w:pPr>
+              <w:jc w:val="center"/>
               <w:cnfStyle w:val="100000000000" w:firstRow="1" w:lastRow="0" w:firstColumn="0" w:lastColumn="0" w:oddVBand="0" w:evenVBand="0" w:oddHBand="0" w:evenHBand="0" w:firstRowFirstColumn="0" w:firstRowLastColumn="0" w:lastRowFirstColumn="0" w:lastRowLastColumn="0"/>
             </w:pPr>
             <w:r>
@@ -343,10 +353,11 @@
         </w:tc>
         <w:tc>
           <w:tcPr>
-            <w:tcW w:w="1612" w:type="dxa"/>
-          </w:tcPr>
-          <w:p>
-            <w:pPr>
+            <w:tcW w:w="1421" w:type="dxa"/>
+          </w:tcPr>
+          <w:p>
+            <w:pPr>
+              <w:jc w:val="center"/>
               <w:cnfStyle w:val="100000000000" w:firstRow="1" w:lastRow="0" w:firstColumn="0" w:lastColumn="0" w:oddVBand="0" w:evenVBand="0" w:oddHBand="0" w:evenHBand="0" w:firstRowFirstColumn="0" w:firstRowLastColumn="0" w:lastRowFirstColumn="0" w:lastRowLastColumn="0"/>
             </w:pPr>
             <w:r>
@@ -362,7 +373,7 @@
         <w:tc>
           <w:tcPr>
             <w:cnfStyle w:val="001000000000" w:firstRow="0" w:lastRow="0" w:firstColumn="1" w:lastColumn="0" w:oddVBand="0" w:evenVBand="0" w:oddHBand="0" w:evenHBand="0" w:firstRowFirstColumn="0" w:firstRowLastColumn="0" w:lastRowFirstColumn="0" w:lastRowLastColumn="0"/>
-            <w:tcW w:w="935" w:type="dxa"/>
+            <w:tcW w:w="1015" w:type="dxa"/>
           </w:tcPr>
           <w:p>
             <w:r>
@@ -372,7 +383,7 @@
         </w:tc>
         <w:tc>
           <w:tcPr>
-            <w:tcW w:w="2323" w:type="dxa"/>
+            <w:tcW w:w="2030" w:type="dxa"/>
           </w:tcPr>
           <w:p>
             <w:pPr>
@@ -385,7 +396,7 @@
         </w:tc>
         <w:tc>
           <w:tcPr>
-            <w:tcW w:w="1567" w:type="dxa"/>
+            <w:tcW w:w="1798" w:type="dxa"/>
           </w:tcPr>
           <w:p>
             <w:pPr>
@@ -398,7 +409,7 @@
         </w:tc>
         <w:tc>
           <w:tcPr>
-            <w:tcW w:w="1945" w:type="dxa"/>
+            <w:tcW w:w="1939" w:type="dxa"/>
           </w:tcPr>
           <w:p>
             <w:pPr>
@@ -411,7 +422,7 @@
         </w:tc>
         <w:tc>
           <w:tcPr>
-            <w:tcW w:w="1634" w:type="dxa"/>
+            <w:tcW w:w="1993" w:type="dxa"/>
           </w:tcPr>
           <w:p>
             <w:pPr>
@@ -424,7 +435,7 @@
         </w:tc>
         <w:tc>
           <w:tcPr>
-            <w:tcW w:w="1382" w:type="dxa"/>
+            <w:tcW w:w="1400" w:type="dxa"/>
           </w:tcPr>
           <w:p>
             <w:pPr>
@@ -438,7 +449,7 @@
         </w:tc>
         <w:tc>
           <w:tcPr>
-            <w:tcW w:w="1238" w:type="dxa"/>
+            <w:tcW w:w="1040" w:type="dxa"/>
           </w:tcPr>
           <w:p>
             <w:pPr>
@@ -452,7 +463,7 @@
         </w:tc>
         <w:tc>
           <w:tcPr>
-            <w:tcW w:w="1612" w:type="dxa"/>
+            <w:tcW w:w="1421" w:type="dxa"/>
           </w:tcPr>
           <w:p>
             <w:pPr>
@@ -469,7 +480,7 @@
         <w:tc>
           <w:tcPr>
             <w:cnfStyle w:val="001000000000" w:firstRow="0" w:lastRow="0" w:firstColumn="1" w:lastColumn="0" w:oddVBand="0" w:evenVBand="0" w:oddHBand="0" w:evenHBand="0" w:firstRowFirstColumn="0" w:firstRowLastColumn="0" w:lastRowFirstColumn="0" w:lastRowLastColumn="0"/>
-            <w:tcW w:w="935" w:type="dxa"/>
+            <w:tcW w:w="1015" w:type="dxa"/>
           </w:tcPr>
           <w:p>
             <w:r>
@@ -479,7 +490,7 @@
         </w:tc>
         <w:tc>
           <w:tcPr>
-            <w:tcW w:w="2323" w:type="dxa"/>
+            <w:tcW w:w="2030" w:type="dxa"/>
           </w:tcPr>
           <w:p>
             <w:pPr>
@@ -492,7 +503,7 @@
         </w:tc>
         <w:tc>
           <w:tcPr>
-            <w:tcW w:w="1567" w:type="dxa"/>
+            <w:tcW w:w="1798" w:type="dxa"/>
           </w:tcPr>
           <w:p>
             <w:pPr>
@@ -505,7 +516,7 @@
         </w:tc>
         <w:tc>
           <w:tcPr>
-            <w:tcW w:w="1945" w:type="dxa"/>
+            <w:tcW w:w="1939" w:type="dxa"/>
           </w:tcPr>
           <w:p>
             <w:pPr>
@@ -518,7 +529,7 @@
         </w:tc>
         <w:tc>
           <w:tcPr>
-            <w:tcW w:w="1634" w:type="dxa"/>
+            <w:tcW w:w="1993" w:type="dxa"/>
           </w:tcPr>
           <w:p>
             <w:pPr>
@@ -531,7 +542,7 @@
         </w:tc>
         <w:tc>
           <w:tcPr>
-            <w:tcW w:w="1382" w:type="dxa"/>
+            <w:tcW w:w="1400" w:type="dxa"/>
           </w:tcPr>
           <w:p>
             <w:pPr>
@@ -545,7 +556,7 @@
         </w:tc>
         <w:tc>
           <w:tcPr>
-            <w:tcW w:w="1238" w:type="dxa"/>
+            <w:tcW w:w="1040" w:type="dxa"/>
           </w:tcPr>
           <w:p>
             <w:pPr>
@@ -559,7 +570,7 @@
         </w:tc>
         <w:tc>
           <w:tcPr>
-            <w:tcW w:w="1612" w:type="dxa"/>
+            <w:tcW w:w="1421" w:type="dxa"/>
           </w:tcPr>
           <w:p>
             <w:pPr>
@@ -579,78 +590,111 @@
         <w:tc>
           <w:tcPr>
             <w:cnfStyle w:val="001000000000" w:firstRow="0" w:lastRow="0" w:firstColumn="1" w:lastColumn="0" w:oddVBand="0" w:evenVBand="0" w:oddHBand="0" w:evenHBand="0" w:firstRowFirstColumn="0" w:firstRowLastColumn="0" w:lastRowFirstColumn="0" w:lastRowLastColumn="0"/>
-            <w:tcW w:w="935" w:type="dxa"/>
-          </w:tcPr>
-          <w:p/>
-        </w:tc>
-        <w:tc>
-          <w:tcPr>
-            <w:tcW w:w="2323" w:type="dxa"/>
-          </w:tcPr>
-          <w:p>
-            <w:pPr>
-              <w:cnfStyle w:val="000000100000" w:firstRow="0" w:lastRow="0" w:firstColumn="0" w:lastColumn="0" w:oddVBand="0" w:evenVBand="0" w:oddHBand="1" w:evenHBand="0" w:firstRowFirstColumn="0" w:firstRowLastColumn="0" w:lastRowFirstColumn="0" w:lastRowLastColumn="0"/>
-            </w:pPr>
-          </w:p>
-        </w:tc>
-        <w:tc>
-          <w:tcPr>
-            <w:tcW w:w="1567" w:type="dxa"/>
-          </w:tcPr>
-          <w:p>
-            <w:pPr>
-              <w:cnfStyle w:val="000000100000" w:firstRow="0" w:lastRow="0" w:firstColumn="0" w:lastColumn="0" w:oddVBand="0" w:evenVBand="0" w:oddHBand="1" w:evenHBand="0" w:firstRowFirstColumn="0" w:firstRowLastColumn="0" w:lastRowFirstColumn="0" w:lastRowLastColumn="0"/>
-            </w:pPr>
-          </w:p>
-        </w:tc>
-        <w:tc>
-          <w:tcPr>
-            <w:tcW w:w="1945" w:type="dxa"/>
-          </w:tcPr>
-          <w:p>
-            <w:pPr>
-              <w:cnfStyle w:val="000000100000" w:firstRow="0" w:lastRow="0" w:firstColumn="0" w:lastColumn="0" w:oddVBand="0" w:evenVBand="0" w:oddHBand="1" w:evenHBand="0" w:firstRowFirstColumn="0" w:firstRowLastColumn="0" w:lastRowFirstColumn="0" w:lastRowLastColumn="0"/>
-            </w:pPr>
-          </w:p>
-        </w:tc>
-        <w:tc>
-          <w:tcPr>
-            <w:tcW w:w="1634" w:type="dxa"/>
-          </w:tcPr>
-          <w:p>
-            <w:pPr>
-              <w:cnfStyle w:val="000000100000" w:firstRow="0" w:lastRow="0" w:firstColumn="0" w:lastColumn="0" w:oddVBand="0" w:evenVBand="0" w:oddHBand="1" w:evenHBand="0" w:firstRowFirstColumn="0" w:firstRowLastColumn="0" w:lastRowFirstColumn="0" w:lastRowLastColumn="0"/>
-            </w:pPr>
-          </w:p>
-        </w:tc>
-        <w:tc>
-          <w:tcPr>
-            <w:tcW w:w="1382" w:type="dxa"/>
-          </w:tcPr>
-          <w:p>
-            <w:pPr>
-              <w:cnfStyle w:val="000000100000" w:firstRow="0" w:lastRow="0" w:firstColumn="0" w:lastColumn="0" w:oddVBand="0" w:evenVBand="0" w:oddHBand="1" w:evenHBand="0" w:firstRowFirstColumn="0" w:firstRowLastColumn="0" w:lastRowFirstColumn="0" w:lastRowLastColumn="0"/>
-            </w:pPr>
-          </w:p>
-        </w:tc>
-        <w:tc>
-          <w:tcPr>
-            <w:tcW w:w="1238" w:type="dxa"/>
-          </w:tcPr>
-          <w:p>
-            <w:pPr>
-              <w:cnfStyle w:val="000000100000" w:firstRow="0" w:lastRow="0" w:firstColumn="0" w:lastColumn="0" w:oddVBand="0" w:evenVBand="0" w:oddHBand="1" w:evenHBand="0" w:firstRowFirstColumn="0" w:firstRowLastColumn="0" w:lastRowFirstColumn="0" w:lastRowLastColumn="0"/>
-            </w:pPr>
-          </w:p>
-        </w:tc>
-        <w:tc>
-          <w:tcPr>
-            <w:tcW w:w="1612" w:type="dxa"/>
-          </w:tcPr>
-          <w:p>
-            <w:pPr>
-              <w:cnfStyle w:val="000000100000" w:firstRow="0" w:lastRow="0" w:firstColumn="0" w:lastColumn="0" w:oddVBand="0" w:evenVBand="0" w:oddHBand="1" w:evenHBand="0" w:firstRowFirstColumn="0" w:firstRowLastColumn="0" w:lastRowFirstColumn="0" w:lastRowLastColumn="0"/>
-            </w:pPr>
+            <w:tcW w:w="1015" w:type="dxa"/>
+          </w:tcPr>
+          <w:p>
+            <w:r>
+              <w:t>3</w:t>
+            </w:r>
+          </w:p>
+        </w:tc>
+        <w:tc>
+          <w:tcPr>
+            <w:tcW w:w="2030" w:type="dxa"/>
+          </w:tcPr>
+          <w:p>
+            <w:pPr>
+              <w:cnfStyle w:val="000000100000" w:firstRow="0" w:lastRow="0" w:firstColumn="0" w:lastColumn="0" w:oddVBand="0" w:evenVBand="0" w:oddHBand="1" w:evenHBand="0" w:firstRowFirstColumn="0" w:firstRowLastColumn="0" w:lastRowFirstColumn="0" w:lastRowLastColumn="0"/>
+            </w:pPr>
+            <w:r>
+              <w:t>Estimaciones inexactas</w:t>
+            </w:r>
+          </w:p>
+        </w:tc>
+        <w:tc>
+          <w:tcPr>
+            <w:tcW w:w="1798" w:type="dxa"/>
+          </w:tcPr>
+          <w:p>
+            <w:pPr>
+              <w:cnfStyle w:val="000000100000" w:firstRow="0" w:lastRow="0" w:firstColumn="0" w:lastColumn="0" w:oddVBand="0" w:evenVBand="0" w:oddHBand="1" w:evenHBand="0" w:firstRowFirstColumn="0" w:firstRowLastColumn="0" w:lastRowFirstColumn="0" w:lastRowLastColumn="0"/>
+            </w:pPr>
+            <w:r>
+              <w:t>Las tareas tardan mucho más tiempo de lo que fue planeado.</w:t>
+            </w:r>
+          </w:p>
+        </w:tc>
+        <w:tc>
+          <w:tcPr>
+            <w:tcW w:w="1939" w:type="dxa"/>
+          </w:tcPr>
+          <w:p>
+            <w:pPr>
+              <w:cnfStyle w:val="000000100000" w:firstRow="0" w:lastRow="0" w:firstColumn="0" w:lastColumn="0" w:oddVBand="0" w:evenVBand="0" w:oddHBand="1" w:evenHBand="0" w:firstRowFirstColumn="0" w:firstRowLastColumn="0" w:lastRowFirstColumn="0" w:lastRowLastColumn="0"/>
+            </w:pPr>
+            <w:r>
+              <w:t xml:space="preserve">Verificar el trabajo de cada uno de los integrantes, para garantizar que </w:t>
+            </w:r>
+            <w:r>
+              <w:lastRenderedPageBreak/>
+              <w:t>están trabajando eficientemente.</w:t>
+            </w:r>
+          </w:p>
+        </w:tc>
+        <w:tc>
+          <w:tcPr>
+            <w:tcW w:w="1993" w:type="dxa"/>
+          </w:tcPr>
+          <w:p>
+            <w:pPr>
+              <w:cnfStyle w:val="000000100000" w:firstRow="0" w:lastRow="0" w:firstColumn="0" w:lastColumn="0" w:oddVBand="0" w:evenVBand="0" w:oddHBand="1" w:evenHBand="0" w:firstRowFirstColumn="0" w:firstRowLastColumn="0" w:lastRowFirstColumn="0" w:lastRowLastColumn="0"/>
+            </w:pPr>
+            <w:r>
+              <w:lastRenderedPageBreak/>
+              <w:t>Reestimar las tareas para obtener una nueva fecha de término.</w:t>
+            </w:r>
+          </w:p>
+        </w:tc>
+        <w:tc>
+          <w:tcPr>
+            <w:tcW w:w="1400" w:type="dxa"/>
+          </w:tcPr>
+          <w:p>
+            <w:pPr>
+              <w:jc w:val="center"/>
+              <w:cnfStyle w:val="000000100000" w:firstRow="0" w:lastRow="0" w:firstColumn="0" w:lastColumn="0" w:oddVBand="0" w:evenVBand="0" w:oddHBand="1" w:evenHBand="0" w:firstRowFirstColumn="0" w:firstRowLastColumn="0" w:lastRowFirstColumn="0" w:lastRowLastColumn="0"/>
+            </w:pPr>
+            <w:r>
+              <w:t>Media</w:t>
+            </w:r>
+          </w:p>
+        </w:tc>
+        <w:tc>
+          <w:tcPr>
+            <w:tcW w:w="1040" w:type="dxa"/>
+          </w:tcPr>
+          <w:p>
+            <w:pPr>
+              <w:jc w:val="center"/>
+              <w:cnfStyle w:val="000000100000" w:firstRow="0" w:lastRow="0" w:firstColumn="0" w:lastColumn="0" w:oddVBand="0" w:evenVBand="0" w:oddHBand="1" w:evenHBand="0" w:firstRowFirstColumn="0" w:firstRowLastColumn="0" w:lastRowFirstColumn="0" w:lastRowLastColumn="0"/>
+            </w:pPr>
+            <w:r>
+              <w:t>Alto</w:t>
+            </w:r>
+          </w:p>
+        </w:tc>
+        <w:tc>
+          <w:tcPr>
+            <w:tcW w:w="1421" w:type="dxa"/>
+          </w:tcPr>
+          <w:p>
+            <w:pPr>
+              <w:jc w:val="center"/>
+              <w:cnfStyle w:val="000000100000" w:firstRow="0" w:lastRow="0" w:firstColumn="0" w:lastColumn="0" w:oddVBand="0" w:evenVBand="0" w:oddHBand="1" w:evenHBand="0" w:firstRowFirstColumn="0" w:firstRowLastColumn="0" w:lastRowFirstColumn="0" w:lastRowLastColumn="0"/>
+            </w:pPr>
+            <w:r>
+              <w:t>SGA</w:t>
+            </w:r>
           </w:p>
         </w:tc>
       </w:tr>
@@ -658,78 +702,109 @@
         <w:tc>
           <w:tcPr>
             <w:cnfStyle w:val="001000000000" w:firstRow="0" w:lastRow="0" w:firstColumn="1" w:lastColumn="0" w:oddVBand="0" w:evenVBand="0" w:oddHBand="0" w:evenHBand="0" w:firstRowFirstColumn="0" w:firstRowLastColumn="0" w:lastRowFirstColumn="0" w:lastRowLastColumn="0"/>
-            <w:tcW w:w="935" w:type="dxa"/>
+            <w:tcW w:w="1015" w:type="dxa"/>
           </w:tcPr>
           <w:p/>
         </w:tc>
         <w:tc>
           <w:tcPr>
-            <w:tcW w:w="2323" w:type="dxa"/>
-          </w:tcPr>
-          <w:p>
-            <w:pPr>
-              <w:cnfStyle w:val="000000000000" w:firstRow="0" w:lastRow="0" w:firstColumn="0" w:lastColumn="0" w:oddVBand="0" w:evenVBand="0" w:oddHBand="0" w:evenHBand="0" w:firstRowFirstColumn="0" w:firstRowLastColumn="0" w:lastRowFirstColumn="0" w:lastRowLastColumn="0"/>
-            </w:pPr>
-          </w:p>
-        </w:tc>
-        <w:tc>
-          <w:tcPr>
-            <w:tcW w:w="1567" w:type="dxa"/>
-          </w:tcPr>
-          <w:p>
-            <w:pPr>
-              <w:cnfStyle w:val="000000000000" w:firstRow="0" w:lastRow="0" w:firstColumn="0" w:lastColumn="0" w:oddVBand="0" w:evenVBand="0" w:oddHBand="0" w:evenHBand="0" w:firstRowFirstColumn="0" w:firstRowLastColumn="0" w:lastRowFirstColumn="0" w:lastRowLastColumn="0"/>
-            </w:pPr>
-          </w:p>
-        </w:tc>
-        <w:tc>
-          <w:tcPr>
-            <w:tcW w:w="1945" w:type="dxa"/>
-          </w:tcPr>
-          <w:p>
-            <w:pPr>
-              <w:cnfStyle w:val="000000000000" w:firstRow="0" w:lastRow="0" w:firstColumn="0" w:lastColumn="0" w:oddVBand="0" w:evenVBand="0" w:oddHBand="0" w:evenHBand="0" w:firstRowFirstColumn="0" w:firstRowLastColumn="0" w:lastRowFirstColumn="0" w:lastRowLastColumn="0"/>
-            </w:pPr>
-          </w:p>
-        </w:tc>
-        <w:tc>
-          <w:tcPr>
-            <w:tcW w:w="1634" w:type="dxa"/>
-          </w:tcPr>
-          <w:p>
-            <w:pPr>
-              <w:cnfStyle w:val="000000000000" w:firstRow="0" w:lastRow="0" w:firstColumn="0" w:lastColumn="0" w:oddVBand="0" w:evenVBand="0" w:oddHBand="0" w:evenHBand="0" w:firstRowFirstColumn="0" w:firstRowLastColumn="0" w:lastRowFirstColumn="0" w:lastRowLastColumn="0"/>
-            </w:pPr>
-          </w:p>
-        </w:tc>
-        <w:tc>
-          <w:tcPr>
-            <w:tcW w:w="1382" w:type="dxa"/>
-          </w:tcPr>
-          <w:p>
-            <w:pPr>
-              <w:cnfStyle w:val="000000000000" w:firstRow="0" w:lastRow="0" w:firstColumn="0" w:lastColumn="0" w:oddVBand="0" w:evenVBand="0" w:oddHBand="0" w:evenHBand="0" w:firstRowFirstColumn="0" w:firstRowLastColumn="0" w:lastRowFirstColumn="0" w:lastRowLastColumn="0"/>
-            </w:pPr>
-          </w:p>
-        </w:tc>
-        <w:tc>
-          <w:tcPr>
-            <w:tcW w:w="1238" w:type="dxa"/>
-          </w:tcPr>
-          <w:p>
-            <w:pPr>
-              <w:cnfStyle w:val="000000000000" w:firstRow="0" w:lastRow="0" w:firstColumn="0" w:lastColumn="0" w:oddVBand="0" w:evenVBand="0" w:oddHBand="0" w:evenHBand="0" w:firstRowFirstColumn="0" w:firstRowLastColumn="0" w:lastRowFirstColumn="0" w:lastRowLastColumn="0"/>
-            </w:pPr>
-          </w:p>
-        </w:tc>
-        <w:tc>
-          <w:tcPr>
-            <w:tcW w:w="1612" w:type="dxa"/>
-          </w:tcPr>
-          <w:p>
-            <w:pPr>
-              <w:cnfStyle w:val="000000000000" w:firstRow="0" w:lastRow="0" w:firstColumn="0" w:lastColumn="0" w:oddVBand="0" w:evenVBand="0" w:oddHBand="0" w:evenHBand="0" w:firstRowFirstColumn="0" w:firstRowLastColumn="0" w:lastRowFirstColumn="0" w:lastRowLastColumn="0"/>
-            </w:pPr>
+            <w:tcW w:w="2030" w:type="dxa"/>
+          </w:tcPr>
+          <w:p>
+            <w:pPr>
+              <w:jc w:val="both"/>
+              <w:cnfStyle w:val="000000000000" w:firstRow="0" w:lastRow="0" w:firstColumn="0" w:lastColumn="0" w:oddVBand="0" w:evenVBand="0" w:oddHBand="0" w:evenHBand="0" w:firstRowFirstColumn="0" w:firstRowLastColumn="0" w:lastRowFirstColumn="0" w:lastRowLastColumn="0"/>
+            </w:pPr>
+            <w:r>
+              <w:t>Cambios en las prioridades</w:t>
+            </w:r>
+            <w:r>
+              <w:t xml:space="preserve"> de alguna tarea que está esperando algún miembro del equipo para poder avanzar con una tarea relacionada.</w:t>
+            </w:r>
+          </w:p>
+        </w:tc>
+        <w:tc>
+          <w:tcPr>
+            <w:tcW w:w="1798" w:type="dxa"/>
+          </w:tcPr>
+          <w:p>
+            <w:pPr>
+              <w:jc w:val="both"/>
+              <w:cnfStyle w:val="000000000000" w:firstRow="0" w:lastRow="0" w:firstColumn="0" w:lastColumn="0" w:oddVBand="0" w:evenVBand="0" w:oddHBand="0" w:evenHBand="0" w:firstRowFirstColumn="0" w:firstRowLastColumn="0" w:lastRowFirstColumn="0" w:lastRowLastColumn="0"/>
+            </w:pPr>
+            <w:r>
+              <w:t>Uno integrante del equipo puede estar esperando una tarea para poder avanzar y como tal se cambió una tarea con alta prioridad y entonces allí se desequilibraría el plan y se movería el calendario.</w:t>
+            </w:r>
+          </w:p>
+        </w:tc>
+        <w:tc>
+          <w:tcPr>
+            <w:tcW w:w="1939" w:type="dxa"/>
+          </w:tcPr>
+          <w:p>
+            <w:pPr>
+              <w:jc w:val="both"/>
+              <w:cnfStyle w:val="000000000000" w:firstRow="0" w:lastRow="0" w:firstColumn="0" w:lastColumn="0" w:oddVBand="0" w:evenVBand="0" w:oddHBand="0" w:evenHBand="0" w:firstRowFirstColumn="0" w:firstRowLastColumn="0" w:lastRowFirstColumn="0" w:lastRowLastColumn="0"/>
+            </w:pPr>
+            <w:r>
+              <w:t>No cambiar la prioridad de ninguna tarea menos que sea urgente y que no se vea afectado otro miembro del equipo.</w:t>
+            </w:r>
+          </w:p>
+        </w:tc>
+        <w:tc>
+          <w:tcPr>
+            <w:tcW w:w="1993" w:type="dxa"/>
+          </w:tcPr>
+          <w:p>
+            <w:pPr>
+              <w:jc w:val="both"/>
+              <w:cnfStyle w:val="000000000000" w:firstRow="0" w:lastRow="0" w:firstColumn="0" w:lastColumn="0" w:oddVBand="0" w:evenVBand="0" w:oddHBand="0" w:evenHBand="0" w:firstRowFirstColumn="0" w:firstRowLastColumn="0" w:lastRowFirstColumn="0" w:lastRowLastColumn="0"/>
+            </w:pPr>
+            <w:r>
+              <w:t>Rehacer el plan de tareas y apoyar al miembro del equipo que tuvo esa complicación con el cambio de prioridad en la tarea.</w:t>
+            </w:r>
+          </w:p>
+        </w:tc>
+        <w:tc>
+          <w:tcPr>
+            <w:tcW w:w="1400" w:type="dxa"/>
+          </w:tcPr>
+          <w:p>
+            <w:pPr>
+              <w:jc w:val="center"/>
+              <w:cnfStyle w:val="000000000000" w:firstRow="0" w:lastRow="0" w:firstColumn="0" w:lastColumn="0" w:oddVBand="0" w:evenVBand="0" w:oddHBand="0" w:evenHBand="0" w:firstRowFirstColumn="0" w:firstRowLastColumn="0" w:lastRowFirstColumn="0" w:lastRowLastColumn="0"/>
+            </w:pPr>
+            <w:r>
+              <w:t>Medio</w:t>
+            </w:r>
+          </w:p>
+        </w:tc>
+        <w:tc>
+          <w:tcPr>
+            <w:tcW w:w="1040" w:type="dxa"/>
+          </w:tcPr>
+          <w:p>
+            <w:pPr>
+              <w:jc w:val="center"/>
+              <w:cnfStyle w:val="000000000000" w:firstRow="0" w:lastRow="0" w:firstColumn="0" w:lastColumn="0" w:oddVBand="0" w:evenVBand="0" w:oddHBand="0" w:evenHBand="0" w:firstRowFirstColumn="0" w:firstRowLastColumn="0" w:lastRowFirstColumn="0" w:lastRowLastColumn="0"/>
+            </w:pPr>
+            <w:r>
+              <w:t>Medio</w:t>
+            </w:r>
+          </w:p>
+        </w:tc>
+        <w:tc>
+          <w:tcPr>
+            <w:tcW w:w="1421" w:type="dxa"/>
+          </w:tcPr>
+          <w:p>
+            <w:pPr>
+              <w:jc w:val="center"/>
+              <w:cnfStyle w:val="000000000000" w:firstRow="0" w:lastRow="0" w:firstColumn="0" w:lastColumn="0" w:oddVBand="0" w:evenVBand="0" w:oddHBand="0" w:evenHBand="0" w:firstRowFirstColumn="0" w:firstRowLastColumn="0" w:lastRowFirstColumn="0" w:lastRowLastColumn="0"/>
+            </w:pPr>
+            <w:r>
+              <w:t>SGA</w:t>
+            </w:r>
           </w:p>
         </w:tc>
       </w:tr>
@@ -740,78 +815,106 @@
         <w:tc>
           <w:tcPr>
             <w:cnfStyle w:val="001000000000" w:firstRow="0" w:lastRow="0" w:firstColumn="1" w:lastColumn="0" w:oddVBand="0" w:evenVBand="0" w:oddHBand="0" w:evenHBand="0" w:firstRowFirstColumn="0" w:firstRowLastColumn="0" w:lastRowFirstColumn="0" w:lastRowLastColumn="0"/>
-            <w:tcW w:w="935" w:type="dxa"/>
-          </w:tcPr>
-          <w:p/>
-        </w:tc>
-        <w:tc>
-          <w:tcPr>
-            <w:tcW w:w="2323" w:type="dxa"/>
-          </w:tcPr>
-          <w:p>
-            <w:pPr>
-              <w:cnfStyle w:val="000000100000" w:firstRow="0" w:lastRow="0" w:firstColumn="0" w:lastColumn="0" w:oddVBand="0" w:evenVBand="0" w:oddHBand="1" w:evenHBand="0" w:firstRowFirstColumn="0" w:firstRowLastColumn="0" w:lastRowFirstColumn="0" w:lastRowLastColumn="0"/>
-            </w:pPr>
-          </w:p>
-        </w:tc>
-        <w:tc>
-          <w:tcPr>
-            <w:tcW w:w="1567" w:type="dxa"/>
-          </w:tcPr>
-          <w:p>
-            <w:pPr>
-              <w:cnfStyle w:val="000000100000" w:firstRow="0" w:lastRow="0" w:firstColumn="0" w:lastColumn="0" w:oddVBand="0" w:evenVBand="0" w:oddHBand="1" w:evenHBand="0" w:firstRowFirstColumn="0" w:firstRowLastColumn="0" w:lastRowFirstColumn="0" w:lastRowLastColumn="0"/>
-            </w:pPr>
-          </w:p>
-        </w:tc>
-        <w:tc>
-          <w:tcPr>
-            <w:tcW w:w="1945" w:type="dxa"/>
-          </w:tcPr>
-          <w:p>
-            <w:pPr>
-              <w:cnfStyle w:val="000000100000" w:firstRow="0" w:lastRow="0" w:firstColumn="0" w:lastColumn="0" w:oddVBand="0" w:evenVBand="0" w:oddHBand="1" w:evenHBand="0" w:firstRowFirstColumn="0" w:firstRowLastColumn="0" w:lastRowFirstColumn="0" w:lastRowLastColumn="0"/>
-            </w:pPr>
-          </w:p>
-        </w:tc>
-        <w:tc>
-          <w:tcPr>
-            <w:tcW w:w="1634" w:type="dxa"/>
-          </w:tcPr>
-          <w:p>
-            <w:pPr>
-              <w:cnfStyle w:val="000000100000" w:firstRow="0" w:lastRow="0" w:firstColumn="0" w:lastColumn="0" w:oddVBand="0" w:evenVBand="0" w:oddHBand="1" w:evenHBand="0" w:firstRowFirstColumn="0" w:firstRowLastColumn="0" w:lastRowFirstColumn="0" w:lastRowLastColumn="0"/>
-            </w:pPr>
-          </w:p>
-        </w:tc>
-        <w:tc>
-          <w:tcPr>
-            <w:tcW w:w="1382" w:type="dxa"/>
-          </w:tcPr>
-          <w:p>
-            <w:pPr>
-              <w:cnfStyle w:val="000000100000" w:firstRow="0" w:lastRow="0" w:firstColumn="0" w:lastColumn="0" w:oddVBand="0" w:evenVBand="0" w:oddHBand="1" w:evenHBand="0" w:firstRowFirstColumn="0" w:firstRowLastColumn="0" w:lastRowFirstColumn="0" w:lastRowLastColumn="0"/>
-            </w:pPr>
-          </w:p>
-        </w:tc>
-        <w:tc>
-          <w:tcPr>
-            <w:tcW w:w="1238" w:type="dxa"/>
-          </w:tcPr>
-          <w:p>
-            <w:pPr>
-              <w:cnfStyle w:val="000000100000" w:firstRow="0" w:lastRow="0" w:firstColumn="0" w:lastColumn="0" w:oddVBand="0" w:evenVBand="0" w:oddHBand="1" w:evenHBand="0" w:firstRowFirstColumn="0" w:firstRowLastColumn="0" w:lastRowFirstColumn="0" w:lastRowLastColumn="0"/>
-            </w:pPr>
-          </w:p>
-        </w:tc>
-        <w:tc>
-          <w:tcPr>
-            <w:tcW w:w="1612" w:type="dxa"/>
-          </w:tcPr>
-          <w:p>
-            <w:pPr>
-              <w:cnfStyle w:val="000000100000" w:firstRow="0" w:lastRow="0" w:firstColumn="0" w:lastColumn="0" w:oddVBand="0" w:evenVBand="0" w:oddHBand="1" w:evenHBand="0" w:firstRowFirstColumn="0" w:firstRowLastColumn="0" w:lastRowFirstColumn="0" w:lastRowLastColumn="0"/>
-            </w:pPr>
+            <w:tcW w:w="1015" w:type="dxa"/>
+          </w:tcPr>
+          <w:p>
+            <w:r>
+              <w:t>4</w:t>
+            </w:r>
+          </w:p>
+        </w:tc>
+        <w:tc>
+          <w:tcPr>
+            <w:tcW w:w="2030" w:type="dxa"/>
+          </w:tcPr>
+          <w:p>
+            <w:pPr>
+              <w:cnfStyle w:val="000000100000" w:firstRow="0" w:lastRow="0" w:firstColumn="0" w:lastColumn="0" w:oddVBand="0" w:evenVBand="0" w:oddHBand="1" w:evenHBand="0" w:firstRowFirstColumn="0" w:firstRowLastColumn="0" w:lastRowFirstColumn="0" w:lastRowLastColumn="0"/>
+            </w:pPr>
+            <w:r>
+              <w:t>Falta de conocimiento acerca de las nuevas tecnologías.</w:t>
+            </w:r>
+          </w:p>
+        </w:tc>
+        <w:tc>
+          <w:tcPr>
+            <w:tcW w:w="1798" w:type="dxa"/>
+          </w:tcPr>
+          <w:p>
+            <w:pPr>
+              <w:cnfStyle w:val="000000100000" w:firstRow="0" w:lastRow="0" w:firstColumn="0" w:lastColumn="0" w:oddVBand="0" w:evenVBand="0" w:oddHBand="1" w:evenHBand="0" w:firstRowFirstColumn="0" w:firstRowLastColumn="0" w:lastRowFirstColumn="0" w:lastRowLastColumn="0"/>
+            </w:pPr>
+            <w:r>
+              <w:t>Que el integrante tenga mucha confusión y duda acerca de la nueva tecnología.</w:t>
+            </w:r>
+          </w:p>
+        </w:tc>
+        <w:tc>
+          <w:tcPr>
+            <w:tcW w:w="1939" w:type="dxa"/>
+          </w:tcPr>
+          <w:p>
+            <w:pPr>
+              <w:cnfStyle w:val="000000100000" w:firstRow="0" w:lastRow="0" w:firstColumn="0" w:lastColumn="0" w:oddVBand="0" w:evenVBand="0" w:oddHBand="1" w:evenHBand="0" w:firstRowFirstColumn="0" w:firstRowLastColumn="0" w:lastRowFirstColumn="0" w:lastRowLastColumn="0"/>
+            </w:pPr>
+            <w:r>
+              <w:t>Estar comunicados siempre con el equipo para resolver las dudas.</w:t>
+            </w:r>
+          </w:p>
+        </w:tc>
+        <w:tc>
+          <w:tcPr>
+            <w:tcW w:w="1993" w:type="dxa"/>
+          </w:tcPr>
+          <w:p>
+            <w:pPr>
+              <w:cnfStyle w:val="000000100000" w:firstRow="0" w:lastRow="0" w:firstColumn="0" w:lastColumn="0" w:oddVBand="0" w:evenVBand="0" w:oddHBand="1" w:evenHBand="0" w:firstRowFirstColumn="0" w:firstRowLastColumn="0" w:lastRowFirstColumn="0" w:lastRowLastColumn="0"/>
+            </w:pPr>
+            <w:r>
+              <w:t xml:space="preserve">Invertir tiempo en explicar la nueva tecnología. </w:t>
+            </w:r>
+          </w:p>
+        </w:tc>
+        <w:tc>
+          <w:tcPr>
+            <w:tcW w:w="1400" w:type="dxa"/>
+          </w:tcPr>
+          <w:p>
+            <w:pPr>
+              <w:jc w:val="center"/>
+              <w:cnfStyle w:val="000000100000" w:firstRow="0" w:lastRow="0" w:firstColumn="0" w:lastColumn="0" w:oddVBand="0" w:evenVBand="0" w:oddHBand="1" w:evenHBand="0" w:firstRowFirstColumn="0" w:firstRowLastColumn="0" w:lastRowFirstColumn="0" w:lastRowLastColumn="0"/>
+            </w:pPr>
+            <w:r>
+              <w:t>Media</w:t>
+            </w:r>
+          </w:p>
+        </w:tc>
+        <w:tc>
+          <w:tcPr>
+            <w:tcW w:w="1040" w:type="dxa"/>
+          </w:tcPr>
+          <w:p>
+            <w:pPr>
+              <w:jc w:val="center"/>
+              <w:cnfStyle w:val="000000100000" w:firstRow="0" w:lastRow="0" w:firstColumn="0" w:lastColumn="0" w:oddVBand="0" w:evenVBand="0" w:oddHBand="1" w:evenHBand="0" w:firstRowFirstColumn="0" w:firstRowLastColumn="0" w:lastRowFirstColumn="0" w:lastRowLastColumn="0"/>
+            </w:pPr>
+            <w:r>
+              <w:t>Medio</w:t>
+            </w:r>
+          </w:p>
+        </w:tc>
+        <w:tc>
+          <w:tcPr>
+            <w:tcW w:w="1421" w:type="dxa"/>
+          </w:tcPr>
+          <w:p>
+            <w:pPr>
+              <w:jc w:val="center"/>
+              <w:cnfStyle w:val="000000100000" w:firstRow="0" w:lastRow="0" w:firstColumn="0" w:lastColumn="0" w:oddVBand="0" w:evenVBand="0" w:oddHBand="1" w:evenHBand="0" w:firstRowFirstColumn="0" w:firstRowLastColumn="0" w:lastRowFirstColumn="0" w:lastRowLastColumn="0"/>
+            </w:pPr>
+            <w:r>
+              <w:t>ZRCA</w:t>
+            </w:r>
           </w:p>
         </w:tc>
       </w:tr>
@@ -819,78 +922,106 @@
         <w:tc>
           <w:tcPr>
             <w:cnfStyle w:val="001000000000" w:firstRow="0" w:lastRow="0" w:firstColumn="1" w:lastColumn="0" w:oddVBand="0" w:evenVBand="0" w:oddHBand="0" w:evenHBand="0" w:firstRowFirstColumn="0" w:firstRowLastColumn="0" w:lastRowFirstColumn="0" w:lastRowLastColumn="0"/>
-            <w:tcW w:w="935" w:type="dxa"/>
-          </w:tcPr>
-          <w:p/>
-        </w:tc>
-        <w:tc>
-          <w:tcPr>
-            <w:tcW w:w="2323" w:type="dxa"/>
-          </w:tcPr>
-          <w:p>
-            <w:pPr>
-              <w:cnfStyle w:val="000000000000" w:firstRow="0" w:lastRow="0" w:firstColumn="0" w:lastColumn="0" w:oddVBand="0" w:evenVBand="0" w:oddHBand="0" w:evenHBand="0" w:firstRowFirstColumn="0" w:firstRowLastColumn="0" w:lastRowFirstColumn="0" w:lastRowLastColumn="0"/>
-            </w:pPr>
-          </w:p>
-        </w:tc>
-        <w:tc>
-          <w:tcPr>
-            <w:tcW w:w="1567" w:type="dxa"/>
-          </w:tcPr>
-          <w:p>
-            <w:pPr>
-              <w:cnfStyle w:val="000000000000" w:firstRow="0" w:lastRow="0" w:firstColumn="0" w:lastColumn="0" w:oddVBand="0" w:evenVBand="0" w:oddHBand="0" w:evenHBand="0" w:firstRowFirstColumn="0" w:firstRowLastColumn="0" w:lastRowFirstColumn="0" w:lastRowLastColumn="0"/>
-            </w:pPr>
-          </w:p>
-        </w:tc>
-        <w:tc>
-          <w:tcPr>
-            <w:tcW w:w="1945" w:type="dxa"/>
-          </w:tcPr>
-          <w:p>
-            <w:pPr>
-              <w:cnfStyle w:val="000000000000" w:firstRow="0" w:lastRow="0" w:firstColumn="0" w:lastColumn="0" w:oddVBand="0" w:evenVBand="0" w:oddHBand="0" w:evenHBand="0" w:firstRowFirstColumn="0" w:firstRowLastColumn="0" w:lastRowFirstColumn="0" w:lastRowLastColumn="0"/>
-            </w:pPr>
-          </w:p>
-        </w:tc>
-        <w:tc>
-          <w:tcPr>
-            <w:tcW w:w="1634" w:type="dxa"/>
-          </w:tcPr>
-          <w:p>
-            <w:pPr>
-              <w:cnfStyle w:val="000000000000" w:firstRow="0" w:lastRow="0" w:firstColumn="0" w:lastColumn="0" w:oddVBand="0" w:evenVBand="0" w:oddHBand="0" w:evenHBand="0" w:firstRowFirstColumn="0" w:firstRowLastColumn="0" w:lastRowFirstColumn="0" w:lastRowLastColumn="0"/>
-            </w:pPr>
-          </w:p>
-        </w:tc>
-        <w:tc>
-          <w:tcPr>
-            <w:tcW w:w="1382" w:type="dxa"/>
-          </w:tcPr>
-          <w:p>
-            <w:pPr>
-              <w:cnfStyle w:val="000000000000" w:firstRow="0" w:lastRow="0" w:firstColumn="0" w:lastColumn="0" w:oddVBand="0" w:evenVBand="0" w:oddHBand="0" w:evenHBand="0" w:firstRowFirstColumn="0" w:firstRowLastColumn="0" w:lastRowFirstColumn="0" w:lastRowLastColumn="0"/>
-            </w:pPr>
-          </w:p>
-        </w:tc>
-        <w:tc>
-          <w:tcPr>
-            <w:tcW w:w="1238" w:type="dxa"/>
-          </w:tcPr>
-          <w:p>
-            <w:pPr>
-              <w:cnfStyle w:val="000000000000" w:firstRow="0" w:lastRow="0" w:firstColumn="0" w:lastColumn="0" w:oddVBand="0" w:evenVBand="0" w:oddHBand="0" w:evenHBand="0" w:firstRowFirstColumn="0" w:firstRowLastColumn="0" w:lastRowFirstColumn="0" w:lastRowLastColumn="0"/>
-            </w:pPr>
-          </w:p>
-        </w:tc>
-        <w:tc>
-          <w:tcPr>
-            <w:tcW w:w="1612" w:type="dxa"/>
-          </w:tcPr>
-          <w:p>
-            <w:pPr>
-              <w:cnfStyle w:val="000000000000" w:firstRow="0" w:lastRow="0" w:firstColumn="0" w:lastColumn="0" w:oddVBand="0" w:evenVBand="0" w:oddHBand="0" w:evenHBand="0" w:firstRowFirstColumn="0" w:firstRowLastColumn="0" w:lastRowFirstColumn="0" w:lastRowLastColumn="0"/>
-            </w:pPr>
+            <w:tcW w:w="1015" w:type="dxa"/>
+          </w:tcPr>
+          <w:p>
+            <w:r>
+              <w:t>5</w:t>
+            </w:r>
+          </w:p>
+        </w:tc>
+        <w:tc>
+          <w:tcPr>
+            <w:tcW w:w="2030" w:type="dxa"/>
+          </w:tcPr>
+          <w:p>
+            <w:pPr>
+              <w:cnfStyle w:val="000000000000" w:firstRow="0" w:lastRow="0" w:firstColumn="0" w:lastColumn="0" w:oddVBand="0" w:evenVBand="0" w:oddHBand="0" w:evenHBand="0" w:firstRowFirstColumn="0" w:firstRowLastColumn="0" w:lastRowFirstColumn="0" w:lastRowLastColumn="0"/>
+            </w:pPr>
+            <w:r>
+              <w:t>Limitaciones de las nuevas tecnologías añadidas a proyecto</w:t>
+            </w:r>
+          </w:p>
+        </w:tc>
+        <w:tc>
+          <w:tcPr>
+            <w:tcW w:w="1798" w:type="dxa"/>
+          </w:tcPr>
+          <w:p>
+            <w:pPr>
+              <w:cnfStyle w:val="000000000000" w:firstRow="0" w:lastRow="0" w:firstColumn="0" w:lastColumn="0" w:oddVBand="0" w:evenVBand="0" w:oddHBand="0" w:evenHBand="0" w:firstRowFirstColumn="0" w:firstRowLastColumn="0" w:lastRowFirstColumn="0" w:lastRowLastColumn="0"/>
+            </w:pPr>
+            <w:r>
+              <w:t>Que las nuevas tecnologías a usar tengan limitaciones como de capacidad, tiempo de uso.</w:t>
+            </w:r>
+          </w:p>
+        </w:tc>
+        <w:tc>
+          <w:tcPr>
+            <w:tcW w:w="1939" w:type="dxa"/>
+          </w:tcPr>
+          <w:p>
+            <w:pPr>
+              <w:cnfStyle w:val="000000000000" w:firstRow="0" w:lastRow="0" w:firstColumn="0" w:lastColumn="0" w:oddVBand="0" w:evenVBand="0" w:oddHBand="0" w:evenHBand="0" w:firstRowFirstColumn="0" w:firstRowLastColumn="0" w:lastRowFirstColumn="0" w:lastRowLastColumn="0"/>
+            </w:pPr>
+            <w:r>
+              <w:t>Verificar e estar informado que tantas limitaciones tiene cierta tecnología.</w:t>
+            </w:r>
+          </w:p>
+        </w:tc>
+        <w:tc>
+          <w:tcPr>
+            <w:tcW w:w="1993" w:type="dxa"/>
+          </w:tcPr>
+          <w:p>
+            <w:pPr>
+              <w:cnfStyle w:val="000000000000" w:firstRow="0" w:lastRow="0" w:firstColumn="0" w:lastColumn="0" w:oddVBand="0" w:evenVBand="0" w:oddHBand="0" w:evenHBand="0" w:firstRowFirstColumn="0" w:firstRowLastColumn="0" w:lastRowFirstColumn="0" w:lastRowLastColumn="0"/>
+            </w:pPr>
+            <w:r>
+              <w:t>Tener una tecnología de segundo plan o prevenir desde antes las limitaciones</w:t>
+            </w:r>
+          </w:p>
+        </w:tc>
+        <w:tc>
+          <w:tcPr>
+            <w:tcW w:w="1400" w:type="dxa"/>
+          </w:tcPr>
+          <w:p>
+            <w:pPr>
+              <w:jc w:val="center"/>
+              <w:cnfStyle w:val="000000000000" w:firstRow="0" w:lastRow="0" w:firstColumn="0" w:lastColumn="0" w:oddVBand="0" w:evenVBand="0" w:oddHBand="0" w:evenHBand="0" w:firstRowFirstColumn="0" w:firstRowLastColumn="0" w:lastRowFirstColumn="0" w:lastRowLastColumn="0"/>
+            </w:pPr>
+            <w:r>
+              <w:t>Media</w:t>
+            </w:r>
+          </w:p>
+        </w:tc>
+        <w:tc>
+          <w:tcPr>
+            <w:tcW w:w="1040" w:type="dxa"/>
+          </w:tcPr>
+          <w:p>
+            <w:pPr>
+              <w:jc w:val="center"/>
+              <w:cnfStyle w:val="000000000000" w:firstRow="0" w:lastRow="0" w:firstColumn="0" w:lastColumn="0" w:oddVBand="0" w:evenVBand="0" w:oddHBand="0" w:evenHBand="0" w:firstRowFirstColumn="0" w:firstRowLastColumn="0" w:lastRowFirstColumn="0" w:lastRowLastColumn="0"/>
+            </w:pPr>
+            <w:r>
+              <w:t>Alto</w:t>
+            </w:r>
+          </w:p>
+        </w:tc>
+        <w:tc>
+          <w:tcPr>
+            <w:tcW w:w="1421" w:type="dxa"/>
+          </w:tcPr>
+          <w:p>
+            <w:pPr>
+              <w:jc w:val="center"/>
+              <w:cnfStyle w:val="000000000000" w:firstRow="0" w:lastRow="0" w:firstColumn="0" w:lastColumn="0" w:oddVBand="0" w:evenVBand="0" w:oddHBand="0" w:evenHBand="0" w:firstRowFirstColumn="0" w:firstRowLastColumn="0" w:lastRowFirstColumn="0" w:lastRowLastColumn="0"/>
+            </w:pPr>
+            <w:r>
+              <w:t>Todos</w:t>
+            </w:r>
           </w:p>
         </w:tc>
       </w:tr>
@@ -901,78 +1032,1254 @@
         <w:tc>
           <w:tcPr>
             <w:cnfStyle w:val="001000000000" w:firstRow="0" w:lastRow="0" w:firstColumn="1" w:lastColumn="0" w:oddVBand="0" w:evenVBand="0" w:oddHBand="0" w:evenHBand="0" w:firstRowFirstColumn="0" w:firstRowLastColumn="0" w:lastRowFirstColumn="0" w:lastRowLastColumn="0"/>
-            <w:tcW w:w="935" w:type="dxa"/>
-          </w:tcPr>
-          <w:p/>
-        </w:tc>
-        <w:tc>
-          <w:tcPr>
-            <w:tcW w:w="2323" w:type="dxa"/>
-          </w:tcPr>
-          <w:p>
-            <w:pPr>
-              <w:cnfStyle w:val="000000100000" w:firstRow="0" w:lastRow="0" w:firstColumn="0" w:lastColumn="0" w:oddVBand="0" w:evenVBand="0" w:oddHBand="1" w:evenHBand="0" w:firstRowFirstColumn="0" w:firstRowLastColumn="0" w:lastRowFirstColumn="0" w:lastRowLastColumn="0"/>
-            </w:pPr>
-          </w:p>
-        </w:tc>
-        <w:tc>
-          <w:tcPr>
-            <w:tcW w:w="1567" w:type="dxa"/>
-          </w:tcPr>
-          <w:p>
-            <w:pPr>
-              <w:cnfStyle w:val="000000100000" w:firstRow="0" w:lastRow="0" w:firstColumn="0" w:lastColumn="0" w:oddVBand="0" w:evenVBand="0" w:oddHBand="1" w:evenHBand="0" w:firstRowFirstColumn="0" w:firstRowLastColumn="0" w:lastRowFirstColumn="0" w:lastRowLastColumn="0"/>
-            </w:pPr>
-          </w:p>
-        </w:tc>
-        <w:tc>
-          <w:tcPr>
-            <w:tcW w:w="1945" w:type="dxa"/>
-          </w:tcPr>
-          <w:p>
-            <w:pPr>
-              <w:cnfStyle w:val="000000100000" w:firstRow="0" w:lastRow="0" w:firstColumn="0" w:lastColumn="0" w:oddVBand="0" w:evenVBand="0" w:oddHBand="1" w:evenHBand="0" w:firstRowFirstColumn="0" w:firstRowLastColumn="0" w:lastRowFirstColumn="0" w:lastRowLastColumn="0"/>
-            </w:pPr>
-          </w:p>
-        </w:tc>
-        <w:tc>
-          <w:tcPr>
-            <w:tcW w:w="1634" w:type="dxa"/>
-          </w:tcPr>
-          <w:p>
-            <w:pPr>
-              <w:cnfStyle w:val="000000100000" w:firstRow="0" w:lastRow="0" w:firstColumn="0" w:lastColumn="0" w:oddVBand="0" w:evenVBand="0" w:oddHBand="1" w:evenHBand="0" w:firstRowFirstColumn="0" w:firstRowLastColumn="0" w:lastRowFirstColumn="0" w:lastRowLastColumn="0"/>
-            </w:pPr>
-          </w:p>
-        </w:tc>
-        <w:tc>
-          <w:tcPr>
-            <w:tcW w:w="1382" w:type="dxa"/>
-          </w:tcPr>
-          <w:p>
-            <w:pPr>
-              <w:cnfStyle w:val="000000100000" w:firstRow="0" w:lastRow="0" w:firstColumn="0" w:lastColumn="0" w:oddVBand="0" w:evenVBand="0" w:oddHBand="1" w:evenHBand="0" w:firstRowFirstColumn="0" w:firstRowLastColumn="0" w:lastRowFirstColumn="0" w:lastRowLastColumn="0"/>
-            </w:pPr>
-          </w:p>
-        </w:tc>
-        <w:tc>
-          <w:tcPr>
-            <w:tcW w:w="1238" w:type="dxa"/>
-          </w:tcPr>
-          <w:p>
-            <w:pPr>
-              <w:cnfStyle w:val="000000100000" w:firstRow="0" w:lastRow="0" w:firstColumn="0" w:lastColumn="0" w:oddVBand="0" w:evenVBand="0" w:oddHBand="1" w:evenHBand="0" w:firstRowFirstColumn="0" w:firstRowLastColumn="0" w:lastRowFirstColumn="0" w:lastRowLastColumn="0"/>
-            </w:pPr>
-          </w:p>
-        </w:tc>
-        <w:tc>
-          <w:tcPr>
-            <w:tcW w:w="1612" w:type="dxa"/>
-          </w:tcPr>
-          <w:p>
-            <w:pPr>
-              <w:cnfStyle w:val="000000100000" w:firstRow="0" w:lastRow="0" w:firstColumn="0" w:lastColumn="0" w:oddVBand="0" w:evenVBand="0" w:oddHBand="1" w:evenHBand="0" w:firstRowFirstColumn="0" w:firstRowLastColumn="0" w:lastRowFirstColumn="0" w:lastRowLastColumn="0"/>
-            </w:pPr>
+            <w:tcW w:w="1015" w:type="dxa"/>
+          </w:tcPr>
+          <w:p>
+            <w:r>
+              <w:t>6</w:t>
+            </w:r>
+          </w:p>
+        </w:tc>
+        <w:tc>
+          <w:tcPr>
+            <w:tcW w:w="2030" w:type="dxa"/>
+          </w:tcPr>
+          <w:p>
+            <w:pPr>
+              <w:cnfStyle w:val="000000100000" w:firstRow="0" w:lastRow="0" w:firstColumn="0" w:lastColumn="0" w:oddVBand="0" w:evenVBand="0" w:oddHBand="1" w:evenHBand="0" w:firstRowFirstColumn="0" w:firstRowLastColumn="0" w:lastRowFirstColumn="0" w:lastRowLastColumn="0"/>
+            </w:pPr>
+            <w:r>
+              <w:t>Falta de conocimiento en los integrantes del equipo</w:t>
+            </w:r>
+          </w:p>
+        </w:tc>
+        <w:tc>
+          <w:tcPr>
+            <w:tcW w:w="1798" w:type="dxa"/>
+          </w:tcPr>
+          <w:p>
+            <w:pPr>
+              <w:cnfStyle w:val="000000100000" w:firstRow="0" w:lastRow="0" w:firstColumn="0" w:lastColumn="0" w:oddVBand="0" w:evenVBand="0" w:oddHBand="1" w:evenHBand="0" w:firstRowFirstColumn="0" w:firstRowLastColumn="0" w:lastRowFirstColumn="0" w:lastRowLastColumn="0"/>
+            </w:pPr>
+            <w:r>
+              <w:t xml:space="preserve">Que los integrantes del equipo no cuenten con los </w:t>
+            </w:r>
+            <w:r>
+              <w:lastRenderedPageBreak/>
+              <w:t>conocimientos requeridos para lleva a cabo la complejidad de dicho proyecto</w:t>
+            </w:r>
+          </w:p>
+        </w:tc>
+        <w:tc>
+          <w:tcPr>
+            <w:tcW w:w="1939" w:type="dxa"/>
+          </w:tcPr>
+          <w:p>
+            <w:pPr>
+              <w:cnfStyle w:val="000000100000" w:firstRow="0" w:lastRow="0" w:firstColumn="0" w:lastColumn="0" w:oddVBand="0" w:evenVBand="0" w:oddHBand="1" w:evenHBand="0" w:firstRowFirstColumn="0" w:firstRowLastColumn="0" w:lastRowFirstColumn="0" w:lastRowLastColumn="0"/>
+              <w:rPr>
+                <w:rFonts w:ascii="Calibri" w:hAnsi="Calibri" w:cs="Calibri"/>
+                <w:color w:val="000000"/>
+              </w:rPr>
+            </w:pPr>
+            <w:r>
+              <w:rPr>
+                <w:rFonts w:ascii="Calibri" w:hAnsi="Calibri" w:cs="Calibri"/>
+                <w:color w:val="000000"/>
+              </w:rPr>
+              <w:lastRenderedPageBreak/>
+              <w:t xml:space="preserve">Hacer una investigación sobre la nueva herramienta o </w:t>
+            </w:r>
+            <w:r>
+              <w:rPr>
+                <w:rFonts w:ascii="Calibri" w:hAnsi="Calibri" w:cs="Calibri"/>
+                <w:color w:val="000000"/>
+              </w:rPr>
+              <w:lastRenderedPageBreak/>
+              <w:t>tema del problema encontrado</w:t>
+            </w:r>
+          </w:p>
+          <w:p>
+            <w:pPr>
+              <w:cnfStyle w:val="000000100000" w:firstRow="0" w:lastRow="0" w:firstColumn="0" w:lastColumn="0" w:oddVBand="0" w:evenVBand="0" w:oddHBand="1" w:evenHBand="0" w:firstRowFirstColumn="0" w:firstRowLastColumn="0" w:lastRowFirstColumn="0" w:lastRowLastColumn="0"/>
+            </w:pPr>
+          </w:p>
+        </w:tc>
+        <w:tc>
+          <w:tcPr>
+            <w:tcW w:w="1993" w:type="dxa"/>
+          </w:tcPr>
+          <w:p>
+            <w:pPr>
+              <w:cnfStyle w:val="000000100000" w:firstRow="0" w:lastRow="0" w:firstColumn="0" w:lastColumn="0" w:oddVBand="0" w:evenVBand="0" w:oddHBand="1" w:evenHBand="0" w:firstRowFirstColumn="0" w:firstRowLastColumn="0" w:lastRowFirstColumn="0" w:lastRowLastColumn="0"/>
+              <w:rPr>
+                <w:rFonts w:ascii="Calibri" w:hAnsi="Calibri" w:cs="Calibri"/>
+                <w:color w:val="000000"/>
+              </w:rPr>
+            </w:pPr>
+            <w:r>
+              <w:rPr>
+                <w:rFonts w:ascii="Calibri" w:hAnsi="Calibri" w:cs="Calibri"/>
+                <w:color w:val="000000"/>
+              </w:rPr>
+              <w:lastRenderedPageBreak/>
+              <w:t xml:space="preserve">Realizar una investigación a grandes aspectos sobre la </w:t>
+            </w:r>
+            <w:r>
+              <w:rPr>
+                <w:rFonts w:ascii="Calibri" w:hAnsi="Calibri" w:cs="Calibri"/>
+                <w:color w:val="000000"/>
+              </w:rPr>
+              <w:lastRenderedPageBreak/>
+              <w:t>herramienta y buscar un curso sobre la herramienta</w:t>
+            </w:r>
+          </w:p>
+        </w:tc>
+        <w:tc>
+          <w:tcPr>
+            <w:tcW w:w="1400" w:type="dxa"/>
+          </w:tcPr>
+          <w:p>
+            <w:pPr>
+              <w:jc w:val="center"/>
+              <w:cnfStyle w:val="000000100000" w:firstRow="0" w:lastRow="0" w:firstColumn="0" w:lastColumn="0" w:oddVBand="0" w:evenVBand="0" w:oddHBand="1" w:evenHBand="0" w:firstRowFirstColumn="0" w:firstRowLastColumn="0" w:lastRowFirstColumn="0" w:lastRowLastColumn="0"/>
+            </w:pPr>
+            <w:r>
+              <w:lastRenderedPageBreak/>
+              <w:t>Media</w:t>
+            </w:r>
+          </w:p>
+        </w:tc>
+        <w:tc>
+          <w:tcPr>
+            <w:tcW w:w="1040" w:type="dxa"/>
+          </w:tcPr>
+          <w:p>
+            <w:pPr>
+              <w:jc w:val="center"/>
+              <w:cnfStyle w:val="000000100000" w:firstRow="0" w:lastRow="0" w:firstColumn="0" w:lastColumn="0" w:oddVBand="0" w:evenVBand="0" w:oddHBand="1" w:evenHBand="0" w:firstRowFirstColumn="0" w:firstRowLastColumn="0" w:lastRowFirstColumn="0" w:lastRowLastColumn="0"/>
+            </w:pPr>
+            <w:r>
+              <w:t>Alta</w:t>
+            </w:r>
+          </w:p>
+        </w:tc>
+        <w:tc>
+          <w:tcPr>
+            <w:tcW w:w="1421" w:type="dxa"/>
+          </w:tcPr>
+          <w:p>
+            <w:pPr>
+              <w:jc w:val="center"/>
+              <w:cnfStyle w:val="000000100000" w:firstRow="0" w:lastRow="0" w:firstColumn="0" w:lastColumn="0" w:oddVBand="0" w:evenVBand="0" w:oddHBand="1" w:evenHBand="0" w:firstRowFirstColumn="0" w:firstRowLastColumn="0" w:lastRowFirstColumn="0" w:lastRowLastColumn="0"/>
+            </w:pPr>
+            <w:r>
+              <w:t>Todos</w:t>
+            </w:r>
+          </w:p>
+        </w:tc>
+      </w:tr>
+      <w:tr>
+        <w:tc>
+          <w:tcPr>
+            <w:cnfStyle w:val="001000000000" w:firstRow="0" w:lastRow="0" w:firstColumn="1" w:lastColumn="0" w:oddVBand="0" w:evenVBand="0" w:oddHBand="0" w:evenHBand="0" w:firstRowFirstColumn="0" w:firstRowLastColumn="0" w:lastRowFirstColumn="0" w:lastRowLastColumn="0"/>
+            <w:tcW w:w="1015" w:type="dxa"/>
+          </w:tcPr>
+          <w:p>
+            <w:r>
+              <w:t>7</w:t>
+            </w:r>
+          </w:p>
+        </w:tc>
+        <w:tc>
+          <w:tcPr>
+            <w:tcW w:w="2030" w:type="dxa"/>
+          </w:tcPr>
+          <w:p>
+            <w:pPr>
+              <w:cnfStyle w:val="000000000000" w:firstRow="0" w:lastRow="0" w:firstColumn="0" w:lastColumn="0" w:oddVBand="0" w:evenVBand="0" w:oddHBand="0" w:evenHBand="0" w:firstRowFirstColumn="0" w:firstRowLastColumn="0" w:lastRowFirstColumn="0" w:lastRowLastColumn="0"/>
+            </w:pPr>
+            <w:r>
+              <w:t>Falta de disponibilidad por parte de los integrantes del equipo de desarrollo</w:t>
+            </w:r>
+          </w:p>
+        </w:tc>
+        <w:tc>
+          <w:tcPr>
+            <w:tcW w:w="1798" w:type="dxa"/>
+          </w:tcPr>
+          <w:p>
+            <w:pPr>
+              <w:cnfStyle w:val="000000000000" w:firstRow="0" w:lastRow="0" w:firstColumn="0" w:lastColumn="0" w:oddVBand="0" w:evenVBand="0" w:oddHBand="0" w:evenHBand="0" w:firstRowFirstColumn="0" w:firstRowLastColumn="0" w:lastRowFirstColumn="0" w:lastRowLastColumn="0"/>
+            </w:pPr>
+            <w:r>
+              <w:t>Que los integrantes  o algún integrante del equipo no esté disponible para las juntas, revisiones etc.</w:t>
+            </w:r>
+          </w:p>
+        </w:tc>
+        <w:tc>
+          <w:tcPr>
+            <w:tcW w:w="1939" w:type="dxa"/>
+          </w:tcPr>
+          <w:p>
+            <w:pPr>
+              <w:cnfStyle w:val="000000000000" w:firstRow="0" w:lastRow="0" w:firstColumn="0" w:lastColumn="0" w:oddVBand="0" w:evenVBand="0" w:oddHBand="0" w:evenHBand="0" w:firstRowFirstColumn="0" w:firstRowLastColumn="0" w:lastRowFirstColumn="0" w:lastRowLastColumn="0"/>
+            </w:pPr>
+            <w:r>
+              <w:t>Llamar la atención y da el aviso de que debe asistir a las actividades planeadas</w:t>
+            </w:r>
+          </w:p>
+        </w:tc>
+        <w:tc>
+          <w:tcPr>
+            <w:tcW w:w="1993" w:type="dxa"/>
+          </w:tcPr>
+          <w:p>
+            <w:pPr>
+              <w:cnfStyle w:val="000000000000" w:firstRow="0" w:lastRow="0" w:firstColumn="0" w:lastColumn="0" w:oddVBand="0" w:evenVBand="0" w:oddHBand="0" w:evenHBand="0" w:firstRowFirstColumn="0" w:firstRowLastColumn="0" w:lastRowFirstColumn="0" w:lastRowLastColumn="0"/>
+            </w:pPr>
+            <w:r>
+              <w:t>Hablar con el esquipo de trabajo y dar les a conocer que pasara después de tantas faltas de indisponibilidad</w:t>
+            </w:r>
+          </w:p>
+        </w:tc>
+        <w:tc>
+          <w:tcPr>
+            <w:tcW w:w="1400" w:type="dxa"/>
+          </w:tcPr>
+          <w:p>
+            <w:pPr>
+              <w:jc w:val="center"/>
+              <w:cnfStyle w:val="000000000000" w:firstRow="0" w:lastRow="0" w:firstColumn="0" w:lastColumn="0" w:oddVBand="0" w:evenVBand="0" w:oddHBand="0" w:evenHBand="0" w:firstRowFirstColumn="0" w:firstRowLastColumn="0" w:lastRowFirstColumn="0" w:lastRowLastColumn="0"/>
+            </w:pPr>
+            <w:r>
+              <w:t>Alta</w:t>
+            </w:r>
+          </w:p>
+        </w:tc>
+        <w:tc>
+          <w:tcPr>
+            <w:tcW w:w="1040" w:type="dxa"/>
+          </w:tcPr>
+          <w:p>
+            <w:pPr>
+              <w:jc w:val="center"/>
+              <w:cnfStyle w:val="000000000000" w:firstRow="0" w:lastRow="0" w:firstColumn="0" w:lastColumn="0" w:oddVBand="0" w:evenVBand="0" w:oddHBand="0" w:evenHBand="0" w:firstRowFirstColumn="0" w:firstRowLastColumn="0" w:lastRowFirstColumn="0" w:lastRowLastColumn="0"/>
+            </w:pPr>
+            <w:r>
+              <w:t>Medio</w:t>
+            </w:r>
+          </w:p>
+        </w:tc>
+        <w:tc>
+          <w:tcPr>
+            <w:tcW w:w="1421" w:type="dxa"/>
+          </w:tcPr>
+          <w:p>
+            <w:pPr>
+              <w:jc w:val="center"/>
+              <w:cnfStyle w:val="000000000000" w:firstRow="0" w:lastRow="0" w:firstColumn="0" w:lastColumn="0" w:oddVBand="0" w:evenVBand="0" w:oddHBand="0" w:evenHBand="0" w:firstRowFirstColumn="0" w:firstRowLastColumn="0" w:lastRowFirstColumn="0" w:lastRowLastColumn="0"/>
+            </w:pPr>
+            <w:r>
+              <w:t>ERTA</w:t>
+            </w:r>
+          </w:p>
+        </w:tc>
+      </w:tr>
+      <w:tr>
+        <w:trPr>
+          <w:cnfStyle w:val="000000100000" w:firstRow="0" w:lastRow="0" w:firstColumn="0" w:lastColumn="0" w:oddVBand="0" w:evenVBand="0" w:oddHBand="1" w:evenHBand="0" w:firstRowFirstColumn="0" w:firstRowLastColumn="0" w:lastRowFirstColumn="0" w:lastRowLastColumn="0"/>
+        </w:trPr>
+        <w:tc>
+          <w:tcPr>
+            <w:cnfStyle w:val="001000000000" w:firstRow="0" w:lastRow="0" w:firstColumn="1" w:lastColumn="0" w:oddVBand="0" w:evenVBand="0" w:oddHBand="0" w:evenHBand="0" w:firstRowFirstColumn="0" w:firstRowLastColumn="0" w:lastRowFirstColumn="0" w:lastRowLastColumn="0"/>
+            <w:tcW w:w="1015" w:type="dxa"/>
+          </w:tcPr>
+          <w:p>
+            <w:r>
+              <w:t>8</w:t>
+            </w:r>
+          </w:p>
+        </w:tc>
+        <w:tc>
+          <w:tcPr>
+            <w:tcW w:w="2030" w:type="dxa"/>
+          </w:tcPr>
+          <w:p>
+            <w:pPr>
+              <w:cnfStyle w:val="000000100000" w:firstRow="0" w:lastRow="0" w:firstColumn="0" w:lastColumn="0" w:oddVBand="0" w:evenVBand="0" w:oddHBand="1" w:evenHBand="0" w:firstRowFirstColumn="0" w:firstRowLastColumn="0" w:lastRowFirstColumn="0" w:lastRowLastColumn="0"/>
+            </w:pPr>
+            <w:r>
+              <w:t>Mala calidad en el desarrollo del software</w:t>
+            </w:r>
+          </w:p>
+        </w:tc>
+        <w:tc>
+          <w:tcPr>
+            <w:tcW w:w="1798" w:type="dxa"/>
+          </w:tcPr>
+          <w:p>
+            <w:pPr>
+              <w:cnfStyle w:val="000000100000" w:firstRow="0" w:lastRow="0" w:firstColumn="0" w:lastColumn="0" w:oddVBand="0" w:evenVBand="0" w:oddHBand="1" w:evenHBand="0" w:firstRowFirstColumn="0" w:firstRowLastColumn="0" w:lastRowFirstColumn="0" w:lastRowLastColumn="0"/>
+            </w:pPr>
+            <w:r>
+              <w:t>Que se entreguen componentes de software con errores</w:t>
+            </w:r>
+          </w:p>
+        </w:tc>
+        <w:tc>
+          <w:tcPr>
+            <w:tcW w:w="1939" w:type="dxa"/>
+          </w:tcPr>
+          <w:p>
+            <w:pPr>
+              <w:cnfStyle w:val="000000100000" w:firstRow="0" w:lastRow="0" w:firstColumn="0" w:lastColumn="0" w:oddVBand="0" w:evenVBand="0" w:oddHBand="1" w:evenHBand="0" w:firstRowFirstColumn="0" w:firstRowLastColumn="0" w:lastRowFirstColumn="0" w:lastRowLastColumn="0"/>
+            </w:pPr>
+            <w:r>
+              <w:t>Verificar el progreso de los errores de cada uno de los componentes de software y verificar que estén resueltos</w:t>
+            </w:r>
+          </w:p>
+        </w:tc>
+        <w:tc>
+          <w:tcPr>
+            <w:tcW w:w="1993" w:type="dxa"/>
+          </w:tcPr>
+          <w:p>
+            <w:pPr>
+              <w:cnfStyle w:val="000000100000" w:firstRow="0" w:lastRow="0" w:firstColumn="0" w:lastColumn="0" w:oddVBand="0" w:evenVBand="0" w:oddHBand="1" w:evenHBand="0" w:firstRowFirstColumn="0" w:firstRowLastColumn="0" w:lastRowFirstColumn="0" w:lastRowLastColumn="0"/>
+            </w:pPr>
+            <w:r>
+              <w:t>Llamar la atención y asignar la tarea de ser corregido antes de que el proyecto avance mas</w:t>
+            </w:r>
+          </w:p>
+        </w:tc>
+        <w:tc>
+          <w:tcPr>
+            <w:tcW w:w="1400" w:type="dxa"/>
+          </w:tcPr>
+          <w:p>
+            <w:pPr>
+              <w:jc w:val="center"/>
+              <w:cnfStyle w:val="000000100000" w:firstRow="0" w:lastRow="0" w:firstColumn="0" w:lastColumn="0" w:oddVBand="0" w:evenVBand="0" w:oddHBand="1" w:evenHBand="0" w:firstRowFirstColumn="0" w:firstRowLastColumn="0" w:lastRowFirstColumn="0" w:lastRowLastColumn="0"/>
+            </w:pPr>
+            <w:r>
+              <w:t>Medio</w:t>
+            </w:r>
+          </w:p>
+        </w:tc>
+        <w:tc>
+          <w:tcPr>
+            <w:tcW w:w="1040" w:type="dxa"/>
+          </w:tcPr>
+          <w:p>
+            <w:pPr>
+              <w:jc w:val="center"/>
+              <w:cnfStyle w:val="000000100000" w:firstRow="0" w:lastRow="0" w:firstColumn="0" w:lastColumn="0" w:oddVBand="0" w:evenVBand="0" w:oddHBand="1" w:evenHBand="0" w:firstRowFirstColumn="0" w:firstRowLastColumn="0" w:lastRowFirstColumn="0" w:lastRowLastColumn="0"/>
+            </w:pPr>
+            <w:r>
+              <w:t>Alto</w:t>
+            </w:r>
+          </w:p>
+        </w:tc>
+        <w:tc>
+          <w:tcPr>
+            <w:tcW w:w="1421" w:type="dxa"/>
+          </w:tcPr>
+          <w:p>
+            <w:pPr>
+              <w:jc w:val="center"/>
+              <w:cnfStyle w:val="000000100000" w:firstRow="0" w:lastRow="0" w:firstColumn="0" w:lastColumn="0" w:oddVBand="0" w:evenVBand="0" w:oddHBand="1" w:evenHBand="0" w:firstRowFirstColumn="0" w:firstRowLastColumn="0" w:lastRowFirstColumn="0" w:lastRowLastColumn="0"/>
+            </w:pPr>
+            <w:r>
+              <w:t>ERTA</w:t>
+            </w:r>
+          </w:p>
+          <w:p>
+            <w:pPr>
+              <w:jc w:val="center"/>
+              <w:cnfStyle w:val="000000100000" w:firstRow="0" w:lastRow="0" w:firstColumn="0" w:lastColumn="0" w:oddVBand="0" w:evenVBand="0" w:oddHBand="1" w:evenHBand="0" w:firstRowFirstColumn="0" w:firstRowLastColumn="0" w:lastRowFirstColumn="0" w:lastRowLastColumn="0"/>
+            </w:pPr>
+            <w:r>
+              <w:t>GFSY</w:t>
+            </w:r>
+          </w:p>
+        </w:tc>
+      </w:tr>
+      <w:tr>
+        <w:tc>
+          <w:tcPr>
+            <w:cnfStyle w:val="001000000000" w:firstRow="0" w:lastRow="0" w:firstColumn="1" w:lastColumn="0" w:oddVBand="0" w:evenVBand="0" w:oddHBand="0" w:evenHBand="0" w:firstRowFirstColumn="0" w:firstRowLastColumn="0" w:lastRowFirstColumn="0" w:lastRowLastColumn="0"/>
+            <w:tcW w:w="1015" w:type="dxa"/>
+          </w:tcPr>
+          <w:p>
+            <w:r>
+              <w:t>9</w:t>
+            </w:r>
+          </w:p>
+        </w:tc>
+        <w:tc>
+          <w:tcPr>
+            <w:tcW w:w="2030" w:type="dxa"/>
+          </w:tcPr>
+          <w:p>
+            <w:pPr>
+              <w:cnfStyle w:val="000000000000" w:firstRow="0" w:lastRow="0" w:firstColumn="0" w:lastColumn="0" w:oddVBand="0" w:evenVBand="0" w:oddHBand="0" w:evenHBand="0" w:firstRowFirstColumn="0" w:firstRowLastColumn="0" w:lastRowFirstColumn="0" w:lastRowLastColumn="0"/>
+            </w:pPr>
+            <w:r>
+              <w:t>Baja de algún integrante del equipo.</w:t>
+            </w:r>
+          </w:p>
+        </w:tc>
+        <w:tc>
+          <w:tcPr>
+            <w:tcW w:w="1798" w:type="dxa"/>
+          </w:tcPr>
+          <w:p>
+            <w:pPr>
+              <w:cnfStyle w:val="000000000000" w:firstRow="0" w:lastRow="0" w:firstColumn="0" w:lastColumn="0" w:oddVBand="0" w:evenVBand="0" w:oddHBand="0" w:evenHBand="0" w:firstRowFirstColumn="0" w:firstRowLastColumn="0" w:lastRowFirstColumn="0" w:lastRowLastColumn="0"/>
+            </w:pPr>
+            <w:r>
+              <w:t>Que el integrante del equipo cause baja por algún motivo en particular.</w:t>
+            </w:r>
+          </w:p>
+        </w:tc>
+        <w:tc>
+          <w:tcPr>
+            <w:tcW w:w="1939" w:type="dxa"/>
+          </w:tcPr>
+          <w:p>
+            <w:pPr>
+              <w:cnfStyle w:val="000000000000" w:firstRow="0" w:lastRow="0" w:firstColumn="0" w:lastColumn="0" w:oddVBand="0" w:evenVBand="0" w:oddHBand="0" w:evenHBand="0" w:firstRowFirstColumn="0" w:firstRowLastColumn="0" w:lastRowFirstColumn="0" w:lastRowLastColumn="0"/>
+            </w:pPr>
+            <w:r>
+              <w:t>Estar al tanto de cómo se encuentran los miembros del equipo.</w:t>
+            </w:r>
+          </w:p>
+        </w:tc>
+        <w:tc>
+          <w:tcPr>
+            <w:tcW w:w="1993" w:type="dxa"/>
+          </w:tcPr>
+          <w:p>
+            <w:pPr>
+              <w:cnfStyle w:val="000000000000" w:firstRow="0" w:lastRow="0" w:firstColumn="0" w:lastColumn="0" w:oddVBand="0" w:evenVBand="0" w:oddHBand="0" w:evenHBand="0" w:firstRowFirstColumn="0" w:firstRowLastColumn="0" w:lastRowFirstColumn="0" w:lastRowLastColumn="0"/>
+            </w:pPr>
+            <w:r>
+              <w:t>Hacer una restimación y rebalanceo de las tareas del proyecto.</w:t>
+            </w:r>
+          </w:p>
+        </w:tc>
+        <w:tc>
+          <w:tcPr>
+            <w:tcW w:w="1400" w:type="dxa"/>
+          </w:tcPr>
+          <w:p>
+            <w:pPr>
+              <w:jc w:val="center"/>
+              <w:cnfStyle w:val="000000000000" w:firstRow="0" w:lastRow="0" w:firstColumn="0" w:lastColumn="0" w:oddVBand="0" w:evenVBand="0" w:oddHBand="0" w:evenHBand="0" w:firstRowFirstColumn="0" w:firstRowLastColumn="0" w:lastRowFirstColumn="0" w:lastRowLastColumn="0"/>
+            </w:pPr>
+            <w:r>
+              <w:t>Baja</w:t>
+            </w:r>
+          </w:p>
+        </w:tc>
+        <w:tc>
+          <w:tcPr>
+            <w:tcW w:w="1040" w:type="dxa"/>
+          </w:tcPr>
+          <w:p>
+            <w:pPr>
+              <w:jc w:val="center"/>
+              <w:cnfStyle w:val="000000000000" w:firstRow="0" w:lastRow="0" w:firstColumn="0" w:lastColumn="0" w:oddVBand="0" w:evenVBand="0" w:oddHBand="0" w:evenHBand="0" w:firstRowFirstColumn="0" w:firstRowLastColumn="0" w:lastRowFirstColumn="0" w:lastRowLastColumn="0"/>
+            </w:pPr>
+            <w:r>
+              <w:t>Alta</w:t>
+            </w:r>
+          </w:p>
+        </w:tc>
+        <w:tc>
+          <w:tcPr>
+            <w:tcW w:w="1421" w:type="dxa"/>
+          </w:tcPr>
+          <w:p>
+            <w:pPr>
+              <w:jc w:val="center"/>
+              <w:cnfStyle w:val="000000000000" w:firstRow="0" w:lastRow="0" w:firstColumn="0" w:lastColumn="0" w:oddVBand="0" w:evenVBand="0" w:oddHBand="0" w:evenHBand="0" w:firstRowFirstColumn="0" w:firstRowLastColumn="0" w:lastRowFirstColumn="0" w:lastRowLastColumn="0"/>
+            </w:pPr>
+            <w:r>
+              <w:t>ERTA</w:t>
+            </w:r>
+          </w:p>
+        </w:tc>
+      </w:tr>
+      <w:tr>
+        <w:trPr>
+          <w:cnfStyle w:val="000000100000" w:firstRow="0" w:lastRow="0" w:firstColumn="0" w:lastColumn="0" w:oddVBand="0" w:evenVBand="0" w:oddHBand="1" w:evenHBand="0" w:firstRowFirstColumn="0" w:firstRowLastColumn="0" w:lastRowFirstColumn="0" w:lastRowLastColumn="0"/>
+        </w:trPr>
+        <w:tc>
+          <w:tcPr>
+            <w:cnfStyle w:val="001000000000" w:firstRow="0" w:lastRow="0" w:firstColumn="1" w:lastColumn="0" w:oddVBand="0" w:evenVBand="0" w:oddHBand="0" w:evenHBand="0" w:firstRowFirstColumn="0" w:firstRowLastColumn="0" w:lastRowFirstColumn="0" w:lastRowLastColumn="0"/>
+            <w:tcW w:w="1015" w:type="dxa"/>
+          </w:tcPr>
+          <w:p>
+            <w:r>
+              <w:t>10</w:t>
+            </w:r>
+          </w:p>
+        </w:tc>
+        <w:tc>
+          <w:tcPr>
+            <w:tcW w:w="2030" w:type="dxa"/>
+          </w:tcPr>
+          <w:p>
+            <w:pPr>
+              <w:cnfStyle w:val="000000100000" w:firstRow="0" w:lastRow="0" w:firstColumn="0" w:lastColumn="0" w:oddVBand="0" w:evenVBand="0" w:oddHBand="1" w:evenHBand="0" w:firstRowFirstColumn="0" w:firstRowLastColumn="0" w:lastRowFirstColumn="0" w:lastRowLastColumn="0"/>
+            </w:pPr>
+            <w:r>
+              <w:t>Falta de comprensión sobre los componentes a desarrollar.</w:t>
+            </w:r>
+          </w:p>
+        </w:tc>
+        <w:tc>
+          <w:tcPr>
+            <w:tcW w:w="1798" w:type="dxa"/>
+          </w:tcPr>
+          <w:p>
+            <w:pPr>
+              <w:cnfStyle w:val="000000100000" w:firstRow="0" w:lastRow="0" w:firstColumn="0" w:lastColumn="0" w:oddVBand="0" w:evenVBand="0" w:oddHBand="1" w:evenHBand="0" w:firstRowFirstColumn="0" w:firstRowLastColumn="0" w:lastRowFirstColumn="0" w:lastRowLastColumn="0"/>
+            </w:pPr>
+            <w:r>
+              <w:t xml:space="preserve">Que los integrantes del equipo no tenga claramente la </w:t>
+            </w:r>
+            <w:r>
+              <w:lastRenderedPageBreak/>
+              <w:t>estructura del sistema.</w:t>
+            </w:r>
+          </w:p>
+        </w:tc>
+        <w:tc>
+          <w:tcPr>
+            <w:tcW w:w="1939" w:type="dxa"/>
+          </w:tcPr>
+          <w:p>
+            <w:pPr>
+              <w:cnfStyle w:val="000000100000" w:firstRow="0" w:lastRow="0" w:firstColumn="0" w:lastColumn="0" w:oddVBand="0" w:evenVBand="0" w:oddHBand="1" w:evenHBand="0" w:firstRowFirstColumn="0" w:firstRowLastColumn="0" w:lastRowFirstColumn="0" w:lastRowLastColumn="0"/>
+            </w:pPr>
+            <w:r>
+              <w:lastRenderedPageBreak/>
+              <w:t xml:space="preserve"> Tener a la mano siempre la estructura del sistema y como es su interacción.</w:t>
+            </w:r>
+          </w:p>
+        </w:tc>
+        <w:tc>
+          <w:tcPr>
+            <w:tcW w:w="1993" w:type="dxa"/>
+          </w:tcPr>
+          <w:p>
+            <w:pPr>
+              <w:cnfStyle w:val="000000100000" w:firstRow="0" w:lastRow="0" w:firstColumn="0" w:lastColumn="0" w:oddVBand="0" w:evenVBand="0" w:oddHBand="1" w:evenHBand="0" w:firstRowFirstColumn="0" w:firstRowLastColumn="0" w:lastRowFirstColumn="0" w:lastRowLastColumn="0"/>
+            </w:pPr>
+            <w:r>
+              <w:t>Hacer una re explicación sobre la estructura y funcionamiento del sistema.</w:t>
+            </w:r>
+          </w:p>
+        </w:tc>
+        <w:tc>
+          <w:tcPr>
+            <w:tcW w:w="1400" w:type="dxa"/>
+          </w:tcPr>
+          <w:p>
+            <w:pPr>
+              <w:jc w:val="center"/>
+              <w:cnfStyle w:val="000000100000" w:firstRow="0" w:lastRow="0" w:firstColumn="0" w:lastColumn="0" w:oddVBand="0" w:evenVBand="0" w:oddHBand="1" w:evenHBand="0" w:firstRowFirstColumn="0" w:firstRowLastColumn="0" w:lastRowFirstColumn="0" w:lastRowLastColumn="0"/>
+            </w:pPr>
+            <w:r>
+              <w:t>Media</w:t>
+            </w:r>
+          </w:p>
+        </w:tc>
+        <w:tc>
+          <w:tcPr>
+            <w:tcW w:w="1040" w:type="dxa"/>
+          </w:tcPr>
+          <w:p>
+            <w:pPr>
+              <w:jc w:val="center"/>
+              <w:cnfStyle w:val="000000100000" w:firstRow="0" w:lastRow="0" w:firstColumn="0" w:lastColumn="0" w:oddVBand="0" w:evenVBand="0" w:oddHBand="1" w:evenHBand="0" w:firstRowFirstColumn="0" w:firstRowLastColumn="0" w:lastRowFirstColumn="0" w:lastRowLastColumn="0"/>
+            </w:pPr>
+            <w:r>
+              <w:t>Baja</w:t>
+            </w:r>
+          </w:p>
+        </w:tc>
+        <w:tc>
+          <w:tcPr>
+            <w:tcW w:w="1421" w:type="dxa"/>
+          </w:tcPr>
+          <w:p>
+            <w:pPr>
+              <w:jc w:val="center"/>
+              <w:cnfStyle w:val="000000100000" w:firstRow="0" w:lastRow="0" w:firstColumn="0" w:lastColumn="0" w:oddVBand="0" w:evenVBand="0" w:oddHBand="1" w:evenHBand="0" w:firstRowFirstColumn="0" w:firstRowLastColumn="0" w:lastRowFirstColumn="0" w:lastRowLastColumn="0"/>
+            </w:pPr>
+            <w:r>
+              <w:t>JHJJ</w:t>
+            </w:r>
+          </w:p>
+        </w:tc>
+      </w:tr>
+      <w:tr>
+        <w:tc>
+          <w:tcPr>
+            <w:cnfStyle w:val="001000000000" w:firstRow="0" w:lastRow="0" w:firstColumn="1" w:lastColumn="0" w:oddVBand="0" w:evenVBand="0" w:oddHBand="0" w:evenHBand="0" w:firstRowFirstColumn="0" w:firstRowLastColumn="0" w:lastRowFirstColumn="0" w:lastRowLastColumn="0"/>
+            <w:tcW w:w="1015" w:type="dxa"/>
+          </w:tcPr>
+          <w:p>
+            <w:r>
+              <w:t>11</w:t>
+            </w:r>
+          </w:p>
+        </w:tc>
+        <w:tc>
+          <w:tcPr>
+            <w:tcW w:w="2030" w:type="dxa"/>
+          </w:tcPr>
+          <w:p>
+            <w:pPr>
+              <w:cnfStyle w:val="000000000000" w:firstRow="0" w:lastRow="0" w:firstColumn="0" w:lastColumn="0" w:oddVBand="0" w:evenVBand="0" w:oddHBand="0" w:evenHBand="0" w:firstRowFirstColumn="0" w:firstRowLastColumn="0" w:lastRowFirstColumn="0" w:lastRowLastColumn="0"/>
+            </w:pPr>
+            <w:r>
+              <w:t>Un proceso no es ejecutado eficientemente</w:t>
+            </w:r>
+          </w:p>
+        </w:tc>
+        <w:tc>
+          <w:tcPr>
+            <w:tcW w:w="1798" w:type="dxa"/>
+          </w:tcPr>
+          <w:p>
+            <w:pPr>
+              <w:cnfStyle w:val="000000000000" w:firstRow="0" w:lastRow="0" w:firstColumn="0" w:lastColumn="0" w:oddVBand="0" w:evenVBand="0" w:oddHBand="0" w:evenHBand="0" w:firstRowFirstColumn="0" w:firstRowLastColumn="0" w:lastRowFirstColumn="0" w:lastRowLastColumn="0"/>
+            </w:pPr>
+            <w:r>
+              <w:t>Los pasos de un proceso no se siguen de manera adecuada.</w:t>
+            </w:r>
+          </w:p>
+        </w:tc>
+        <w:tc>
+          <w:tcPr>
+            <w:tcW w:w="1939" w:type="dxa"/>
+          </w:tcPr>
+          <w:p>
+            <w:pPr>
+              <w:cnfStyle w:val="000000000000" w:firstRow="0" w:lastRow="0" w:firstColumn="0" w:lastColumn="0" w:oddVBand="0" w:evenVBand="0" w:oddHBand="0" w:evenHBand="0" w:firstRowFirstColumn="0" w:firstRowLastColumn="0" w:lastRowFirstColumn="0" w:lastRowLastColumn="0"/>
+            </w:pPr>
+            <w:r>
+              <w:t>Verificar que los integrantes del equipo estén siguiendo los procesos para realizar su trabajo.</w:t>
+            </w:r>
+          </w:p>
+        </w:tc>
+        <w:tc>
+          <w:tcPr>
+            <w:tcW w:w="1993" w:type="dxa"/>
+          </w:tcPr>
+          <w:p>
+            <w:pPr>
+              <w:cnfStyle w:val="000000000000" w:firstRow="0" w:lastRow="0" w:firstColumn="0" w:lastColumn="0" w:oddVBand="0" w:evenVBand="0" w:oddHBand="0" w:evenHBand="0" w:firstRowFirstColumn="0" w:firstRowLastColumn="0" w:lastRowFirstColumn="0" w:lastRowLastColumn="0"/>
+            </w:pPr>
+            <w:r>
+              <w:t>Informar a los integrantes del equipo que el proceso se debe seguir siempre.</w:t>
+            </w:r>
+          </w:p>
+        </w:tc>
+        <w:tc>
+          <w:tcPr>
+            <w:tcW w:w="1400" w:type="dxa"/>
+          </w:tcPr>
+          <w:p>
+            <w:pPr>
+              <w:jc w:val="center"/>
+              <w:cnfStyle w:val="000000000000" w:firstRow="0" w:lastRow="0" w:firstColumn="0" w:lastColumn="0" w:oddVBand="0" w:evenVBand="0" w:oddHBand="0" w:evenHBand="0" w:firstRowFirstColumn="0" w:firstRowLastColumn="0" w:lastRowFirstColumn="0" w:lastRowLastColumn="0"/>
+            </w:pPr>
+            <w:r>
+              <w:t>Alta</w:t>
+            </w:r>
+          </w:p>
+        </w:tc>
+        <w:tc>
+          <w:tcPr>
+            <w:tcW w:w="1040" w:type="dxa"/>
+          </w:tcPr>
+          <w:p>
+            <w:pPr>
+              <w:jc w:val="center"/>
+              <w:cnfStyle w:val="000000000000" w:firstRow="0" w:lastRow="0" w:firstColumn="0" w:lastColumn="0" w:oddVBand="0" w:evenVBand="0" w:oddHBand="0" w:evenHBand="0" w:firstRowFirstColumn="0" w:firstRowLastColumn="0" w:lastRowFirstColumn="0" w:lastRowLastColumn="0"/>
+            </w:pPr>
+            <w:r>
+              <w:t>Baja</w:t>
+            </w:r>
+          </w:p>
+        </w:tc>
+        <w:tc>
+          <w:tcPr>
+            <w:tcW w:w="1421" w:type="dxa"/>
+          </w:tcPr>
+          <w:p>
+            <w:pPr>
+              <w:jc w:val="center"/>
+              <w:cnfStyle w:val="000000000000" w:firstRow="0" w:lastRow="0" w:firstColumn="0" w:lastColumn="0" w:oddVBand="0" w:evenVBand="0" w:oddHBand="0" w:evenHBand="0" w:firstRowFirstColumn="0" w:firstRowLastColumn="0" w:lastRowFirstColumn="0" w:lastRowLastColumn="0"/>
+            </w:pPr>
+            <w:r>
+              <w:t>GFSY</w:t>
+            </w:r>
+          </w:p>
+        </w:tc>
+      </w:tr>
+      <w:tr>
+        <w:trPr>
+          <w:cnfStyle w:val="000000100000" w:firstRow="0" w:lastRow="0" w:firstColumn="0" w:lastColumn="0" w:oddVBand="0" w:evenVBand="0" w:oddHBand="1" w:evenHBand="0" w:firstRowFirstColumn="0" w:firstRowLastColumn="0" w:lastRowFirstColumn="0" w:lastRowLastColumn="0"/>
+        </w:trPr>
+        <w:tc>
+          <w:tcPr>
+            <w:cnfStyle w:val="001000000000" w:firstRow="0" w:lastRow="0" w:firstColumn="1" w:lastColumn="0" w:oddVBand="0" w:evenVBand="0" w:oddHBand="0" w:evenHBand="0" w:firstRowFirstColumn="0" w:firstRowLastColumn="0" w:lastRowFirstColumn="0" w:lastRowLastColumn="0"/>
+            <w:tcW w:w="1015" w:type="dxa"/>
+          </w:tcPr>
+          <w:p>
+            <w:r>
+              <w:t>12</w:t>
+            </w:r>
+          </w:p>
+        </w:tc>
+        <w:tc>
+          <w:tcPr>
+            <w:tcW w:w="2030" w:type="dxa"/>
+          </w:tcPr>
+          <w:p>
+            <w:pPr>
+              <w:cnfStyle w:val="000000100000" w:firstRow="0" w:lastRow="0" w:firstColumn="0" w:lastColumn="0" w:oddVBand="0" w:evenVBand="0" w:oddHBand="1" w:evenHBand="0" w:firstRowFirstColumn="0" w:firstRowLastColumn="0" w:lastRowFirstColumn="0" w:lastRowLastColumn="0"/>
+            </w:pPr>
+            <w:r>
+              <w:t>Falla de un equipo de computo</w:t>
+            </w:r>
+          </w:p>
+        </w:tc>
+        <w:tc>
+          <w:tcPr>
+            <w:tcW w:w="1798" w:type="dxa"/>
+          </w:tcPr>
+          <w:p>
+            <w:pPr>
+              <w:cnfStyle w:val="000000100000" w:firstRow="0" w:lastRow="0" w:firstColumn="0" w:lastColumn="0" w:oddVBand="0" w:evenVBand="0" w:oddHBand="1" w:evenHBand="0" w:firstRowFirstColumn="0" w:firstRowLastColumn="0" w:lastRowFirstColumn="0" w:lastRowLastColumn="0"/>
+            </w:pPr>
+            <w:r>
+              <w:t>Alguno de los equipos de cómputo no está realizando su función correctamente.</w:t>
+            </w:r>
+          </w:p>
+        </w:tc>
+        <w:tc>
+          <w:tcPr>
+            <w:tcW w:w="1939" w:type="dxa"/>
+          </w:tcPr>
+          <w:p>
+            <w:pPr>
+              <w:cnfStyle w:val="000000100000" w:firstRow="0" w:lastRow="0" w:firstColumn="0" w:lastColumn="0" w:oddVBand="0" w:evenVBand="0" w:oddHBand="1" w:evenHBand="0" w:firstRowFirstColumn="0" w:firstRowLastColumn="0" w:lastRowFirstColumn="0" w:lastRowLastColumn="0"/>
+            </w:pPr>
+            <w:r>
+              <w:t>Almacenar cada trabajo en un repositorio en la nube, para no tener pérdidas.</w:t>
+            </w:r>
+          </w:p>
+        </w:tc>
+        <w:tc>
+          <w:tcPr>
+            <w:tcW w:w="1993" w:type="dxa"/>
+          </w:tcPr>
+          <w:p>
+            <w:pPr>
+              <w:cnfStyle w:val="000000100000" w:firstRow="0" w:lastRow="0" w:firstColumn="0" w:lastColumn="0" w:oddVBand="0" w:evenVBand="0" w:oddHBand="1" w:evenHBand="0" w:firstRowFirstColumn="0" w:firstRowLastColumn="0" w:lastRowFirstColumn="0" w:lastRowLastColumn="0"/>
+            </w:pPr>
+            <w:r>
+              <w:t>Recuperar la información del disco duro del equipo dañado</w:t>
+            </w:r>
+          </w:p>
+        </w:tc>
+        <w:tc>
+          <w:tcPr>
+            <w:tcW w:w="1400" w:type="dxa"/>
+          </w:tcPr>
+          <w:p>
+            <w:pPr>
+              <w:jc w:val="center"/>
+              <w:cnfStyle w:val="000000100000" w:firstRow="0" w:lastRow="0" w:firstColumn="0" w:lastColumn="0" w:oddVBand="0" w:evenVBand="0" w:oddHBand="1" w:evenHBand="0" w:firstRowFirstColumn="0" w:firstRowLastColumn="0" w:lastRowFirstColumn="0" w:lastRowLastColumn="0"/>
+            </w:pPr>
+            <w:r>
+              <w:t>Baja</w:t>
+            </w:r>
+          </w:p>
+        </w:tc>
+        <w:tc>
+          <w:tcPr>
+            <w:tcW w:w="1040" w:type="dxa"/>
+          </w:tcPr>
+          <w:p>
+            <w:pPr>
+              <w:jc w:val="center"/>
+              <w:cnfStyle w:val="000000100000" w:firstRow="0" w:lastRow="0" w:firstColumn="0" w:lastColumn="0" w:oddVBand="0" w:evenVBand="0" w:oddHBand="1" w:evenHBand="0" w:firstRowFirstColumn="0" w:firstRowLastColumn="0" w:lastRowFirstColumn="0" w:lastRowLastColumn="0"/>
+            </w:pPr>
+            <w:r>
+              <w:t>Media</w:t>
+            </w:r>
+          </w:p>
+        </w:tc>
+        <w:tc>
+          <w:tcPr>
+            <w:tcW w:w="1421" w:type="dxa"/>
+          </w:tcPr>
+          <w:p>
+            <w:pPr>
+              <w:jc w:val="center"/>
+              <w:cnfStyle w:val="000000100000" w:firstRow="0" w:lastRow="0" w:firstColumn="0" w:lastColumn="0" w:oddVBand="0" w:evenVBand="0" w:oddHBand="1" w:evenHBand="0" w:firstRowFirstColumn="0" w:firstRowLastColumn="0" w:lastRowFirstColumn="0" w:lastRowLastColumn="0"/>
+            </w:pPr>
+            <w:r>
+              <w:t>ZRCA</w:t>
+            </w:r>
+          </w:p>
+        </w:tc>
+      </w:tr>
+      <w:tr>
+        <w:tc>
+          <w:tcPr>
+            <w:cnfStyle w:val="001000000000" w:firstRow="0" w:lastRow="0" w:firstColumn="1" w:lastColumn="0" w:oddVBand="0" w:evenVBand="0" w:oddHBand="0" w:evenHBand="0" w:firstRowFirstColumn="0" w:firstRowLastColumn="0" w:lastRowFirstColumn="0" w:lastRowLastColumn="0"/>
+            <w:tcW w:w="1015" w:type="dxa"/>
+          </w:tcPr>
+          <w:p>
+            <w:r>
+              <w:t>13</w:t>
+            </w:r>
+          </w:p>
+        </w:tc>
+        <w:tc>
+          <w:tcPr>
+            <w:tcW w:w="2030" w:type="dxa"/>
+          </w:tcPr>
+          <w:p>
+            <w:pPr>
+              <w:cnfStyle w:val="000000000000" w:firstRow="0" w:lastRow="0" w:firstColumn="0" w:lastColumn="0" w:oddVBand="0" w:evenVBand="0" w:oddHBand="0" w:evenHBand="0" w:firstRowFirstColumn="0" w:firstRowLastColumn="0" w:lastRowFirstColumn="0" w:lastRowLastColumn="0"/>
+            </w:pPr>
+            <w:r>
+              <w:t xml:space="preserve">Falla de Internet </w:t>
+            </w:r>
+          </w:p>
+        </w:tc>
+        <w:tc>
+          <w:tcPr>
+            <w:tcW w:w="1798" w:type="dxa"/>
+          </w:tcPr>
+          <w:p>
+            <w:pPr>
+              <w:cnfStyle w:val="000000000000" w:firstRow="0" w:lastRow="0" w:firstColumn="0" w:lastColumn="0" w:oddVBand="0" w:evenVBand="0" w:oddHBand="0" w:evenHBand="0" w:firstRowFirstColumn="0" w:firstRowLastColumn="0" w:lastRowFirstColumn="0" w:lastRowLastColumn="0"/>
+            </w:pPr>
+            <w:r>
+              <w:t>Que la red funciona de manera inadecuada</w:t>
+            </w:r>
+          </w:p>
+        </w:tc>
+        <w:tc>
+          <w:tcPr>
+            <w:tcW w:w="1939" w:type="dxa"/>
+          </w:tcPr>
+          <w:p>
+            <w:pPr>
+              <w:cnfStyle w:val="000000000000" w:firstRow="0" w:lastRow="0" w:firstColumn="0" w:lastColumn="0" w:oddVBand="0" w:evenVBand="0" w:oddHBand="0" w:evenHBand="0" w:firstRowFirstColumn="0" w:firstRowLastColumn="0" w:lastRowFirstColumn="0" w:lastRowLastColumn="0"/>
+            </w:pPr>
+            <w:r>
+              <w:t>Actualizar los cambios siempre que sea posible</w:t>
+            </w:r>
+          </w:p>
+        </w:tc>
+        <w:tc>
+          <w:tcPr>
+            <w:tcW w:w="1993" w:type="dxa"/>
+          </w:tcPr>
+          <w:p>
+            <w:pPr>
+              <w:cnfStyle w:val="000000000000" w:firstRow="0" w:lastRow="0" w:firstColumn="0" w:lastColumn="0" w:oddVBand="0" w:evenVBand="0" w:oddHBand="0" w:evenHBand="0" w:firstRowFirstColumn="0" w:firstRowLastColumn="0" w:lastRowFirstColumn="0" w:lastRowLastColumn="0"/>
+            </w:pPr>
+            <w:r>
+              <w:t>Tener un servicio de datos para estar actualizados</w:t>
+            </w:r>
+          </w:p>
+        </w:tc>
+        <w:tc>
+          <w:tcPr>
+            <w:tcW w:w="1400" w:type="dxa"/>
+          </w:tcPr>
+          <w:p>
+            <w:pPr>
+              <w:jc w:val="center"/>
+              <w:cnfStyle w:val="000000000000" w:firstRow="0" w:lastRow="0" w:firstColumn="0" w:lastColumn="0" w:oddVBand="0" w:evenVBand="0" w:oddHBand="0" w:evenHBand="0" w:firstRowFirstColumn="0" w:firstRowLastColumn="0" w:lastRowFirstColumn="0" w:lastRowLastColumn="0"/>
+            </w:pPr>
+            <w:r>
+              <w:t>Baja</w:t>
+            </w:r>
+          </w:p>
+        </w:tc>
+        <w:tc>
+          <w:tcPr>
+            <w:tcW w:w="1040" w:type="dxa"/>
+          </w:tcPr>
+          <w:p>
+            <w:pPr>
+              <w:jc w:val="center"/>
+              <w:cnfStyle w:val="000000000000" w:firstRow="0" w:lastRow="0" w:firstColumn="0" w:lastColumn="0" w:oddVBand="0" w:evenVBand="0" w:oddHBand="0" w:evenHBand="0" w:firstRowFirstColumn="0" w:firstRowLastColumn="0" w:lastRowFirstColumn="0" w:lastRowLastColumn="0"/>
+            </w:pPr>
+            <w:r>
+              <w:t>Baja</w:t>
+            </w:r>
+          </w:p>
+        </w:tc>
+        <w:tc>
+          <w:tcPr>
+            <w:tcW w:w="1421" w:type="dxa"/>
+          </w:tcPr>
+          <w:p>
+            <w:pPr>
+              <w:jc w:val="center"/>
+              <w:cnfStyle w:val="000000000000" w:firstRow="0" w:lastRow="0" w:firstColumn="0" w:lastColumn="0" w:oddVBand="0" w:evenVBand="0" w:oddHBand="0" w:evenHBand="0" w:firstRowFirstColumn="0" w:firstRowLastColumn="0" w:lastRowFirstColumn="0" w:lastRowLastColumn="0"/>
+            </w:pPr>
+            <w:r>
+              <w:t>Todos</w:t>
+            </w:r>
+          </w:p>
+        </w:tc>
+      </w:tr>
+      <w:tr>
+        <w:trPr>
+          <w:cnfStyle w:val="000000100000" w:firstRow="0" w:lastRow="0" w:firstColumn="0" w:lastColumn="0" w:oddVBand="0" w:evenVBand="0" w:oddHBand="1" w:evenHBand="0" w:firstRowFirstColumn="0" w:firstRowLastColumn="0" w:lastRowFirstColumn="0" w:lastRowLastColumn="0"/>
+        </w:trPr>
+        <w:tc>
+          <w:tcPr>
+            <w:cnfStyle w:val="001000000000" w:firstRow="0" w:lastRow="0" w:firstColumn="1" w:lastColumn="0" w:oddVBand="0" w:evenVBand="0" w:oddHBand="0" w:evenHBand="0" w:firstRowFirstColumn="0" w:firstRowLastColumn="0" w:lastRowFirstColumn="0" w:lastRowLastColumn="0"/>
+            <w:tcW w:w="1015" w:type="dxa"/>
+          </w:tcPr>
+          <w:p>
+            <w:r>
+              <w:t>14</w:t>
+            </w:r>
+          </w:p>
+        </w:tc>
+        <w:tc>
+          <w:tcPr>
+            <w:tcW w:w="2030" w:type="dxa"/>
+          </w:tcPr>
+          <w:p>
+            <w:pPr>
+              <w:cnfStyle w:val="000000100000" w:firstRow="0" w:lastRow="0" w:firstColumn="0" w:lastColumn="0" w:oddVBand="0" w:evenVBand="0" w:oddHBand="1" w:evenHBand="0" w:firstRowFirstColumn="0" w:firstRowLastColumn="0" w:lastRowFirstColumn="0" w:lastRowLastColumn="0"/>
+            </w:pPr>
+            <w:r>
+              <w:t>Diseño inadecuado</w:t>
+            </w:r>
+          </w:p>
+        </w:tc>
+        <w:tc>
+          <w:tcPr>
+            <w:tcW w:w="1798" w:type="dxa"/>
+          </w:tcPr>
+          <w:p>
+            <w:pPr>
+              <w:cnfStyle w:val="000000100000" w:firstRow="0" w:lastRow="0" w:firstColumn="0" w:lastColumn="0" w:oddVBand="0" w:evenVBand="0" w:oddHBand="1" w:evenHBand="0" w:firstRowFirstColumn="0" w:firstRowLastColumn="0" w:lastRowFirstColumn="0" w:lastRowLastColumn="0"/>
+            </w:pPr>
+            <w:r>
+              <w:t>Que el cliente no esté de acuerdo con el diseño propuesto</w:t>
+            </w:r>
+          </w:p>
+        </w:tc>
+        <w:tc>
+          <w:tcPr>
+            <w:tcW w:w="1939" w:type="dxa"/>
+          </w:tcPr>
+          <w:p>
+            <w:pPr>
+              <w:cnfStyle w:val="000000100000" w:firstRow="0" w:lastRow="0" w:firstColumn="0" w:lastColumn="0" w:oddVBand="0" w:evenVBand="0" w:oddHBand="1" w:evenHBand="0" w:firstRowFirstColumn="0" w:firstRowLastColumn="0" w:lastRowFirstColumn="0" w:lastRowLastColumn="0"/>
+            </w:pPr>
+            <w:r>
+              <w:t>Crear un estándar de diseño de acuerdo a los gustos del cliente</w:t>
+            </w:r>
+          </w:p>
+        </w:tc>
+        <w:tc>
+          <w:tcPr>
+            <w:tcW w:w="1993" w:type="dxa"/>
+          </w:tcPr>
+          <w:p>
+            <w:pPr>
+              <w:cnfStyle w:val="000000100000" w:firstRow="0" w:lastRow="0" w:firstColumn="0" w:lastColumn="0" w:oddVBand="0" w:evenVBand="0" w:oddHBand="1" w:evenHBand="0" w:firstRowFirstColumn="0" w:firstRowLastColumn="0" w:lastRowFirstColumn="0" w:lastRowLastColumn="0"/>
+            </w:pPr>
+            <w:r>
+              <w:t xml:space="preserve">Llegar a un acuerdo con el cliente y el equipo de desarrollo para cambiar el diseño que a su vez generara costo y tiempo. </w:t>
+            </w:r>
+          </w:p>
+        </w:tc>
+        <w:tc>
+          <w:tcPr>
+            <w:tcW w:w="1400" w:type="dxa"/>
+          </w:tcPr>
+          <w:p>
+            <w:pPr>
+              <w:jc w:val="center"/>
+              <w:cnfStyle w:val="000000100000" w:firstRow="0" w:lastRow="0" w:firstColumn="0" w:lastColumn="0" w:oddVBand="0" w:evenVBand="0" w:oddHBand="1" w:evenHBand="0" w:firstRowFirstColumn="0" w:firstRowLastColumn="0" w:lastRowFirstColumn="0" w:lastRowLastColumn="0"/>
+            </w:pPr>
+            <w:r>
+              <w:t>Media</w:t>
+            </w:r>
+          </w:p>
+        </w:tc>
+        <w:tc>
+          <w:tcPr>
+            <w:tcW w:w="1040" w:type="dxa"/>
+          </w:tcPr>
+          <w:p>
+            <w:pPr>
+              <w:jc w:val="center"/>
+              <w:cnfStyle w:val="000000100000" w:firstRow="0" w:lastRow="0" w:firstColumn="0" w:lastColumn="0" w:oddVBand="0" w:evenVBand="0" w:oddHBand="1" w:evenHBand="0" w:firstRowFirstColumn="0" w:firstRowLastColumn="0" w:lastRowFirstColumn="0" w:lastRowLastColumn="0"/>
+            </w:pPr>
+            <w:r>
+              <w:t>Medio</w:t>
+            </w:r>
+          </w:p>
+        </w:tc>
+        <w:tc>
+          <w:tcPr>
+            <w:tcW w:w="1421" w:type="dxa"/>
+          </w:tcPr>
+          <w:p>
+            <w:pPr>
+              <w:jc w:val="center"/>
+              <w:cnfStyle w:val="000000100000" w:firstRow="0" w:lastRow="0" w:firstColumn="0" w:lastColumn="0" w:oddVBand="0" w:evenVBand="0" w:oddHBand="1" w:evenHBand="0" w:firstRowFirstColumn="0" w:firstRowLastColumn="0" w:lastRowFirstColumn="0" w:lastRowLastColumn="0"/>
+            </w:pPr>
+            <w:r>
+              <w:t>JHJJ</w:t>
+            </w:r>
+          </w:p>
+        </w:tc>
+      </w:tr>
+      <w:tr>
+        <w:tc>
+          <w:tcPr>
+            <w:cnfStyle w:val="001000000000" w:firstRow="0" w:lastRow="0" w:firstColumn="1" w:lastColumn="0" w:oddVBand="0" w:evenVBand="0" w:oddHBand="0" w:evenHBand="0" w:firstRowFirstColumn="0" w:firstRowLastColumn="0" w:lastRowFirstColumn="0" w:lastRowLastColumn="0"/>
+            <w:tcW w:w="1015" w:type="dxa"/>
+          </w:tcPr>
+          <w:p>
+            <w:r>
+              <w:t>15</w:t>
+            </w:r>
+          </w:p>
+        </w:tc>
+        <w:tc>
+          <w:tcPr>
+            <w:tcW w:w="2030" w:type="dxa"/>
+          </w:tcPr>
+          <w:p>
+            <w:pPr>
+              <w:cnfStyle w:val="000000000000" w:firstRow="0" w:lastRow="0" w:firstColumn="0" w:lastColumn="0" w:oddVBand="0" w:evenVBand="0" w:oddHBand="0" w:evenHBand="0" w:firstRowFirstColumn="0" w:firstRowLastColumn="0" w:lastRowFirstColumn="0" w:lastRowLastColumn="0"/>
+            </w:pPr>
+            <w:r>
+              <w:t>Falta de cohesión en el equipo</w:t>
+            </w:r>
+          </w:p>
+        </w:tc>
+        <w:tc>
+          <w:tcPr>
+            <w:tcW w:w="1798" w:type="dxa"/>
+          </w:tcPr>
+          <w:p>
+            <w:pPr>
+              <w:cnfStyle w:val="000000000000" w:firstRow="0" w:lastRow="0" w:firstColumn="0" w:lastColumn="0" w:oddVBand="0" w:evenVBand="0" w:oddHBand="0" w:evenHBand="0" w:firstRowFirstColumn="0" w:firstRowLastColumn="0" w:lastRowFirstColumn="0" w:lastRowLastColumn="0"/>
+            </w:pPr>
+            <w:r>
+              <w:t xml:space="preserve">Convivencia inadecuada y falta de confianza entre </w:t>
+            </w:r>
+            <w:r>
+              <w:lastRenderedPageBreak/>
+              <w:t>los integrantes del equipo</w:t>
+            </w:r>
+          </w:p>
+        </w:tc>
+        <w:tc>
+          <w:tcPr>
+            <w:tcW w:w="1939" w:type="dxa"/>
+          </w:tcPr>
+          <w:p>
+            <w:pPr>
+              <w:cnfStyle w:val="000000000000" w:firstRow="0" w:lastRow="0" w:firstColumn="0" w:lastColumn="0" w:oddVBand="0" w:evenVBand="0" w:oddHBand="0" w:evenHBand="0" w:firstRowFirstColumn="0" w:firstRowLastColumn="0" w:lastRowFirstColumn="0" w:lastRowLastColumn="0"/>
+            </w:pPr>
+            <w:r>
+              <w:lastRenderedPageBreak/>
+              <w:t>Generar un ambiente de respeto entre los integrantes del equipo</w:t>
+            </w:r>
+          </w:p>
+        </w:tc>
+        <w:tc>
+          <w:tcPr>
+            <w:tcW w:w="1993" w:type="dxa"/>
+          </w:tcPr>
+          <w:p>
+            <w:pPr>
+              <w:cnfStyle w:val="000000000000" w:firstRow="0" w:lastRow="0" w:firstColumn="0" w:lastColumn="0" w:oddVBand="0" w:evenVBand="0" w:oddHBand="0" w:evenHBand="0" w:firstRowFirstColumn="0" w:firstRowLastColumn="0" w:lastRowFirstColumn="0" w:lastRowLastColumn="0"/>
+            </w:pPr>
+            <w:r>
+              <w:t>Reunión para solucionar los conflictos.</w:t>
+            </w:r>
+          </w:p>
+        </w:tc>
+        <w:tc>
+          <w:tcPr>
+            <w:tcW w:w="1400" w:type="dxa"/>
+          </w:tcPr>
+          <w:p>
+            <w:pPr>
+              <w:jc w:val="center"/>
+              <w:cnfStyle w:val="000000000000" w:firstRow="0" w:lastRow="0" w:firstColumn="0" w:lastColumn="0" w:oddVBand="0" w:evenVBand="0" w:oddHBand="0" w:evenHBand="0" w:firstRowFirstColumn="0" w:firstRowLastColumn="0" w:lastRowFirstColumn="0" w:lastRowLastColumn="0"/>
+            </w:pPr>
+            <w:r>
+              <w:t>Baja</w:t>
+            </w:r>
+          </w:p>
+        </w:tc>
+        <w:tc>
+          <w:tcPr>
+            <w:tcW w:w="1040" w:type="dxa"/>
+          </w:tcPr>
+          <w:p>
+            <w:pPr>
+              <w:jc w:val="center"/>
+              <w:cnfStyle w:val="000000000000" w:firstRow="0" w:lastRow="0" w:firstColumn="0" w:lastColumn="0" w:oddVBand="0" w:evenVBand="0" w:oddHBand="0" w:evenHBand="0" w:firstRowFirstColumn="0" w:firstRowLastColumn="0" w:lastRowFirstColumn="0" w:lastRowLastColumn="0"/>
+            </w:pPr>
+            <w:r>
+              <w:t>Alto</w:t>
+            </w:r>
+          </w:p>
+        </w:tc>
+        <w:tc>
+          <w:tcPr>
+            <w:tcW w:w="1421" w:type="dxa"/>
+          </w:tcPr>
+          <w:p>
+            <w:pPr>
+              <w:jc w:val="center"/>
+              <w:cnfStyle w:val="000000000000" w:firstRow="0" w:lastRow="0" w:firstColumn="0" w:lastColumn="0" w:oddVBand="0" w:evenVBand="0" w:oddHBand="0" w:evenHBand="0" w:firstRowFirstColumn="0" w:firstRowLastColumn="0" w:lastRowFirstColumn="0" w:lastRowLastColumn="0"/>
+            </w:pPr>
+            <w:r>
+              <w:t>ERTA</w:t>
+            </w:r>
+          </w:p>
+        </w:tc>
+      </w:tr>
+      <w:tr>
+        <w:trPr>
+          <w:cnfStyle w:val="000000100000" w:firstRow="0" w:lastRow="0" w:firstColumn="0" w:lastColumn="0" w:oddVBand="0" w:evenVBand="0" w:oddHBand="1" w:evenHBand="0" w:firstRowFirstColumn="0" w:firstRowLastColumn="0" w:lastRowFirstColumn="0" w:lastRowLastColumn="0"/>
+        </w:trPr>
+        <w:tc>
+          <w:tcPr>
+            <w:cnfStyle w:val="001000000000" w:firstRow="0" w:lastRow="0" w:firstColumn="1" w:lastColumn="0" w:oddVBand="0" w:evenVBand="0" w:oddHBand="0" w:evenHBand="0" w:firstRowFirstColumn="0" w:firstRowLastColumn="0" w:lastRowFirstColumn="0" w:lastRowLastColumn="0"/>
+            <w:tcW w:w="1015" w:type="dxa"/>
+          </w:tcPr>
+          <w:p>
+            <w:r>
+              <w:t>16</w:t>
+            </w:r>
+          </w:p>
+        </w:tc>
+        <w:tc>
+          <w:tcPr>
+            <w:tcW w:w="2030" w:type="dxa"/>
+          </w:tcPr>
+          <w:p>
+            <w:pPr>
+              <w:cnfStyle w:val="000000100000" w:firstRow="0" w:lastRow="0" w:firstColumn="0" w:lastColumn="0" w:oddVBand="0" w:evenVBand="0" w:oddHBand="1" w:evenHBand="0" w:firstRowFirstColumn="0" w:firstRowLastColumn="0" w:lastRowFirstColumn="0" w:lastRowLastColumn="0"/>
+            </w:pPr>
+            <w:r>
+              <w:t>Rechazo del software terminado</w:t>
+            </w:r>
+          </w:p>
+        </w:tc>
+        <w:tc>
+          <w:tcPr>
+            <w:tcW w:w="1798" w:type="dxa"/>
+          </w:tcPr>
+          <w:p>
+            <w:pPr>
+              <w:cnfStyle w:val="000000100000" w:firstRow="0" w:lastRow="0" w:firstColumn="0" w:lastColumn="0" w:oddVBand="0" w:evenVBand="0" w:oddHBand="1" w:evenHBand="0" w:firstRowFirstColumn="0" w:firstRowLastColumn="0" w:lastRowFirstColumn="0" w:lastRowLastColumn="0"/>
+            </w:pPr>
+            <w:r>
+              <w:t>El cliente no esté de acuerdo con las funcionalidades del software.</w:t>
+            </w:r>
+          </w:p>
+        </w:tc>
+        <w:tc>
+          <w:tcPr>
+            <w:tcW w:w="1939" w:type="dxa"/>
+          </w:tcPr>
+          <w:p>
+            <w:pPr>
+              <w:cnfStyle w:val="000000100000" w:firstRow="0" w:lastRow="0" w:firstColumn="0" w:lastColumn="0" w:oddVBand="0" w:evenVBand="0" w:oddHBand="1" w:evenHBand="0" w:firstRowFirstColumn="0" w:firstRowLastColumn="0" w:lastRowFirstColumn="0" w:lastRowLastColumn="0"/>
+            </w:pPr>
+            <w:r>
+              <w:t>Tener siempre en cuenta las necesidades del cliente</w:t>
+            </w:r>
+          </w:p>
+        </w:tc>
+        <w:tc>
+          <w:tcPr>
+            <w:tcW w:w="1993" w:type="dxa"/>
+          </w:tcPr>
+          <w:p>
+            <w:pPr>
+              <w:cnfStyle w:val="000000100000" w:firstRow="0" w:lastRow="0" w:firstColumn="0" w:lastColumn="0" w:oddVBand="0" w:evenVBand="0" w:oddHBand="1" w:evenHBand="0" w:firstRowFirstColumn="0" w:firstRowLastColumn="0" w:lastRowFirstColumn="0" w:lastRowLastColumn="0"/>
+            </w:pPr>
+            <w:r>
+              <w:t>Mostrar los requerimientos del cliente , que se establecieron en un principio</w:t>
+            </w:r>
+          </w:p>
+        </w:tc>
+        <w:tc>
+          <w:tcPr>
+            <w:tcW w:w="1400" w:type="dxa"/>
+          </w:tcPr>
+          <w:p>
+            <w:pPr>
+              <w:jc w:val="center"/>
+              <w:cnfStyle w:val="000000100000" w:firstRow="0" w:lastRow="0" w:firstColumn="0" w:lastColumn="0" w:oddVBand="0" w:evenVBand="0" w:oddHBand="1" w:evenHBand="0" w:firstRowFirstColumn="0" w:firstRowLastColumn="0" w:lastRowFirstColumn="0" w:lastRowLastColumn="0"/>
+            </w:pPr>
+            <w:r>
+              <w:t>Baja</w:t>
+            </w:r>
+          </w:p>
+        </w:tc>
+        <w:tc>
+          <w:tcPr>
+            <w:tcW w:w="1040" w:type="dxa"/>
+          </w:tcPr>
+          <w:p>
+            <w:pPr>
+              <w:jc w:val="center"/>
+              <w:cnfStyle w:val="000000100000" w:firstRow="0" w:lastRow="0" w:firstColumn="0" w:lastColumn="0" w:oddVBand="0" w:evenVBand="0" w:oddHBand="1" w:evenHBand="0" w:firstRowFirstColumn="0" w:firstRowLastColumn="0" w:lastRowFirstColumn="0" w:lastRowLastColumn="0"/>
+            </w:pPr>
+            <w:r>
+              <w:t>Alto</w:t>
+            </w:r>
+          </w:p>
+        </w:tc>
+        <w:tc>
+          <w:tcPr>
+            <w:tcW w:w="1421" w:type="dxa"/>
+          </w:tcPr>
+          <w:p>
+            <w:pPr>
+              <w:jc w:val="center"/>
+              <w:cnfStyle w:val="000000100000" w:firstRow="0" w:lastRow="0" w:firstColumn="0" w:lastColumn="0" w:oddVBand="0" w:evenVBand="0" w:oddHBand="1" w:evenHBand="0" w:firstRowFirstColumn="0" w:firstRowLastColumn="0" w:lastRowFirstColumn="0" w:lastRowLastColumn="0"/>
+            </w:pPr>
+            <w:r>
+              <w:t>ERTA</w:t>
+            </w:r>
           </w:p>
         </w:tc>
       </w:tr>
@@ -999,7 +2306,7 @@
 </file>
 
 <file path=word/endnotes.xml><?xml version="1.0" encoding="utf-8"?>
-<w:endnotes xmlns:wpc="http://schemas.microsoft.com/office/word/2010/wordprocessingCanvas" xmlns:cx="http://schemas.microsoft.com/office/drawing/2014/chartex" xmlns:cx1="http://schemas.microsoft.com/office/drawing/2015/9/8/chartex" xmlns:cx2="http://schemas.microsoft.com/office/drawing/2015/10/21/chartex" xmlns:mc="http://schemas.openxmlformats.org/markup-compatibility/2006" xmlns:o="urn:schemas-microsoft-com:office:office" xmlns:r="http://schemas.openxmlformats.org/officeDocument/2006/relationships" xmlns:m="http://schemas.openxmlformats.org/officeDocument/2006/math" xmlns:v="urn:schemas-microsoft-com:vml" xmlns:wp14="http://schemas.microsoft.com/office/word/2010/wordprocessingDrawing" xmlns:wp="http://schemas.openxmlformats.org/drawingml/2006/wordprocessingDrawing" xmlns:w10="urn:schemas-microsoft-com:office:word" xmlns:w="http://schemas.openxmlformats.org/wordprocessingml/2006/main" xmlns:w14="http://schemas.microsoft.com/office/word/2010/wordml" xmlns:w15="http://schemas.microsoft.com/office/word/2012/wordml" xmlns:w16se="http://schemas.microsoft.com/office/word/2015/wordml/symex" xmlns:wpg="http://schemas.microsoft.com/office/word/2010/wordprocessingGroup" xmlns:wpi="http://schemas.microsoft.com/office/word/2010/wordprocessingInk" xmlns:wne="http://schemas.microsoft.com/office/word/2006/wordml" xmlns:wps="http://schemas.microsoft.com/office/word/2010/wordprocessingShape" mc:Ignorable="w14 w15 w16se wp14">
+<w:endnotes xmlns:wpc="http://schemas.microsoft.com/office/word/2010/wordprocessingCanvas" xmlns:mc="http://schemas.openxmlformats.org/markup-compatibility/2006" xmlns:o="urn:schemas-microsoft-com:office:office" xmlns:r="http://schemas.openxmlformats.org/officeDocument/2006/relationships" xmlns:m="http://schemas.openxmlformats.org/officeDocument/2006/math" xmlns:v="urn:schemas-microsoft-com:vml" xmlns:wp14="http://schemas.microsoft.com/office/word/2010/wordprocessingDrawing" xmlns:wp="http://schemas.openxmlformats.org/drawingml/2006/wordprocessingDrawing" xmlns:w10="urn:schemas-microsoft-com:office:word" xmlns:w="http://schemas.openxmlformats.org/wordprocessingml/2006/main" xmlns:w14="http://schemas.microsoft.com/office/word/2010/wordml" xmlns:w15="http://schemas.microsoft.com/office/word/2012/wordml" xmlns:wpg="http://schemas.microsoft.com/office/word/2010/wordprocessingGroup" xmlns:wpi="http://schemas.microsoft.com/office/word/2010/wordprocessingInk" xmlns:wne="http://schemas.microsoft.com/office/word/2006/wordml" xmlns:wps="http://schemas.microsoft.com/office/word/2010/wordprocessingShape" mc:Ignorable="w14 w15 wp14">
   <w:endnote w:type="separator" w:id="-1">
     <w:p>
       <w:pPr>
@@ -1024,7 +2331,7 @@
 </file>
 
 <file path=word/footer1.xml><?xml version="1.0" encoding="utf-8"?>
-<w:ftr xmlns:wpc="http://schemas.microsoft.com/office/word/2010/wordprocessingCanvas" xmlns:cx="http://schemas.microsoft.com/office/drawing/2014/chartex" xmlns:cx1="http://schemas.microsoft.com/office/drawing/2015/9/8/chartex" xmlns:cx2="http://schemas.microsoft.com/office/drawing/2015/10/21/chartex" xmlns:mc="http://schemas.openxmlformats.org/markup-compatibility/2006" xmlns:o="urn:schemas-microsoft-com:office:office" xmlns:r="http://schemas.openxmlformats.org/officeDocument/2006/relationships" xmlns:m="http://schemas.openxmlformats.org/officeDocument/2006/math" xmlns:v="urn:schemas-microsoft-com:vml" xmlns:wp14="http://schemas.microsoft.com/office/word/2010/wordprocessingDrawing" xmlns:wp="http://schemas.openxmlformats.org/drawingml/2006/wordprocessingDrawing" xmlns:w10="urn:schemas-microsoft-com:office:word" xmlns:w="http://schemas.openxmlformats.org/wordprocessingml/2006/main" xmlns:w14="http://schemas.microsoft.com/office/word/2010/wordml" xmlns:w15="http://schemas.microsoft.com/office/word/2012/wordml" xmlns:w16se="http://schemas.microsoft.com/office/word/2015/wordml/symex" xmlns:wpg="http://schemas.microsoft.com/office/word/2010/wordprocessingGroup" xmlns:wpi="http://schemas.microsoft.com/office/word/2010/wordprocessingInk" xmlns:wne="http://schemas.microsoft.com/office/word/2006/wordml" xmlns:wps="http://schemas.microsoft.com/office/word/2010/wordprocessingShape" mc:Ignorable="w14 w15 w16se wp14">
+<w:ftr xmlns:wpc="http://schemas.microsoft.com/office/word/2010/wordprocessingCanvas" xmlns:mc="http://schemas.openxmlformats.org/markup-compatibility/2006" xmlns:o="urn:schemas-microsoft-com:office:office" xmlns:r="http://schemas.openxmlformats.org/officeDocument/2006/relationships" xmlns:m="http://schemas.openxmlformats.org/officeDocument/2006/math" xmlns:v="urn:schemas-microsoft-com:vml" xmlns:wp14="http://schemas.microsoft.com/office/word/2010/wordprocessingDrawing" xmlns:wp="http://schemas.openxmlformats.org/drawingml/2006/wordprocessingDrawing" xmlns:w10="urn:schemas-microsoft-com:office:word" xmlns:w="http://schemas.openxmlformats.org/wordprocessingml/2006/main" xmlns:w14="http://schemas.microsoft.com/office/word/2010/wordml" xmlns:w15="http://schemas.microsoft.com/office/word/2012/wordml" xmlns:wpg="http://schemas.microsoft.com/office/word/2010/wordprocessingGroup" xmlns:wpi="http://schemas.microsoft.com/office/word/2010/wordprocessingInk" xmlns:wne="http://schemas.microsoft.com/office/word/2006/wordml" xmlns:wps="http://schemas.microsoft.com/office/word/2010/wordprocessingShape" mc:Ignorable="w14 w15 wp14">
   <w:p>
     <w:pPr>
       <w:pStyle w:val="Piedepgina"/>
@@ -1034,7 +2341,7 @@
 </file>
 
 <file path=word/footer2.xml><?xml version="1.0" encoding="utf-8"?>
-<w:ftr xmlns:wpc="http://schemas.microsoft.com/office/word/2010/wordprocessingCanvas" xmlns:cx="http://schemas.microsoft.com/office/drawing/2014/chartex" xmlns:cx1="http://schemas.microsoft.com/office/drawing/2015/9/8/chartex" xmlns:cx2="http://schemas.microsoft.com/office/drawing/2015/10/21/chartex" xmlns:mc="http://schemas.openxmlformats.org/markup-compatibility/2006" xmlns:o="urn:schemas-microsoft-com:office:office" xmlns:r="http://schemas.openxmlformats.org/officeDocument/2006/relationships" xmlns:m="http://schemas.openxmlformats.org/officeDocument/2006/math" xmlns:v="urn:schemas-microsoft-com:vml" xmlns:wp14="http://schemas.microsoft.com/office/word/2010/wordprocessingDrawing" xmlns:wp="http://schemas.openxmlformats.org/drawingml/2006/wordprocessingDrawing" xmlns:w10="urn:schemas-microsoft-com:office:word" xmlns:w="http://schemas.openxmlformats.org/wordprocessingml/2006/main" xmlns:w14="http://schemas.microsoft.com/office/word/2010/wordml" xmlns:w15="http://schemas.microsoft.com/office/word/2012/wordml" xmlns:w16se="http://schemas.microsoft.com/office/word/2015/wordml/symex" xmlns:wpg="http://schemas.microsoft.com/office/word/2010/wordprocessingGroup" xmlns:wpi="http://schemas.microsoft.com/office/word/2010/wordprocessingInk" xmlns:wne="http://schemas.microsoft.com/office/word/2006/wordml" xmlns:wps="http://schemas.microsoft.com/office/word/2010/wordprocessingShape" mc:Ignorable="w14 w15 w16se wp14">
+<w:ftr xmlns:wpc="http://schemas.microsoft.com/office/word/2010/wordprocessingCanvas" xmlns:mc="http://schemas.openxmlformats.org/markup-compatibility/2006" xmlns:o="urn:schemas-microsoft-com:office:office" xmlns:r="http://schemas.openxmlformats.org/officeDocument/2006/relationships" xmlns:m="http://schemas.openxmlformats.org/officeDocument/2006/math" xmlns:v="urn:schemas-microsoft-com:vml" xmlns:wp14="http://schemas.microsoft.com/office/word/2010/wordprocessingDrawing" xmlns:wp="http://schemas.openxmlformats.org/drawingml/2006/wordprocessingDrawing" xmlns:w10="urn:schemas-microsoft-com:office:word" xmlns:w="http://schemas.openxmlformats.org/wordprocessingml/2006/main" xmlns:w14="http://schemas.microsoft.com/office/word/2010/wordml" xmlns:w15="http://schemas.microsoft.com/office/word/2012/wordml" xmlns:wpg="http://schemas.microsoft.com/office/word/2010/wordprocessingGroup" xmlns:wpi="http://schemas.microsoft.com/office/word/2010/wordprocessingInk" xmlns:wne="http://schemas.microsoft.com/office/word/2006/wordml" xmlns:wps="http://schemas.microsoft.com/office/word/2010/wordprocessingShape" mc:Ignorable="w14 w15 wp14">
   <w:p>
     <w:pPr>
       <w:pStyle w:val="Piedepgina"/>
@@ -1074,7 +2381,7 @@
         <w:color w:val="4472C4" w:themeColor="accent1"/>
         <w:lang w:val="es-ES"/>
       </w:rPr>
-      <w:t>1</w:t>
+      <w:t>5</w:t>
     </w:r>
     <w:r>
       <w:rPr>
@@ -1113,7 +2420,7 @@
         <w:color w:val="4472C4" w:themeColor="accent1"/>
         <w:lang w:val="es-ES"/>
       </w:rPr>
-      <w:t>2</w:t>
+      <w:t>5</w:t>
     </w:r>
     <w:r>
       <w:rPr>
@@ -1131,7 +2438,7 @@
 </file>
 
 <file path=word/footer3.xml><?xml version="1.0" encoding="utf-8"?>
-<w:ftr xmlns:wpc="http://schemas.microsoft.com/office/word/2010/wordprocessingCanvas" xmlns:cx="http://schemas.microsoft.com/office/drawing/2014/chartex" xmlns:cx1="http://schemas.microsoft.com/office/drawing/2015/9/8/chartex" xmlns:cx2="http://schemas.microsoft.com/office/drawing/2015/10/21/chartex" xmlns:mc="http://schemas.openxmlformats.org/markup-compatibility/2006" xmlns:o="urn:schemas-microsoft-com:office:office" xmlns:r="http://schemas.openxmlformats.org/officeDocument/2006/relationships" xmlns:m="http://schemas.openxmlformats.org/officeDocument/2006/math" xmlns:v="urn:schemas-microsoft-com:vml" xmlns:wp14="http://schemas.microsoft.com/office/word/2010/wordprocessingDrawing" xmlns:wp="http://schemas.openxmlformats.org/drawingml/2006/wordprocessingDrawing" xmlns:w10="urn:schemas-microsoft-com:office:word" xmlns:w="http://schemas.openxmlformats.org/wordprocessingml/2006/main" xmlns:w14="http://schemas.microsoft.com/office/word/2010/wordml" xmlns:w15="http://schemas.microsoft.com/office/word/2012/wordml" xmlns:w16se="http://schemas.microsoft.com/office/word/2015/wordml/symex" xmlns:wpg="http://schemas.microsoft.com/office/word/2010/wordprocessingGroup" xmlns:wpi="http://schemas.microsoft.com/office/word/2010/wordprocessingInk" xmlns:wne="http://schemas.microsoft.com/office/word/2006/wordml" xmlns:wps="http://schemas.microsoft.com/office/word/2010/wordprocessingShape" mc:Ignorable="w14 w15 w16se wp14">
+<w:ftr xmlns:wpc="http://schemas.microsoft.com/office/word/2010/wordprocessingCanvas" xmlns:mc="http://schemas.openxmlformats.org/markup-compatibility/2006" xmlns:o="urn:schemas-microsoft-com:office:office" xmlns:r="http://schemas.openxmlformats.org/officeDocument/2006/relationships" xmlns:m="http://schemas.openxmlformats.org/officeDocument/2006/math" xmlns:v="urn:schemas-microsoft-com:vml" xmlns:wp14="http://schemas.microsoft.com/office/word/2010/wordprocessingDrawing" xmlns:wp="http://schemas.openxmlformats.org/drawingml/2006/wordprocessingDrawing" xmlns:w10="urn:schemas-microsoft-com:office:word" xmlns:w="http://schemas.openxmlformats.org/wordprocessingml/2006/main" xmlns:w14="http://schemas.microsoft.com/office/word/2010/wordml" xmlns:w15="http://schemas.microsoft.com/office/word/2012/wordml" xmlns:wpg="http://schemas.microsoft.com/office/word/2010/wordprocessingGroup" xmlns:wpi="http://schemas.microsoft.com/office/word/2010/wordprocessingInk" xmlns:wne="http://schemas.microsoft.com/office/word/2006/wordml" xmlns:wps="http://schemas.microsoft.com/office/word/2010/wordprocessingShape" mc:Ignorable="w14 w15 wp14">
   <w:p>
     <w:pPr>
       <w:pStyle w:val="Piedepgina"/>
@@ -1141,7 +2448,7 @@
 </file>
 
 <file path=word/footnotes.xml><?xml version="1.0" encoding="utf-8"?>
-<w:footnotes xmlns:wpc="http://schemas.microsoft.com/office/word/2010/wordprocessingCanvas" xmlns:cx="http://schemas.microsoft.com/office/drawing/2014/chartex" xmlns:cx1="http://schemas.microsoft.com/office/drawing/2015/9/8/chartex" xmlns:cx2="http://schemas.microsoft.com/office/drawing/2015/10/21/chartex" xmlns:mc="http://schemas.openxmlformats.org/markup-compatibility/2006" xmlns:o="urn:schemas-microsoft-com:office:office" xmlns:r="http://schemas.openxmlformats.org/officeDocument/2006/relationships" xmlns:m="http://schemas.openxmlformats.org/officeDocument/2006/math" xmlns:v="urn:schemas-microsoft-com:vml" xmlns:wp14="http://schemas.microsoft.com/office/word/2010/wordprocessingDrawing" xmlns:wp="http://schemas.openxmlformats.org/drawingml/2006/wordprocessingDrawing" xmlns:w10="urn:schemas-microsoft-com:office:word" xmlns:w="http://schemas.openxmlformats.org/wordprocessingml/2006/main" xmlns:w14="http://schemas.microsoft.com/office/word/2010/wordml" xmlns:w15="http://schemas.microsoft.com/office/word/2012/wordml" xmlns:w16se="http://schemas.microsoft.com/office/word/2015/wordml/symex" xmlns:wpg="http://schemas.microsoft.com/office/word/2010/wordprocessingGroup" xmlns:wpi="http://schemas.microsoft.com/office/word/2010/wordprocessingInk" xmlns:wne="http://schemas.microsoft.com/office/word/2006/wordml" xmlns:wps="http://schemas.microsoft.com/office/word/2010/wordprocessingShape" mc:Ignorable="w14 w15 w16se wp14">
+<w:footnotes xmlns:wpc="http://schemas.microsoft.com/office/word/2010/wordprocessingCanvas" xmlns:mc="http://schemas.openxmlformats.org/markup-compatibility/2006" xmlns:o="urn:schemas-microsoft-com:office:office" xmlns:r="http://schemas.openxmlformats.org/officeDocument/2006/relationships" xmlns:m="http://schemas.openxmlformats.org/officeDocument/2006/math" xmlns:v="urn:schemas-microsoft-com:vml" xmlns:wp14="http://schemas.microsoft.com/office/word/2010/wordprocessingDrawing" xmlns:wp="http://schemas.openxmlformats.org/drawingml/2006/wordprocessingDrawing" xmlns:w10="urn:schemas-microsoft-com:office:word" xmlns:w="http://schemas.openxmlformats.org/wordprocessingml/2006/main" xmlns:w14="http://schemas.microsoft.com/office/word/2010/wordml" xmlns:w15="http://schemas.microsoft.com/office/word/2012/wordml" xmlns:wpg="http://schemas.microsoft.com/office/word/2010/wordprocessingGroup" xmlns:wpi="http://schemas.microsoft.com/office/word/2010/wordprocessingInk" xmlns:wne="http://schemas.microsoft.com/office/word/2006/wordml" xmlns:wps="http://schemas.microsoft.com/office/word/2010/wordprocessingShape" mc:Ignorable="w14 w15 wp14">
   <w:footnote w:type="separator" w:id="-1">
     <w:p>
       <w:pPr>
@@ -1166,7 +2473,7 @@
 </file>
 
 <file path=word/header1.xml><?xml version="1.0" encoding="utf-8"?>
-<w:hdr xmlns:wpc="http://schemas.microsoft.com/office/word/2010/wordprocessingCanvas" xmlns:cx="http://schemas.microsoft.com/office/drawing/2014/chartex" xmlns:cx1="http://schemas.microsoft.com/office/drawing/2015/9/8/chartex" xmlns:cx2="http://schemas.microsoft.com/office/drawing/2015/10/21/chartex" xmlns:mc="http://schemas.openxmlformats.org/markup-compatibility/2006" xmlns:o="urn:schemas-microsoft-com:office:office" xmlns:r="http://schemas.openxmlformats.org/officeDocument/2006/relationships" xmlns:m="http://schemas.openxmlformats.org/officeDocument/2006/math" xmlns:v="urn:schemas-microsoft-com:vml" xmlns:wp14="http://schemas.microsoft.com/office/word/2010/wordprocessingDrawing" xmlns:wp="http://schemas.openxmlformats.org/drawingml/2006/wordprocessingDrawing" xmlns:w10="urn:schemas-microsoft-com:office:word" xmlns:w="http://schemas.openxmlformats.org/wordprocessingml/2006/main" xmlns:w14="http://schemas.microsoft.com/office/word/2010/wordml" xmlns:w15="http://schemas.microsoft.com/office/word/2012/wordml" xmlns:w16se="http://schemas.microsoft.com/office/word/2015/wordml/symex" xmlns:wpg="http://schemas.microsoft.com/office/word/2010/wordprocessingGroup" xmlns:wpi="http://schemas.microsoft.com/office/word/2010/wordprocessingInk" xmlns:wne="http://schemas.microsoft.com/office/word/2006/wordml" xmlns:wps="http://schemas.microsoft.com/office/word/2010/wordprocessingShape" mc:Ignorable="w14 w15 w16se wp14">
+<w:hdr xmlns:wpc="http://schemas.microsoft.com/office/word/2010/wordprocessingCanvas" xmlns:mc="http://schemas.openxmlformats.org/markup-compatibility/2006" xmlns:o="urn:schemas-microsoft-com:office:office" xmlns:r="http://schemas.openxmlformats.org/officeDocument/2006/relationships" xmlns:m="http://schemas.openxmlformats.org/officeDocument/2006/math" xmlns:v="urn:schemas-microsoft-com:vml" xmlns:wp14="http://schemas.microsoft.com/office/word/2010/wordprocessingDrawing" xmlns:wp="http://schemas.openxmlformats.org/drawingml/2006/wordprocessingDrawing" xmlns:w10="urn:schemas-microsoft-com:office:word" xmlns:w="http://schemas.openxmlformats.org/wordprocessingml/2006/main" xmlns:w14="http://schemas.microsoft.com/office/word/2010/wordml" xmlns:w15="http://schemas.microsoft.com/office/word/2012/wordml" xmlns:wpg="http://schemas.microsoft.com/office/word/2010/wordprocessingGroup" xmlns:wpi="http://schemas.microsoft.com/office/word/2010/wordprocessingInk" xmlns:wne="http://schemas.microsoft.com/office/word/2006/wordml" xmlns:wps="http://schemas.microsoft.com/office/word/2010/wordprocessingShape" mc:Ignorable="w14 w15 wp14">
   <w:p>
     <w:pPr>
       <w:pStyle w:val="Encabezado"/>
@@ -1207,7 +2514,7 @@
 </file>
 
 <file path=word/header2.xml><?xml version="1.0" encoding="utf-8"?>
-<w:hdr xmlns:wpc="http://schemas.microsoft.com/office/word/2010/wordprocessingCanvas" xmlns:cx="http://schemas.microsoft.com/office/drawing/2014/chartex" xmlns:cx1="http://schemas.microsoft.com/office/drawing/2015/9/8/chartex" xmlns:cx2="http://schemas.microsoft.com/office/drawing/2015/10/21/chartex" xmlns:mc="http://schemas.openxmlformats.org/markup-compatibility/2006" xmlns:o="urn:schemas-microsoft-com:office:office" xmlns:r="http://schemas.openxmlformats.org/officeDocument/2006/relationships" xmlns:m="http://schemas.openxmlformats.org/officeDocument/2006/math" xmlns:v="urn:schemas-microsoft-com:vml" xmlns:wp14="http://schemas.microsoft.com/office/word/2010/wordprocessingDrawing" xmlns:wp="http://schemas.openxmlformats.org/drawingml/2006/wordprocessingDrawing" xmlns:w10="urn:schemas-microsoft-com:office:word" xmlns:w="http://schemas.openxmlformats.org/wordprocessingml/2006/main" xmlns:w14="http://schemas.microsoft.com/office/word/2010/wordml" xmlns:w15="http://schemas.microsoft.com/office/word/2012/wordml" xmlns:w16se="http://schemas.microsoft.com/office/word/2015/wordml/symex" xmlns:wpg="http://schemas.microsoft.com/office/word/2010/wordprocessingGroup" xmlns:wpi="http://schemas.microsoft.com/office/word/2010/wordprocessingInk" xmlns:wne="http://schemas.microsoft.com/office/word/2006/wordml" xmlns:wps="http://schemas.microsoft.com/office/word/2010/wordprocessingShape" mc:Ignorable="w14 w15 w16se wp14">
+<w:hdr xmlns:wpc="http://schemas.microsoft.com/office/word/2010/wordprocessingCanvas" xmlns:mc="http://schemas.openxmlformats.org/markup-compatibility/2006" xmlns:o="urn:schemas-microsoft-com:office:office" xmlns:r="http://schemas.openxmlformats.org/officeDocument/2006/relationships" xmlns:m="http://schemas.openxmlformats.org/officeDocument/2006/math" xmlns:v="urn:schemas-microsoft-com:vml" xmlns:wp14="http://schemas.microsoft.com/office/word/2010/wordprocessingDrawing" xmlns:wp="http://schemas.openxmlformats.org/drawingml/2006/wordprocessingDrawing" xmlns:w10="urn:schemas-microsoft-com:office:word" xmlns:w="http://schemas.openxmlformats.org/wordprocessingml/2006/main" xmlns:w14="http://schemas.microsoft.com/office/word/2010/wordml" xmlns:w15="http://schemas.microsoft.com/office/word/2012/wordml" xmlns:wpg="http://schemas.microsoft.com/office/word/2010/wordprocessingGroup" xmlns:wpi="http://schemas.microsoft.com/office/word/2010/wordprocessingInk" xmlns:wne="http://schemas.microsoft.com/office/word/2006/wordml" xmlns:wps="http://schemas.microsoft.com/office/word/2010/wordprocessingShape" mc:Ignorable="w14 w15 wp14">
   <w:p>
     <w:pPr>
       <w:pStyle w:val="Encabezado"/>
@@ -1246,7 +2553,7 @@
     <w:r>
       <w:rPr>
         <w:noProof/>
-        <w:lang w:eastAsia="es-MX"/>
+        <w:lang w:val="en-US"/>
       </w:rPr>
       <w:drawing>
         <wp:anchor distT="0" distB="0" distL="114300" distR="114300" simplePos="0" relativeHeight="251659264" behindDoc="0" locked="0" layoutInCell="1" allowOverlap="1" wp14:anchorId="62A27A5F" wp14:editId="0E3D893F">
@@ -1316,7 +2623,7 @@
 </file>
 
 <file path=word/header3.xml><?xml version="1.0" encoding="utf-8"?>
-<w:hdr xmlns:wpc="http://schemas.microsoft.com/office/word/2010/wordprocessingCanvas" xmlns:cx="http://schemas.microsoft.com/office/drawing/2014/chartex" xmlns:cx1="http://schemas.microsoft.com/office/drawing/2015/9/8/chartex" xmlns:cx2="http://schemas.microsoft.com/office/drawing/2015/10/21/chartex" xmlns:mc="http://schemas.openxmlformats.org/markup-compatibility/2006" xmlns:o="urn:schemas-microsoft-com:office:office" xmlns:r="http://schemas.openxmlformats.org/officeDocument/2006/relationships" xmlns:m="http://schemas.openxmlformats.org/officeDocument/2006/math" xmlns:v="urn:schemas-microsoft-com:vml" xmlns:wp14="http://schemas.microsoft.com/office/word/2010/wordprocessingDrawing" xmlns:wp="http://schemas.openxmlformats.org/drawingml/2006/wordprocessingDrawing" xmlns:w10="urn:schemas-microsoft-com:office:word" xmlns:w="http://schemas.openxmlformats.org/wordprocessingml/2006/main" xmlns:w14="http://schemas.microsoft.com/office/word/2010/wordml" xmlns:w15="http://schemas.microsoft.com/office/word/2012/wordml" xmlns:w16se="http://schemas.microsoft.com/office/word/2015/wordml/symex" xmlns:wpg="http://schemas.microsoft.com/office/word/2010/wordprocessingGroup" xmlns:wpi="http://schemas.microsoft.com/office/word/2010/wordprocessingInk" xmlns:wne="http://schemas.microsoft.com/office/word/2006/wordml" xmlns:wps="http://schemas.microsoft.com/office/word/2010/wordprocessingShape" mc:Ignorable="w14 w15 w16se wp14">
+<w:hdr xmlns:wpc="http://schemas.microsoft.com/office/word/2010/wordprocessingCanvas" xmlns:mc="http://schemas.openxmlformats.org/markup-compatibility/2006" xmlns:o="urn:schemas-microsoft-com:office:office" xmlns:r="http://schemas.openxmlformats.org/officeDocument/2006/relationships" xmlns:m="http://schemas.openxmlformats.org/officeDocument/2006/math" xmlns:v="urn:schemas-microsoft-com:vml" xmlns:wp14="http://schemas.microsoft.com/office/word/2010/wordprocessingDrawing" xmlns:wp="http://schemas.openxmlformats.org/drawingml/2006/wordprocessingDrawing" xmlns:w10="urn:schemas-microsoft-com:office:word" xmlns:w="http://schemas.openxmlformats.org/wordprocessingml/2006/main" xmlns:w14="http://schemas.microsoft.com/office/word/2010/wordml" xmlns:w15="http://schemas.microsoft.com/office/word/2012/wordml" xmlns:wpg="http://schemas.microsoft.com/office/word/2010/wordprocessingGroup" xmlns:wpi="http://schemas.microsoft.com/office/word/2010/wordprocessingInk" xmlns:wne="http://schemas.microsoft.com/office/word/2006/wordml" xmlns:wps="http://schemas.microsoft.com/office/word/2010/wordprocessingShape" mc:Ignorable="w14 w15 wp14">
   <w:p>
     <w:pPr>
       <w:pStyle w:val="Encabezado"/>
@@ -1357,7 +2664,7 @@
 </file>
 
 <file path=word/styles.xml><?xml version="1.0" encoding="utf-8"?>
-<w:styles xmlns:mc="http://schemas.openxmlformats.org/markup-compatibility/2006" xmlns:r="http://schemas.openxmlformats.org/officeDocument/2006/relationships" xmlns:w="http://schemas.openxmlformats.org/wordprocessingml/2006/main" xmlns:w14="http://schemas.microsoft.com/office/word/2010/wordml" xmlns:w15="http://schemas.microsoft.com/office/word/2012/wordml" xmlns:w16se="http://schemas.microsoft.com/office/word/2015/wordml/symex" mc:Ignorable="w14 w15 w16se">
+<w:styles xmlns:mc="http://schemas.openxmlformats.org/markup-compatibility/2006" xmlns:r="http://schemas.openxmlformats.org/officeDocument/2006/relationships" xmlns:w="http://schemas.openxmlformats.org/wordprocessingml/2006/main" xmlns:w14="http://schemas.microsoft.com/office/word/2010/wordml" xmlns:w15="http://schemas.microsoft.com/office/word/2012/wordml" mc:Ignorable="w14 w15">
   <w:docDefaults>
     <w:rPrDefault>
       <w:rPr>
@@ -1373,7 +2680,7 @@
       </w:pPr>
     </w:pPrDefault>
   </w:docDefaults>
-  <w:latentStyles w:defLockedState="0" w:defUIPriority="99" w:defSemiHidden="0" w:defUnhideWhenUsed="0" w:defQFormat="0" w:count="372">
+  <w:latentStyles w:defLockedState="0" w:defUIPriority="99" w:defSemiHidden="0" w:defUnhideWhenUsed="0" w:defQFormat="0" w:count="371">
     <w:lsdException w:name="Normal" w:uiPriority="0" w:qFormat="1"/>
     <w:lsdException w:name="heading 1" w:uiPriority="9" w:qFormat="1"/>
     <w:lsdException w:name="heading 2" w:semiHidden="1" w:uiPriority="9" w:unhideWhenUsed="1" w:qFormat="1"/>
@@ -1745,7 +3052,6 @@
     <w:lsdException w:name="List Table 5 Dark Accent 6" w:uiPriority="50"/>
     <w:lsdException w:name="List Table 6 Colorful Accent 6" w:uiPriority="51"/>
     <w:lsdException w:name="List Table 7 Colorful Accent 6" w:uiPriority="52"/>
-    <w:lsdException w:name="Mention" w:semiHidden="1" w:unhideWhenUsed="1"/>
   </w:latentStyles>
   <w:style w:type="paragraph" w:default="1" w:styleId="Normal">
     <w:name w:val="Normal"/>

</xml_diff>

<commit_message>
Se subió actualización de plan de riesgos
</commit_message>
<xml_diff>
--- a/Documentos1/Plan de riesgos.docx
+++ b/Documentos1/Plan de riesgos.docx
@@ -1,11 +1,8 @@
 
 <file path=word/document.xml><?xml version="1.0" encoding="utf-8"?>
-<w:document xmlns:wpc="http://schemas.microsoft.com/office/word/2010/wordprocessingCanvas" xmlns:mc="http://schemas.openxmlformats.org/markup-compatibility/2006" xmlns:o="urn:schemas-microsoft-com:office:office" xmlns:r="http://schemas.openxmlformats.org/officeDocument/2006/relationships" xmlns:m="http://schemas.openxmlformats.org/officeDocument/2006/math" xmlns:v="urn:schemas-microsoft-com:vml" xmlns:wp14="http://schemas.microsoft.com/office/word/2010/wordprocessingDrawing" xmlns:wp="http://schemas.openxmlformats.org/drawingml/2006/wordprocessingDrawing" xmlns:w10="urn:schemas-microsoft-com:office:word" xmlns:w="http://schemas.openxmlformats.org/wordprocessingml/2006/main" xmlns:w14="http://schemas.microsoft.com/office/word/2010/wordml" xmlns:w15="http://schemas.microsoft.com/office/word/2012/wordml" xmlns:wpg="http://schemas.microsoft.com/office/word/2010/wordprocessingGroup" xmlns:wpi="http://schemas.microsoft.com/office/word/2010/wordprocessingInk" xmlns:wne="http://schemas.microsoft.com/office/word/2006/wordml" xmlns:wps="http://schemas.microsoft.com/office/word/2010/wordprocessingShape" mc:Ignorable="w14 w15 wp14">
+<w:document xmlns:wpc="http://schemas.microsoft.com/office/word/2010/wordprocessingCanvas" xmlns:cx="http://schemas.microsoft.com/office/drawing/2014/chartex" xmlns:cx1="http://schemas.microsoft.com/office/drawing/2015/9/8/chartex" xmlns:cx2="http://schemas.microsoft.com/office/drawing/2015/10/21/chartex" xmlns:mc="http://schemas.openxmlformats.org/markup-compatibility/2006" xmlns:o="urn:schemas-microsoft-com:office:office" xmlns:r="http://schemas.openxmlformats.org/officeDocument/2006/relationships" xmlns:m="http://schemas.openxmlformats.org/officeDocument/2006/math" xmlns:v="urn:schemas-microsoft-com:vml" xmlns:wp14="http://schemas.microsoft.com/office/word/2010/wordprocessingDrawing" xmlns:wp="http://schemas.openxmlformats.org/drawingml/2006/wordprocessingDrawing" xmlns:w10="urn:schemas-microsoft-com:office:word" xmlns:w="http://schemas.openxmlformats.org/wordprocessingml/2006/main" xmlns:w14="http://schemas.microsoft.com/office/word/2010/wordml" xmlns:w15="http://schemas.microsoft.com/office/word/2012/wordml" xmlns:w16se="http://schemas.microsoft.com/office/word/2015/wordml/symex" xmlns:wpg="http://schemas.microsoft.com/office/word/2010/wordprocessingGroup" xmlns:wpi="http://schemas.microsoft.com/office/word/2010/wordprocessingInk" xmlns:wne="http://schemas.microsoft.com/office/word/2006/wordml" xmlns:wps="http://schemas.microsoft.com/office/word/2010/wordprocessingShape" mc:Ignorable="w14 w15 w16se wp14">
   <w:body>
-    <w:p>
-      <w:bookmarkStart w:id="0" w:name="_GoBack"/>
-      <w:bookmarkEnd w:id="0"/>
-    </w:p>
+    <w:p/>
     <w:tbl>
       <w:tblPr>
         <w:tblStyle w:val="Tabladecuadrcula4-nfasis5"/>
@@ -169,7 +166,15 @@
                 <w:sz w:val="24"/>
                 <w:szCs w:val="24"/>
               </w:rPr>
-              <w:t>0.1</w:t>
+              <w:t>0.</w:t>
+            </w:r>
+            <w:r>
+              <w:rPr>
+                <w:rFonts w:ascii="Arial" w:hAnsi="Arial" w:cs="Arial"/>
+                <w:sz w:val="24"/>
+                <w:szCs w:val="24"/>
+              </w:rPr>
+              <w:t>3</w:t>
             </w:r>
           </w:p>
         </w:tc>
@@ -416,7 +421,19 @@
               <w:cnfStyle w:val="000000100000" w:firstRow="0" w:lastRow="0" w:firstColumn="0" w:lastColumn="0" w:oddVBand="0" w:evenVBand="0" w:oddHBand="1" w:evenHBand="0" w:firstRowFirstColumn="0" w:firstRowLastColumn="0" w:lastRowFirstColumn="0" w:lastRowLastColumn="0"/>
             </w:pPr>
             <w:r>
-              <w:t>Verificar el trabajo de los integrantes y así poder observar quién no está llevando a cabo las tareas correspondientes.</w:t>
+              <w:t>Asignar tareas que sean de interés</w:t>
+            </w:r>
+            <w:r>
+              <w:t xml:space="preserve"> y en las que sea bueno</w:t>
+            </w:r>
+            <w:r>
+              <w:t xml:space="preserve"> al integrante para que</w:t>
+            </w:r>
+            <w:r>
+              <w:t xml:space="preserve"> le motive llevarlas</w:t>
+            </w:r>
+            <w:r>
+              <w:t xml:space="preserve"> a cabo </w:t>
             </w:r>
           </w:p>
         </w:tc>
@@ -705,6 +722,11 @@
             <w:tcW w:w="1015" w:type="dxa"/>
           </w:tcPr>
           <w:p/>
+          <w:p>
+            <w:r>
+              <w:t>4</w:t>
+            </w:r>
+          </w:p>
         </w:tc>
         <w:tc>
           <w:tcPr>
@@ -819,7 +841,7 @@
           </w:tcPr>
           <w:p>
             <w:r>
-              <w:t>4</w:t>
+              <w:t>5</w:t>
             </w:r>
           </w:p>
         </w:tc>
@@ -926,7 +948,7 @@
           </w:tcPr>
           <w:p>
             <w:r>
-              <w:t>5</w:t>
+              <w:t>6</w:t>
             </w:r>
           </w:p>
         </w:tc>
@@ -1036,7 +1058,7 @@
           </w:tcPr>
           <w:p>
             <w:r>
-              <w:t>6</w:t>
+              <w:t>7</w:t>
             </w:r>
           </w:p>
         </w:tc>
@@ -1049,7 +1071,11 @@
               <w:cnfStyle w:val="000000100000" w:firstRow="0" w:lastRow="0" w:firstColumn="0" w:lastColumn="0" w:oddVBand="0" w:evenVBand="0" w:oddHBand="1" w:evenHBand="0" w:firstRowFirstColumn="0" w:firstRowLastColumn="0" w:lastRowFirstColumn="0" w:lastRowLastColumn="0"/>
             </w:pPr>
             <w:r>
-              <w:t>Falta de conocimiento en los integrantes del equipo</w:t>
+              <w:t xml:space="preserve">Falta de disponibilidad por parte de los integrantes del </w:t>
+            </w:r>
+            <w:r>
+              <w:lastRenderedPageBreak/>
+              <w:t>equipo de desarrollo</w:t>
             </w:r>
           </w:p>
         </w:tc>
@@ -1062,11 +1088,12 @@
               <w:cnfStyle w:val="000000100000" w:firstRow="0" w:lastRow="0" w:firstColumn="0" w:lastColumn="0" w:oddVBand="0" w:evenVBand="0" w:oddHBand="1" w:evenHBand="0" w:firstRowFirstColumn="0" w:firstRowLastColumn="0" w:lastRowFirstColumn="0" w:lastRowLastColumn="0"/>
             </w:pPr>
             <w:r>
-              <w:t xml:space="preserve">Que los integrantes del equipo no cuenten con los </w:t>
-            </w:r>
-            <w:r>
               <w:lastRenderedPageBreak/>
-              <w:t>conocimientos requeridos para lleva a cabo la complejidad de dicho proyecto</w:t>
+              <w:t xml:space="preserve">Que los integrantes  o algún integrante del equipo no </w:t>
+            </w:r>
+            <w:r>
+              <w:lastRenderedPageBreak/>
+              <w:t>esté disponible para las juntas, revisiones etc.</w:t>
             </w:r>
           </w:p>
         </w:tc>
@@ -1077,32 +1104,15 @@
           <w:p>
             <w:pPr>
               <w:cnfStyle w:val="000000100000" w:firstRow="0" w:lastRow="0" w:firstColumn="0" w:lastColumn="0" w:oddVBand="0" w:evenVBand="0" w:oddHBand="1" w:evenHBand="0" w:firstRowFirstColumn="0" w:firstRowLastColumn="0" w:lastRowFirstColumn="0" w:lastRowLastColumn="0"/>
-              <w:rPr>
-                <w:rFonts w:ascii="Calibri" w:hAnsi="Calibri" w:cs="Calibri"/>
-                <w:color w:val="000000"/>
-              </w:rPr>
-            </w:pPr>
-            <w:r>
-              <w:rPr>
-                <w:rFonts w:ascii="Calibri" w:hAnsi="Calibri" w:cs="Calibri"/>
-                <w:color w:val="000000"/>
-              </w:rPr>
+            </w:pPr>
+            <w:r>
               <w:lastRenderedPageBreak/>
-              <w:t xml:space="preserve">Hacer una investigación sobre la nueva herramienta o </w:t>
-            </w:r>
-            <w:r>
-              <w:rPr>
-                <w:rFonts w:ascii="Calibri" w:hAnsi="Calibri" w:cs="Calibri"/>
-                <w:color w:val="000000"/>
-              </w:rPr>
+              <w:t xml:space="preserve">Llamar la atención y da el aviso de que debe asistir a </w:t>
+            </w:r>
+            <w:r>
               <w:lastRenderedPageBreak/>
-              <w:t>tema del problema encontrado</w:t>
-            </w:r>
-          </w:p>
-          <w:p>
-            <w:pPr>
-              <w:cnfStyle w:val="000000100000" w:firstRow="0" w:lastRow="0" w:firstColumn="0" w:lastColumn="0" w:oddVBand="0" w:evenVBand="0" w:oddHBand="1" w:evenHBand="0" w:firstRowFirstColumn="0" w:firstRowLastColumn="0" w:lastRowFirstColumn="0" w:lastRowLastColumn="0"/>
-            </w:pPr>
+              <w:t>las actividades planeadas</w:t>
+            </w:r>
           </w:p>
         </w:tc>
         <w:tc>
@@ -1112,26 +1122,14 @@
           <w:p>
             <w:pPr>
               <w:cnfStyle w:val="000000100000" w:firstRow="0" w:lastRow="0" w:firstColumn="0" w:lastColumn="0" w:oddVBand="0" w:evenVBand="0" w:oddHBand="1" w:evenHBand="0" w:firstRowFirstColumn="0" w:firstRowLastColumn="0" w:lastRowFirstColumn="0" w:lastRowLastColumn="0"/>
-              <w:rPr>
-                <w:rFonts w:ascii="Calibri" w:hAnsi="Calibri" w:cs="Calibri"/>
-                <w:color w:val="000000"/>
-              </w:rPr>
-            </w:pPr>
-            <w:r>
-              <w:rPr>
-                <w:rFonts w:ascii="Calibri" w:hAnsi="Calibri" w:cs="Calibri"/>
-                <w:color w:val="000000"/>
-              </w:rPr>
+            </w:pPr>
+            <w:r>
               <w:lastRenderedPageBreak/>
-              <w:t xml:space="preserve">Realizar una investigación a grandes aspectos sobre la </w:t>
-            </w:r>
-            <w:r>
-              <w:rPr>
-                <w:rFonts w:ascii="Calibri" w:hAnsi="Calibri" w:cs="Calibri"/>
-                <w:color w:val="000000"/>
-              </w:rPr>
+              <w:t xml:space="preserve">Hablar con el esquipo de trabajo y dar les a conocer que pasara </w:t>
+            </w:r>
+            <w:r>
               <w:lastRenderedPageBreak/>
-              <w:t>herramienta y buscar un curso sobre la herramienta</w:t>
+              <w:t>después de tantas faltas de indisponibilidad</w:t>
             </w:r>
           </w:p>
         </w:tc>
@@ -1146,7 +1144,7 @@
             </w:pPr>
             <w:r>
               <w:lastRenderedPageBreak/>
-              <w:t>Media</w:t>
+              <w:t>Alta</w:t>
             </w:r>
           </w:p>
         </w:tc>
@@ -1160,7 +1158,7 @@
               <w:cnfStyle w:val="000000100000" w:firstRow="0" w:lastRow="0" w:firstColumn="0" w:lastColumn="0" w:oddVBand="0" w:evenVBand="0" w:oddHBand="1" w:evenHBand="0" w:firstRowFirstColumn="0" w:firstRowLastColumn="0" w:lastRowFirstColumn="0" w:lastRowLastColumn="0"/>
             </w:pPr>
             <w:r>
-              <w:t>Alta</w:t>
+              <w:t>Medio</w:t>
             </w:r>
           </w:p>
         </w:tc>
@@ -1174,7 +1172,7 @@
               <w:cnfStyle w:val="000000100000" w:firstRow="0" w:lastRow="0" w:firstColumn="0" w:lastColumn="0" w:oddVBand="0" w:evenVBand="0" w:oddHBand="1" w:evenHBand="0" w:firstRowFirstColumn="0" w:firstRowLastColumn="0" w:lastRowFirstColumn="0" w:lastRowLastColumn="0"/>
             </w:pPr>
             <w:r>
-              <w:t>Todos</w:t>
+              <w:t>ERTA</w:t>
             </w:r>
           </w:p>
         </w:tc>
@@ -1187,7 +1185,7 @@
           </w:tcPr>
           <w:p>
             <w:r>
-              <w:t>7</w:t>
+              <w:t>8</w:t>
             </w:r>
           </w:p>
         </w:tc>
@@ -1200,7 +1198,7 @@
               <w:cnfStyle w:val="000000000000" w:firstRow="0" w:lastRow="0" w:firstColumn="0" w:lastColumn="0" w:oddVBand="0" w:evenVBand="0" w:oddHBand="0" w:evenHBand="0" w:firstRowFirstColumn="0" w:firstRowLastColumn="0" w:lastRowFirstColumn="0" w:lastRowLastColumn="0"/>
             </w:pPr>
             <w:r>
-              <w:t>Falta de disponibilidad por parte de los integrantes del equipo de desarrollo</w:t>
+              <w:t>Mala calidad en el desarrollo del software</w:t>
             </w:r>
           </w:p>
         </w:tc>
@@ -1213,7 +1211,7 @@
               <w:cnfStyle w:val="000000000000" w:firstRow="0" w:lastRow="0" w:firstColumn="0" w:lastColumn="0" w:oddVBand="0" w:evenVBand="0" w:oddHBand="0" w:evenHBand="0" w:firstRowFirstColumn="0" w:firstRowLastColumn="0" w:lastRowFirstColumn="0" w:lastRowLastColumn="0"/>
             </w:pPr>
             <w:r>
-              <w:t>Que los integrantes  o algún integrante del equipo no esté disponible para las juntas, revisiones etc.</w:t>
+              <w:t>Que se entreguen componentes de software con errores</w:t>
             </w:r>
           </w:p>
         </w:tc>
@@ -1226,7 +1224,7 @@
               <w:cnfStyle w:val="000000000000" w:firstRow="0" w:lastRow="0" w:firstColumn="0" w:lastColumn="0" w:oddVBand="0" w:evenVBand="0" w:oddHBand="0" w:evenHBand="0" w:firstRowFirstColumn="0" w:firstRowLastColumn="0" w:lastRowFirstColumn="0" w:lastRowLastColumn="0"/>
             </w:pPr>
             <w:r>
-              <w:t>Llamar la atención y da el aviso de que debe asistir a las actividades planeadas</w:t>
+              <w:t>Verificar el progreso de los errores de cada uno de los componentes de software y verificar que estén resueltos</w:t>
             </w:r>
           </w:p>
         </w:tc>
@@ -1239,7 +1237,7 @@
               <w:cnfStyle w:val="000000000000" w:firstRow="0" w:lastRow="0" w:firstColumn="0" w:lastColumn="0" w:oddVBand="0" w:evenVBand="0" w:oddHBand="0" w:evenHBand="0" w:firstRowFirstColumn="0" w:firstRowLastColumn="0" w:lastRowFirstColumn="0" w:lastRowLastColumn="0"/>
             </w:pPr>
             <w:r>
-              <w:t>Hablar con el esquipo de trabajo y dar les a conocer que pasara después de tantas faltas de indisponibilidad</w:t>
+              <w:t>Llamar la atención y asignar la tarea de ser corregido antes de que el proyecto avance mas</w:t>
             </w:r>
           </w:p>
         </w:tc>
@@ -1253,7 +1251,7 @@
               <w:cnfStyle w:val="000000000000" w:firstRow="0" w:lastRow="0" w:firstColumn="0" w:lastColumn="0" w:oddVBand="0" w:evenVBand="0" w:oddHBand="0" w:evenHBand="0" w:firstRowFirstColumn="0" w:firstRowLastColumn="0" w:lastRowFirstColumn="0" w:lastRowLastColumn="0"/>
             </w:pPr>
             <w:r>
-              <w:t>Alta</w:t>
+              <w:t>Medio</w:t>
             </w:r>
           </w:p>
         </w:tc>
@@ -1267,7 +1265,7 @@
               <w:cnfStyle w:val="000000000000" w:firstRow="0" w:lastRow="0" w:firstColumn="0" w:lastColumn="0" w:oddVBand="0" w:evenVBand="0" w:oddHBand="0" w:evenHBand="0" w:firstRowFirstColumn="0" w:firstRowLastColumn="0" w:lastRowFirstColumn="0" w:lastRowLastColumn="0"/>
             </w:pPr>
             <w:r>
-              <w:t>Medio</w:t>
+              <w:t>Alto</w:t>
             </w:r>
           </w:p>
         </w:tc>
@@ -1282,6 +1280,15 @@
             </w:pPr>
             <w:r>
               <w:t>ERTA</w:t>
+            </w:r>
+          </w:p>
+          <w:p>
+            <w:pPr>
+              <w:jc w:val="center"/>
+              <w:cnfStyle w:val="000000000000" w:firstRow="0" w:lastRow="0" w:firstColumn="0" w:lastColumn="0" w:oddVBand="0" w:evenVBand="0" w:oddHBand="0" w:evenHBand="0" w:firstRowFirstColumn="0" w:firstRowLastColumn="0" w:lastRowFirstColumn="0" w:lastRowLastColumn="0"/>
+            </w:pPr>
+            <w:r>
+              <w:t>GFSY</w:t>
             </w:r>
           </w:p>
         </w:tc>
@@ -1297,7 +1304,7 @@
           </w:tcPr>
           <w:p>
             <w:r>
-              <w:t>8</w:t>
+              <w:t>9</w:t>
             </w:r>
           </w:p>
         </w:tc>
@@ -1310,7 +1317,7 @@
               <w:cnfStyle w:val="000000100000" w:firstRow="0" w:lastRow="0" w:firstColumn="0" w:lastColumn="0" w:oddVBand="0" w:evenVBand="0" w:oddHBand="1" w:evenHBand="0" w:firstRowFirstColumn="0" w:firstRowLastColumn="0" w:lastRowFirstColumn="0" w:lastRowLastColumn="0"/>
             </w:pPr>
             <w:r>
-              <w:t>Mala calidad en el desarrollo del software</w:t>
+              <w:t>Baja de algún integrante del equipo.</w:t>
             </w:r>
           </w:p>
         </w:tc>
@@ -1323,7 +1330,7 @@
               <w:cnfStyle w:val="000000100000" w:firstRow="0" w:lastRow="0" w:firstColumn="0" w:lastColumn="0" w:oddVBand="0" w:evenVBand="0" w:oddHBand="1" w:evenHBand="0" w:firstRowFirstColumn="0" w:firstRowLastColumn="0" w:lastRowFirstColumn="0" w:lastRowLastColumn="0"/>
             </w:pPr>
             <w:r>
-              <w:t>Que se entreguen componentes de software con errores</w:t>
+              <w:t>Que el integrante del equipo cause baja por algún motivo en particular.</w:t>
             </w:r>
           </w:p>
         </w:tc>
@@ -1336,7 +1343,7 @@
               <w:cnfStyle w:val="000000100000" w:firstRow="0" w:lastRow="0" w:firstColumn="0" w:lastColumn="0" w:oddVBand="0" w:evenVBand="0" w:oddHBand="1" w:evenHBand="0" w:firstRowFirstColumn="0" w:firstRowLastColumn="0" w:lastRowFirstColumn="0" w:lastRowLastColumn="0"/>
             </w:pPr>
             <w:r>
-              <w:t>Verificar el progreso de los errores de cada uno de los componentes de software y verificar que estén resueltos</w:t>
+              <w:t>Estar al tanto de cómo se encuentran los miembros del equipo.</w:t>
             </w:r>
           </w:p>
         </w:tc>
@@ -1349,7 +1356,7 @@
               <w:cnfStyle w:val="000000100000" w:firstRow="0" w:lastRow="0" w:firstColumn="0" w:lastColumn="0" w:oddVBand="0" w:evenVBand="0" w:oddHBand="1" w:evenHBand="0" w:firstRowFirstColumn="0" w:firstRowLastColumn="0" w:lastRowFirstColumn="0" w:lastRowLastColumn="0"/>
             </w:pPr>
             <w:r>
-              <w:t>Llamar la atención y asignar la tarea de ser corregido antes de que el proyecto avance mas</w:t>
+              <w:t>Hacer una restimación y rebalanceo de las tareas del proyecto.</w:t>
             </w:r>
           </w:p>
         </w:tc>
@@ -1363,7 +1370,7 @@
               <w:cnfStyle w:val="000000100000" w:firstRow="0" w:lastRow="0" w:firstColumn="0" w:lastColumn="0" w:oddVBand="0" w:evenVBand="0" w:oddHBand="1" w:evenHBand="0" w:firstRowFirstColumn="0" w:firstRowLastColumn="0" w:lastRowFirstColumn="0" w:lastRowLastColumn="0"/>
             </w:pPr>
             <w:r>
-              <w:t>Medio</w:t>
+              <w:t>Baja</w:t>
             </w:r>
           </w:p>
         </w:tc>
@@ -1377,7 +1384,7 @@
               <w:cnfStyle w:val="000000100000" w:firstRow="0" w:lastRow="0" w:firstColumn="0" w:lastColumn="0" w:oddVBand="0" w:evenVBand="0" w:oddHBand="1" w:evenHBand="0" w:firstRowFirstColumn="0" w:firstRowLastColumn="0" w:lastRowFirstColumn="0" w:lastRowLastColumn="0"/>
             </w:pPr>
             <w:r>
-              <w:t>Alto</w:t>
+              <w:t>Alta</w:t>
             </w:r>
           </w:p>
         </w:tc>
@@ -1392,15 +1399,6 @@
             </w:pPr>
             <w:r>
               <w:t>ERTA</w:t>
-            </w:r>
-          </w:p>
-          <w:p>
-            <w:pPr>
-              <w:jc w:val="center"/>
-              <w:cnfStyle w:val="000000100000" w:firstRow="0" w:lastRow="0" w:firstColumn="0" w:lastColumn="0" w:oddVBand="0" w:evenVBand="0" w:oddHBand="1" w:evenHBand="0" w:firstRowFirstColumn="0" w:firstRowLastColumn="0" w:lastRowFirstColumn="0" w:lastRowLastColumn="0"/>
-            </w:pPr>
-            <w:r>
-              <w:t>GFSY</w:t>
             </w:r>
           </w:p>
         </w:tc>
@@ -1413,7 +1411,7 @@
           </w:tcPr>
           <w:p>
             <w:r>
-              <w:t>9</w:t>
+              <w:t>10</w:t>
             </w:r>
           </w:p>
         </w:tc>
@@ -1426,7 +1424,7 @@
               <w:cnfStyle w:val="000000000000" w:firstRow="0" w:lastRow="0" w:firstColumn="0" w:lastColumn="0" w:oddVBand="0" w:evenVBand="0" w:oddHBand="0" w:evenHBand="0" w:firstRowFirstColumn="0" w:firstRowLastColumn="0" w:lastRowFirstColumn="0" w:lastRowLastColumn="0"/>
             </w:pPr>
             <w:r>
-              <w:t>Baja de algún integrante del equipo.</w:t>
+              <w:t>Falta de comprensión sobre los componentes a desarrollar.</w:t>
             </w:r>
           </w:p>
         </w:tc>
@@ -1439,7 +1437,7 @@
               <w:cnfStyle w:val="000000000000" w:firstRow="0" w:lastRow="0" w:firstColumn="0" w:lastColumn="0" w:oddVBand="0" w:evenVBand="0" w:oddHBand="0" w:evenHBand="0" w:firstRowFirstColumn="0" w:firstRowLastColumn="0" w:lastRowFirstColumn="0" w:lastRowLastColumn="0"/>
             </w:pPr>
             <w:r>
-              <w:t>Que el integrante del equipo cause baja por algún motivo en particular.</w:t>
+              <w:t>Que los integrantes del equipo no tenga claramente la estructura del sistema.</w:t>
             </w:r>
           </w:p>
         </w:tc>
@@ -1452,7 +1450,7 @@
               <w:cnfStyle w:val="000000000000" w:firstRow="0" w:lastRow="0" w:firstColumn="0" w:lastColumn="0" w:oddVBand="0" w:evenVBand="0" w:oddHBand="0" w:evenHBand="0" w:firstRowFirstColumn="0" w:firstRowLastColumn="0" w:lastRowFirstColumn="0" w:lastRowLastColumn="0"/>
             </w:pPr>
             <w:r>
-              <w:t>Estar al tanto de cómo se encuentran los miembros del equipo.</w:t>
+              <w:t xml:space="preserve"> Tener a la mano siempre la estructura del sistema y como es su interacción.</w:t>
             </w:r>
           </w:p>
         </w:tc>
@@ -1465,7 +1463,7 @@
               <w:cnfStyle w:val="000000000000" w:firstRow="0" w:lastRow="0" w:firstColumn="0" w:lastColumn="0" w:oddVBand="0" w:evenVBand="0" w:oddHBand="0" w:evenHBand="0" w:firstRowFirstColumn="0" w:firstRowLastColumn="0" w:lastRowFirstColumn="0" w:lastRowLastColumn="0"/>
             </w:pPr>
             <w:r>
-              <w:t>Hacer una restimación y rebalanceo de las tareas del proyecto.</w:t>
+              <w:t>Hacer una re explicación sobre la estructura y funcionamiento del sistema.</w:t>
             </w:r>
           </w:p>
         </w:tc>
@@ -1479,26 +1477,26 @@
               <w:cnfStyle w:val="000000000000" w:firstRow="0" w:lastRow="0" w:firstColumn="0" w:lastColumn="0" w:oddVBand="0" w:evenVBand="0" w:oddHBand="0" w:evenHBand="0" w:firstRowFirstColumn="0" w:firstRowLastColumn="0" w:lastRowFirstColumn="0" w:lastRowLastColumn="0"/>
             </w:pPr>
             <w:r>
+              <w:t>Media</w:t>
+            </w:r>
+          </w:p>
+        </w:tc>
+        <w:tc>
+          <w:tcPr>
+            <w:tcW w:w="1040" w:type="dxa"/>
+          </w:tcPr>
+          <w:p>
+            <w:pPr>
+              <w:jc w:val="center"/>
+              <w:cnfStyle w:val="000000000000" w:firstRow="0" w:lastRow="0" w:firstColumn="0" w:lastColumn="0" w:oddVBand="0" w:evenVBand="0" w:oddHBand="0" w:evenHBand="0" w:firstRowFirstColumn="0" w:firstRowLastColumn="0" w:lastRowFirstColumn="0" w:lastRowLastColumn="0"/>
+            </w:pPr>
+            <w:r>
               <w:t>Baja</w:t>
             </w:r>
           </w:p>
         </w:tc>
         <w:tc>
           <w:tcPr>
-            <w:tcW w:w="1040" w:type="dxa"/>
-          </w:tcPr>
-          <w:p>
-            <w:pPr>
-              <w:jc w:val="center"/>
-              <w:cnfStyle w:val="000000000000" w:firstRow="0" w:lastRow="0" w:firstColumn="0" w:lastColumn="0" w:oddVBand="0" w:evenVBand="0" w:oddHBand="0" w:evenHBand="0" w:firstRowFirstColumn="0" w:firstRowLastColumn="0" w:lastRowFirstColumn="0" w:lastRowLastColumn="0"/>
-            </w:pPr>
-            <w:r>
-              <w:t>Alta</w:t>
-            </w:r>
-          </w:p>
-        </w:tc>
-        <w:tc>
-          <w:tcPr>
             <w:tcW w:w="1421" w:type="dxa"/>
           </w:tcPr>
           <w:p>
@@ -1507,7 +1505,7 @@
               <w:cnfStyle w:val="000000000000" w:firstRow="0" w:lastRow="0" w:firstColumn="0" w:lastColumn="0" w:oddVBand="0" w:evenVBand="0" w:oddHBand="0" w:evenHBand="0" w:firstRowFirstColumn="0" w:firstRowLastColumn="0" w:lastRowFirstColumn="0" w:lastRowLastColumn="0"/>
             </w:pPr>
             <w:r>
-              <w:t>ERTA</w:t>
+              <w:t>JHJJ</w:t>
             </w:r>
           </w:p>
         </w:tc>
@@ -1523,7 +1521,7 @@
           </w:tcPr>
           <w:p>
             <w:r>
-              <w:t>10</w:t>
+              <w:t>11</w:t>
             </w:r>
           </w:p>
         </w:tc>
@@ -1536,7 +1534,7 @@
               <w:cnfStyle w:val="000000100000" w:firstRow="0" w:lastRow="0" w:firstColumn="0" w:lastColumn="0" w:oddVBand="0" w:evenVBand="0" w:oddHBand="1" w:evenHBand="0" w:firstRowFirstColumn="0" w:firstRowLastColumn="0" w:lastRowFirstColumn="0" w:lastRowLastColumn="0"/>
             </w:pPr>
             <w:r>
-              <w:t>Falta de comprensión sobre los componentes a desarrollar.</w:t>
+              <w:t>Un proceso no es ejecutado eficientemente</w:t>
             </w:r>
           </w:p>
         </w:tc>
@@ -1549,11 +1547,7 @@
               <w:cnfStyle w:val="000000100000" w:firstRow="0" w:lastRow="0" w:firstColumn="0" w:lastColumn="0" w:oddVBand="0" w:evenVBand="0" w:oddHBand="1" w:evenHBand="0" w:firstRowFirstColumn="0" w:firstRowLastColumn="0" w:lastRowFirstColumn="0" w:lastRowLastColumn="0"/>
             </w:pPr>
             <w:r>
-              <w:t xml:space="preserve">Que los integrantes del equipo no tenga claramente la </w:t>
-            </w:r>
-            <w:r>
-              <w:lastRenderedPageBreak/>
-              <w:t>estructura del sistema.</w:t>
+              <w:t>Los pasos de un proceso no se siguen de manera adecuada.</w:t>
             </w:r>
           </w:p>
         </w:tc>
@@ -1566,8 +1560,7 @@
               <w:cnfStyle w:val="000000100000" w:firstRow="0" w:lastRow="0" w:firstColumn="0" w:lastColumn="0" w:oddVBand="0" w:evenVBand="0" w:oddHBand="1" w:evenHBand="0" w:firstRowFirstColumn="0" w:firstRowLastColumn="0" w:lastRowFirstColumn="0" w:lastRowLastColumn="0"/>
             </w:pPr>
             <w:r>
-              <w:lastRenderedPageBreak/>
-              <w:t xml:space="preserve"> Tener a la mano siempre la estructura del sistema y como es su interacción.</w:t>
+              <w:t>Verificar que los integrantes del equipo estén siguiendo los procesos para realizar su trabajo.</w:t>
             </w:r>
           </w:p>
         </w:tc>
@@ -1580,7 +1573,7 @@
               <w:cnfStyle w:val="000000100000" w:firstRow="0" w:lastRow="0" w:firstColumn="0" w:lastColumn="0" w:oddVBand="0" w:evenVBand="0" w:oddHBand="1" w:evenHBand="0" w:firstRowFirstColumn="0" w:firstRowLastColumn="0" w:lastRowFirstColumn="0" w:lastRowLastColumn="0"/>
             </w:pPr>
             <w:r>
-              <w:t>Hacer una re explicación sobre la estructura y funcionamiento del sistema.</w:t>
+              <w:t>Informar a los integrantes del equipo que el proceso se debe seguir siempre.</w:t>
             </w:r>
           </w:p>
         </w:tc>
@@ -1594,7 +1587,7 @@
               <w:cnfStyle w:val="000000100000" w:firstRow="0" w:lastRow="0" w:firstColumn="0" w:lastColumn="0" w:oddVBand="0" w:evenVBand="0" w:oddHBand="1" w:evenHBand="0" w:firstRowFirstColumn="0" w:firstRowLastColumn="0" w:lastRowFirstColumn="0" w:lastRowLastColumn="0"/>
             </w:pPr>
             <w:r>
-              <w:t>Media</w:t>
+              <w:t>Alta</w:t>
             </w:r>
           </w:p>
         </w:tc>
@@ -1622,7 +1615,7 @@
               <w:cnfStyle w:val="000000100000" w:firstRow="0" w:lastRow="0" w:firstColumn="0" w:lastColumn="0" w:oddVBand="0" w:evenVBand="0" w:oddHBand="1" w:evenHBand="0" w:firstRowFirstColumn="0" w:firstRowLastColumn="0" w:lastRowFirstColumn="0" w:lastRowLastColumn="0"/>
             </w:pPr>
             <w:r>
-              <w:t>JHJJ</w:t>
+              <w:t>GFSY</w:t>
             </w:r>
           </w:p>
         </w:tc>
@@ -1635,7 +1628,7 @@
           </w:tcPr>
           <w:p>
             <w:r>
-              <w:t>11</w:t>
+              <w:t>12</w:t>
             </w:r>
           </w:p>
         </w:tc>
@@ -1648,7 +1641,7 @@
               <w:cnfStyle w:val="000000000000" w:firstRow="0" w:lastRow="0" w:firstColumn="0" w:lastColumn="0" w:oddVBand="0" w:evenVBand="0" w:oddHBand="0" w:evenHBand="0" w:firstRowFirstColumn="0" w:firstRowLastColumn="0" w:lastRowFirstColumn="0" w:lastRowLastColumn="0"/>
             </w:pPr>
             <w:r>
-              <w:t>Un proceso no es ejecutado eficientemente</w:t>
+              <w:t>Falla de un equipo de computo</w:t>
             </w:r>
           </w:p>
         </w:tc>
@@ -1661,7 +1654,11 @@
               <w:cnfStyle w:val="000000000000" w:firstRow="0" w:lastRow="0" w:firstColumn="0" w:lastColumn="0" w:oddVBand="0" w:evenVBand="0" w:oddHBand="0" w:evenHBand="0" w:firstRowFirstColumn="0" w:firstRowLastColumn="0" w:lastRowFirstColumn="0" w:lastRowLastColumn="0"/>
             </w:pPr>
             <w:r>
-              <w:t>Los pasos de un proceso no se siguen de manera adecuada.</w:t>
+              <w:t xml:space="preserve">Alguno de los equipos de </w:t>
+            </w:r>
+            <w:r>
+              <w:lastRenderedPageBreak/>
+              <w:t>cómputo no está realizando su función correctamente.</w:t>
             </w:r>
           </w:p>
         </w:tc>
@@ -1674,7 +1671,12 @@
               <w:cnfStyle w:val="000000000000" w:firstRow="0" w:lastRow="0" w:firstColumn="0" w:lastColumn="0" w:oddVBand="0" w:evenVBand="0" w:oddHBand="0" w:evenHBand="0" w:firstRowFirstColumn="0" w:firstRowLastColumn="0" w:lastRowFirstColumn="0" w:lastRowLastColumn="0"/>
             </w:pPr>
             <w:r>
-              <w:t>Verificar que los integrantes del equipo estén siguiendo los procesos para realizar su trabajo.</w:t>
+              <w:lastRenderedPageBreak/>
+              <w:t xml:space="preserve">Almacenar cada trabajo en un </w:t>
+            </w:r>
+            <w:r>
+              <w:lastRenderedPageBreak/>
+              <w:t>repositorio en la nube, para no tener pérdidas.</w:t>
             </w:r>
           </w:p>
         </w:tc>
@@ -1687,7 +1689,12 @@
               <w:cnfStyle w:val="000000000000" w:firstRow="0" w:lastRow="0" w:firstColumn="0" w:lastColumn="0" w:oddVBand="0" w:evenVBand="0" w:oddHBand="0" w:evenHBand="0" w:firstRowFirstColumn="0" w:firstRowLastColumn="0" w:lastRowFirstColumn="0" w:lastRowLastColumn="0"/>
             </w:pPr>
             <w:r>
-              <w:t>Informar a los integrantes del equipo que el proceso se debe seguir siempre.</w:t>
+              <w:lastRenderedPageBreak/>
+              <w:t xml:space="preserve">Recuperar la información del </w:t>
+            </w:r>
+            <w:r>
+              <w:lastRenderedPageBreak/>
+              <w:t>disco duro del equipo dañado</w:t>
             </w:r>
           </w:p>
         </w:tc>
@@ -1701,7 +1708,8 @@
               <w:cnfStyle w:val="000000000000" w:firstRow="0" w:lastRow="0" w:firstColumn="0" w:lastColumn="0" w:oddVBand="0" w:evenVBand="0" w:oddHBand="0" w:evenHBand="0" w:firstRowFirstColumn="0" w:firstRowLastColumn="0" w:lastRowFirstColumn="0" w:lastRowLastColumn="0"/>
             </w:pPr>
             <w:r>
-              <w:t>Alta</w:t>
+              <w:lastRenderedPageBreak/>
+              <w:t>Baja</w:t>
             </w:r>
           </w:p>
         </w:tc>
@@ -1715,7 +1723,7 @@
               <w:cnfStyle w:val="000000000000" w:firstRow="0" w:lastRow="0" w:firstColumn="0" w:lastColumn="0" w:oddVBand="0" w:evenVBand="0" w:oddHBand="0" w:evenHBand="0" w:firstRowFirstColumn="0" w:firstRowLastColumn="0" w:lastRowFirstColumn="0" w:lastRowLastColumn="0"/>
             </w:pPr>
             <w:r>
-              <w:t>Baja</w:t>
+              <w:t>Media</w:t>
             </w:r>
           </w:p>
         </w:tc>
@@ -1729,7 +1737,7 @@
               <w:cnfStyle w:val="000000000000" w:firstRow="0" w:lastRow="0" w:firstColumn="0" w:lastColumn="0" w:oddVBand="0" w:evenVBand="0" w:oddHBand="0" w:evenHBand="0" w:firstRowFirstColumn="0" w:firstRowLastColumn="0" w:lastRowFirstColumn="0" w:lastRowLastColumn="0"/>
             </w:pPr>
             <w:r>
-              <w:t>GFSY</w:t>
+              <w:t>ZRCA</w:t>
             </w:r>
           </w:p>
         </w:tc>
@@ -1745,7 +1753,7 @@
           </w:tcPr>
           <w:p>
             <w:r>
-              <w:t>12</w:t>
+              <w:t>13</w:t>
             </w:r>
           </w:p>
         </w:tc>
@@ -1758,7 +1766,7 @@
               <w:cnfStyle w:val="000000100000" w:firstRow="0" w:lastRow="0" w:firstColumn="0" w:lastColumn="0" w:oddVBand="0" w:evenVBand="0" w:oddHBand="1" w:evenHBand="0" w:firstRowFirstColumn="0" w:firstRowLastColumn="0" w:lastRowFirstColumn="0" w:lastRowLastColumn="0"/>
             </w:pPr>
             <w:r>
-              <w:t>Falla de un equipo de computo</w:t>
+              <w:t xml:space="preserve">Falla de Internet </w:t>
             </w:r>
           </w:p>
         </w:tc>
@@ -1771,7 +1779,7 @@
               <w:cnfStyle w:val="000000100000" w:firstRow="0" w:lastRow="0" w:firstColumn="0" w:lastColumn="0" w:oddVBand="0" w:evenVBand="0" w:oddHBand="1" w:evenHBand="0" w:firstRowFirstColumn="0" w:firstRowLastColumn="0" w:lastRowFirstColumn="0" w:lastRowLastColumn="0"/>
             </w:pPr>
             <w:r>
-              <w:t>Alguno de los equipos de cómputo no está realizando su función correctamente.</w:t>
+              <w:t>Que la red funciona de manera inadecuada</w:t>
             </w:r>
           </w:p>
         </w:tc>
@@ -1784,7 +1792,7 @@
               <w:cnfStyle w:val="000000100000" w:firstRow="0" w:lastRow="0" w:firstColumn="0" w:lastColumn="0" w:oddVBand="0" w:evenVBand="0" w:oddHBand="1" w:evenHBand="0" w:firstRowFirstColumn="0" w:firstRowLastColumn="0" w:lastRowFirstColumn="0" w:lastRowLastColumn="0"/>
             </w:pPr>
             <w:r>
-              <w:t>Almacenar cada trabajo en un repositorio en la nube, para no tener pérdidas.</w:t>
+              <w:t>Actualizar los cambios siempre que sea posible</w:t>
             </w:r>
           </w:p>
         </w:tc>
@@ -1797,7 +1805,7 @@
               <w:cnfStyle w:val="000000100000" w:firstRow="0" w:lastRow="0" w:firstColumn="0" w:lastColumn="0" w:oddVBand="0" w:evenVBand="0" w:oddHBand="1" w:evenHBand="0" w:firstRowFirstColumn="0" w:firstRowLastColumn="0" w:lastRowFirstColumn="0" w:lastRowLastColumn="0"/>
             </w:pPr>
             <w:r>
-              <w:t>Recuperar la información del disco duro del equipo dañado</w:t>
+              <w:t>Tener un servicio de datos para estar actualizados</w:t>
             </w:r>
           </w:p>
         </w:tc>
@@ -1825,7 +1833,7 @@
               <w:cnfStyle w:val="000000100000" w:firstRow="0" w:lastRow="0" w:firstColumn="0" w:lastColumn="0" w:oddVBand="0" w:evenVBand="0" w:oddHBand="1" w:evenHBand="0" w:firstRowFirstColumn="0" w:firstRowLastColumn="0" w:lastRowFirstColumn="0" w:lastRowLastColumn="0"/>
             </w:pPr>
             <w:r>
-              <w:t>Media</w:t>
+              <w:t>Baja</w:t>
             </w:r>
           </w:p>
         </w:tc>
@@ -1839,7 +1847,7 @@
               <w:cnfStyle w:val="000000100000" w:firstRow="0" w:lastRow="0" w:firstColumn="0" w:lastColumn="0" w:oddVBand="0" w:evenVBand="0" w:oddHBand="1" w:evenHBand="0" w:firstRowFirstColumn="0" w:firstRowLastColumn="0" w:lastRowFirstColumn="0" w:lastRowLastColumn="0"/>
             </w:pPr>
             <w:r>
-              <w:t>ZRCA</w:t>
+              <w:t>Todos</w:t>
             </w:r>
           </w:p>
         </w:tc>
@@ -1852,7 +1860,7 @@
           </w:tcPr>
           <w:p>
             <w:r>
-              <w:t>13</w:t>
+              <w:t>14</w:t>
             </w:r>
           </w:p>
         </w:tc>
@@ -1865,7 +1873,7 @@
               <w:cnfStyle w:val="000000000000" w:firstRow="0" w:lastRow="0" w:firstColumn="0" w:lastColumn="0" w:oddVBand="0" w:evenVBand="0" w:oddHBand="0" w:evenHBand="0" w:firstRowFirstColumn="0" w:firstRowLastColumn="0" w:lastRowFirstColumn="0" w:lastRowLastColumn="0"/>
             </w:pPr>
             <w:r>
-              <w:t xml:space="preserve">Falla de Internet </w:t>
+              <w:t>Diseño inadecuado</w:t>
             </w:r>
           </w:p>
         </w:tc>
@@ -1878,7 +1886,7 @@
               <w:cnfStyle w:val="000000000000" w:firstRow="0" w:lastRow="0" w:firstColumn="0" w:lastColumn="0" w:oddVBand="0" w:evenVBand="0" w:oddHBand="0" w:evenHBand="0" w:firstRowFirstColumn="0" w:firstRowLastColumn="0" w:lastRowFirstColumn="0" w:lastRowLastColumn="0"/>
             </w:pPr>
             <w:r>
-              <w:t>Que la red funciona de manera inadecuada</w:t>
+              <w:t>Que el cliente no esté de acuerdo con el diseño propuesto</w:t>
             </w:r>
           </w:p>
         </w:tc>
@@ -1891,7 +1899,7 @@
               <w:cnfStyle w:val="000000000000" w:firstRow="0" w:lastRow="0" w:firstColumn="0" w:lastColumn="0" w:oddVBand="0" w:evenVBand="0" w:oddHBand="0" w:evenHBand="0" w:firstRowFirstColumn="0" w:firstRowLastColumn="0" w:lastRowFirstColumn="0" w:lastRowLastColumn="0"/>
             </w:pPr>
             <w:r>
-              <w:t>Actualizar los cambios siempre que sea posible</w:t>
+              <w:t>Crear un estándar de diseño de acuerdo a los gustos del cliente</w:t>
             </w:r>
           </w:p>
         </w:tc>
@@ -1904,7 +1912,7 @@
               <w:cnfStyle w:val="000000000000" w:firstRow="0" w:lastRow="0" w:firstColumn="0" w:lastColumn="0" w:oddVBand="0" w:evenVBand="0" w:oddHBand="0" w:evenHBand="0" w:firstRowFirstColumn="0" w:firstRowLastColumn="0" w:lastRowFirstColumn="0" w:lastRowLastColumn="0"/>
             </w:pPr>
             <w:r>
-              <w:t>Tener un servicio de datos para estar actualizados</w:t>
+              <w:t xml:space="preserve">Llegar a un acuerdo con el cliente y el equipo de desarrollo para cambiar el diseño que a su vez generara costo y tiempo. </w:t>
             </w:r>
           </w:p>
         </w:tc>
@@ -1918,7 +1926,7 @@
               <w:cnfStyle w:val="000000000000" w:firstRow="0" w:lastRow="0" w:firstColumn="0" w:lastColumn="0" w:oddVBand="0" w:evenVBand="0" w:oddHBand="0" w:evenHBand="0" w:firstRowFirstColumn="0" w:firstRowLastColumn="0" w:lastRowFirstColumn="0" w:lastRowLastColumn="0"/>
             </w:pPr>
             <w:r>
-              <w:t>Baja</w:t>
+              <w:t>Media</w:t>
             </w:r>
           </w:p>
         </w:tc>
@@ -1932,7 +1940,7 @@
               <w:cnfStyle w:val="000000000000" w:firstRow="0" w:lastRow="0" w:firstColumn="0" w:lastColumn="0" w:oddVBand="0" w:evenVBand="0" w:oddHBand="0" w:evenHBand="0" w:firstRowFirstColumn="0" w:firstRowLastColumn="0" w:lastRowFirstColumn="0" w:lastRowLastColumn="0"/>
             </w:pPr>
             <w:r>
-              <w:t>Baja</w:t>
+              <w:t>Medio</w:t>
             </w:r>
           </w:p>
         </w:tc>
@@ -1946,7 +1954,7 @@
               <w:cnfStyle w:val="000000000000" w:firstRow="0" w:lastRow="0" w:firstColumn="0" w:lastColumn="0" w:oddVBand="0" w:evenVBand="0" w:oddHBand="0" w:evenHBand="0" w:firstRowFirstColumn="0" w:firstRowLastColumn="0" w:lastRowFirstColumn="0" w:lastRowLastColumn="0"/>
             </w:pPr>
             <w:r>
-              <w:t>Todos</w:t>
+              <w:t>JHJJ</w:t>
             </w:r>
           </w:p>
         </w:tc>
@@ -1962,7 +1970,7 @@
           </w:tcPr>
           <w:p>
             <w:r>
-              <w:t>14</w:t>
+              <w:t>15</w:t>
             </w:r>
           </w:p>
         </w:tc>
@@ -1975,7 +1983,7 @@
               <w:cnfStyle w:val="000000100000" w:firstRow="0" w:lastRow="0" w:firstColumn="0" w:lastColumn="0" w:oddVBand="0" w:evenVBand="0" w:oddHBand="1" w:evenHBand="0" w:firstRowFirstColumn="0" w:firstRowLastColumn="0" w:lastRowFirstColumn="0" w:lastRowLastColumn="0"/>
             </w:pPr>
             <w:r>
-              <w:t>Diseño inadecuado</w:t>
+              <w:t>Falta de cohesión en el equipo</w:t>
             </w:r>
           </w:p>
         </w:tc>
@@ -1988,7 +1996,7 @@
               <w:cnfStyle w:val="000000100000" w:firstRow="0" w:lastRow="0" w:firstColumn="0" w:lastColumn="0" w:oddVBand="0" w:evenVBand="0" w:oddHBand="1" w:evenHBand="0" w:firstRowFirstColumn="0" w:firstRowLastColumn="0" w:lastRowFirstColumn="0" w:lastRowLastColumn="0"/>
             </w:pPr>
             <w:r>
-              <w:t>Que el cliente no esté de acuerdo con el diseño propuesto</w:t>
+              <w:t>Convivencia inadecuada y falta de confianza entre los integrantes del equipo</w:t>
             </w:r>
           </w:p>
         </w:tc>
@@ -2001,7 +2009,7 @@
               <w:cnfStyle w:val="000000100000" w:firstRow="0" w:lastRow="0" w:firstColumn="0" w:lastColumn="0" w:oddVBand="0" w:evenVBand="0" w:oddHBand="1" w:evenHBand="0" w:firstRowFirstColumn="0" w:firstRowLastColumn="0" w:lastRowFirstColumn="0" w:lastRowLastColumn="0"/>
             </w:pPr>
             <w:r>
-              <w:t>Crear un estándar de diseño de acuerdo a los gustos del cliente</w:t>
+              <w:t>Generar un ambiente de respeto entre los integrantes del equipo</w:t>
             </w:r>
           </w:p>
         </w:tc>
@@ -2014,7 +2022,7 @@
               <w:cnfStyle w:val="000000100000" w:firstRow="0" w:lastRow="0" w:firstColumn="0" w:lastColumn="0" w:oddVBand="0" w:evenVBand="0" w:oddHBand="1" w:evenHBand="0" w:firstRowFirstColumn="0" w:firstRowLastColumn="0" w:lastRowFirstColumn="0" w:lastRowLastColumn="0"/>
             </w:pPr>
             <w:r>
-              <w:t xml:space="preserve">Llegar a un acuerdo con el cliente y el equipo de desarrollo para cambiar el diseño que a su vez generara costo y tiempo. </w:t>
+              <w:t>Reunión para solucionar los conflictos.</w:t>
             </w:r>
           </w:p>
         </w:tc>
@@ -2028,7 +2036,7 @@
               <w:cnfStyle w:val="000000100000" w:firstRow="0" w:lastRow="0" w:firstColumn="0" w:lastColumn="0" w:oddVBand="0" w:evenVBand="0" w:oddHBand="1" w:evenHBand="0" w:firstRowFirstColumn="0" w:firstRowLastColumn="0" w:lastRowFirstColumn="0" w:lastRowLastColumn="0"/>
             </w:pPr>
             <w:r>
-              <w:t>Media</w:t>
+              <w:t>Baja</w:t>
             </w:r>
           </w:p>
         </w:tc>
@@ -2042,7 +2050,7 @@
               <w:cnfStyle w:val="000000100000" w:firstRow="0" w:lastRow="0" w:firstColumn="0" w:lastColumn="0" w:oddVBand="0" w:evenVBand="0" w:oddHBand="1" w:evenHBand="0" w:firstRowFirstColumn="0" w:firstRowLastColumn="0" w:lastRowFirstColumn="0" w:lastRowLastColumn="0"/>
             </w:pPr>
             <w:r>
-              <w:t>Medio</w:t>
+              <w:t>Alto</w:t>
             </w:r>
           </w:p>
         </w:tc>
@@ -2056,7 +2064,7 @@
               <w:cnfStyle w:val="000000100000" w:firstRow="0" w:lastRow="0" w:firstColumn="0" w:lastColumn="0" w:oddVBand="0" w:evenVBand="0" w:oddHBand="1" w:evenHBand="0" w:firstRowFirstColumn="0" w:firstRowLastColumn="0" w:lastRowFirstColumn="0" w:lastRowLastColumn="0"/>
             </w:pPr>
             <w:r>
-              <w:t>JHJJ</w:t>
+              <w:t>ERTA</w:t>
             </w:r>
           </w:p>
         </w:tc>
@@ -2069,8 +2077,10 @@
           </w:tcPr>
           <w:p>
             <w:r>
-              <w:t>15</w:t>
-            </w:r>
+              <w:t>16</w:t>
+            </w:r>
+            <w:bookmarkStart w:id="0" w:name="_GoBack"/>
+            <w:bookmarkEnd w:id="0"/>
           </w:p>
         </w:tc>
         <w:tc>
@@ -2082,7 +2092,7 @@
               <w:cnfStyle w:val="000000000000" w:firstRow="0" w:lastRow="0" w:firstColumn="0" w:lastColumn="0" w:oddVBand="0" w:evenVBand="0" w:oddHBand="0" w:evenHBand="0" w:firstRowFirstColumn="0" w:firstRowLastColumn="0" w:lastRowFirstColumn="0" w:lastRowLastColumn="0"/>
             </w:pPr>
             <w:r>
-              <w:t>Falta de cohesión en el equipo</w:t>
+              <w:t>Rechazo del software terminado</w:t>
             </w:r>
           </w:p>
         </w:tc>
@@ -2095,11 +2105,7 @@
               <w:cnfStyle w:val="000000000000" w:firstRow="0" w:lastRow="0" w:firstColumn="0" w:lastColumn="0" w:oddVBand="0" w:evenVBand="0" w:oddHBand="0" w:evenHBand="0" w:firstRowFirstColumn="0" w:firstRowLastColumn="0" w:lastRowFirstColumn="0" w:lastRowLastColumn="0"/>
             </w:pPr>
             <w:r>
-              <w:t xml:space="preserve">Convivencia inadecuada y falta de confianza entre </w:t>
-            </w:r>
-            <w:r>
-              <w:lastRenderedPageBreak/>
-              <w:t>los integrantes del equipo</w:t>
+              <w:t>El cliente no esté de acuerdo con las funcionalidades del software.</w:t>
             </w:r>
           </w:p>
         </w:tc>
@@ -2112,8 +2118,7 @@
               <w:cnfStyle w:val="000000000000" w:firstRow="0" w:lastRow="0" w:firstColumn="0" w:lastColumn="0" w:oddVBand="0" w:evenVBand="0" w:oddHBand="0" w:evenHBand="0" w:firstRowFirstColumn="0" w:firstRowLastColumn="0" w:lastRowFirstColumn="0" w:lastRowLastColumn="0"/>
             </w:pPr>
             <w:r>
-              <w:lastRenderedPageBreak/>
-              <w:t>Generar un ambiente de respeto entre los integrantes del equipo</w:t>
+              <w:t>Tener siempre en cuenta las necesidades del cliente</w:t>
             </w:r>
           </w:p>
         </w:tc>
@@ -2126,7 +2131,7 @@
               <w:cnfStyle w:val="000000000000" w:firstRow="0" w:lastRow="0" w:firstColumn="0" w:lastColumn="0" w:oddVBand="0" w:evenVBand="0" w:oddHBand="0" w:evenHBand="0" w:firstRowFirstColumn="0" w:firstRowLastColumn="0" w:lastRowFirstColumn="0" w:lastRowLastColumn="0"/>
             </w:pPr>
             <w:r>
-              <w:t>Reunión para solucionar los conflictos.</w:t>
+              <w:t>Mostrar los requerimientos del cliente , que se establecieron en un principio</w:t>
             </w:r>
           </w:p>
         </w:tc>
@@ -2166,116 +2171,6 @@
             <w:pPr>
               <w:jc w:val="center"/>
               <w:cnfStyle w:val="000000000000" w:firstRow="0" w:lastRow="0" w:firstColumn="0" w:lastColumn="0" w:oddVBand="0" w:evenVBand="0" w:oddHBand="0" w:evenHBand="0" w:firstRowFirstColumn="0" w:firstRowLastColumn="0" w:lastRowFirstColumn="0" w:lastRowLastColumn="0"/>
-            </w:pPr>
-            <w:r>
-              <w:t>ERTA</w:t>
-            </w:r>
-          </w:p>
-        </w:tc>
-      </w:tr>
-      <w:tr>
-        <w:trPr>
-          <w:cnfStyle w:val="000000100000" w:firstRow="0" w:lastRow="0" w:firstColumn="0" w:lastColumn="0" w:oddVBand="0" w:evenVBand="0" w:oddHBand="1" w:evenHBand="0" w:firstRowFirstColumn="0" w:firstRowLastColumn="0" w:lastRowFirstColumn="0" w:lastRowLastColumn="0"/>
-        </w:trPr>
-        <w:tc>
-          <w:tcPr>
-            <w:cnfStyle w:val="001000000000" w:firstRow="0" w:lastRow="0" w:firstColumn="1" w:lastColumn="0" w:oddVBand="0" w:evenVBand="0" w:oddHBand="0" w:evenHBand="0" w:firstRowFirstColumn="0" w:firstRowLastColumn="0" w:lastRowFirstColumn="0" w:lastRowLastColumn="0"/>
-            <w:tcW w:w="1015" w:type="dxa"/>
-          </w:tcPr>
-          <w:p>
-            <w:r>
-              <w:t>16</w:t>
-            </w:r>
-          </w:p>
-        </w:tc>
-        <w:tc>
-          <w:tcPr>
-            <w:tcW w:w="2030" w:type="dxa"/>
-          </w:tcPr>
-          <w:p>
-            <w:pPr>
-              <w:cnfStyle w:val="000000100000" w:firstRow="0" w:lastRow="0" w:firstColumn="0" w:lastColumn="0" w:oddVBand="0" w:evenVBand="0" w:oddHBand="1" w:evenHBand="0" w:firstRowFirstColumn="0" w:firstRowLastColumn="0" w:lastRowFirstColumn="0" w:lastRowLastColumn="0"/>
-            </w:pPr>
-            <w:r>
-              <w:t>Rechazo del software terminado</w:t>
-            </w:r>
-          </w:p>
-        </w:tc>
-        <w:tc>
-          <w:tcPr>
-            <w:tcW w:w="1798" w:type="dxa"/>
-          </w:tcPr>
-          <w:p>
-            <w:pPr>
-              <w:cnfStyle w:val="000000100000" w:firstRow="0" w:lastRow="0" w:firstColumn="0" w:lastColumn="0" w:oddVBand="0" w:evenVBand="0" w:oddHBand="1" w:evenHBand="0" w:firstRowFirstColumn="0" w:firstRowLastColumn="0" w:lastRowFirstColumn="0" w:lastRowLastColumn="0"/>
-            </w:pPr>
-            <w:r>
-              <w:t>El cliente no esté de acuerdo con las funcionalidades del software.</w:t>
-            </w:r>
-          </w:p>
-        </w:tc>
-        <w:tc>
-          <w:tcPr>
-            <w:tcW w:w="1939" w:type="dxa"/>
-          </w:tcPr>
-          <w:p>
-            <w:pPr>
-              <w:cnfStyle w:val="000000100000" w:firstRow="0" w:lastRow="0" w:firstColumn="0" w:lastColumn="0" w:oddVBand="0" w:evenVBand="0" w:oddHBand="1" w:evenHBand="0" w:firstRowFirstColumn="0" w:firstRowLastColumn="0" w:lastRowFirstColumn="0" w:lastRowLastColumn="0"/>
-            </w:pPr>
-            <w:r>
-              <w:t>Tener siempre en cuenta las necesidades del cliente</w:t>
-            </w:r>
-          </w:p>
-        </w:tc>
-        <w:tc>
-          <w:tcPr>
-            <w:tcW w:w="1993" w:type="dxa"/>
-          </w:tcPr>
-          <w:p>
-            <w:pPr>
-              <w:cnfStyle w:val="000000100000" w:firstRow="0" w:lastRow="0" w:firstColumn="0" w:lastColumn="0" w:oddVBand="0" w:evenVBand="0" w:oddHBand="1" w:evenHBand="0" w:firstRowFirstColumn="0" w:firstRowLastColumn="0" w:lastRowFirstColumn="0" w:lastRowLastColumn="0"/>
-            </w:pPr>
-            <w:r>
-              <w:t>Mostrar los requerimientos del cliente , que se establecieron en un principio</w:t>
-            </w:r>
-          </w:p>
-        </w:tc>
-        <w:tc>
-          <w:tcPr>
-            <w:tcW w:w="1400" w:type="dxa"/>
-          </w:tcPr>
-          <w:p>
-            <w:pPr>
-              <w:jc w:val="center"/>
-              <w:cnfStyle w:val="000000100000" w:firstRow="0" w:lastRow="0" w:firstColumn="0" w:lastColumn="0" w:oddVBand="0" w:evenVBand="0" w:oddHBand="1" w:evenHBand="0" w:firstRowFirstColumn="0" w:firstRowLastColumn="0" w:lastRowFirstColumn="0" w:lastRowLastColumn="0"/>
-            </w:pPr>
-            <w:r>
-              <w:t>Baja</w:t>
-            </w:r>
-          </w:p>
-        </w:tc>
-        <w:tc>
-          <w:tcPr>
-            <w:tcW w:w="1040" w:type="dxa"/>
-          </w:tcPr>
-          <w:p>
-            <w:pPr>
-              <w:jc w:val="center"/>
-              <w:cnfStyle w:val="000000100000" w:firstRow="0" w:lastRow="0" w:firstColumn="0" w:lastColumn="0" w:oddVBand="0" w:evenVBand="0" w:oddHBand="1" w:evenHBand="0" w:firstRowFirstColumn="0" w:firstRowLastColumn="0" w:lastRowFirstColumn="0" w:lastRowLastColumn="0"/>
-            </w:pPr>
-            <w:r>
-              <w:t>Alto</w:t>
-            </w:r>
-          </w:p>
-        </w:tc>
-        <w:tc>
-          <w:tcPr>
-            <w:tcW w:w="1421" w:type="dxa"/>
-          </w:tcPr>
-          <w:p>
-            <w:pPr>
-              <w:jc w:val="center"/>
-              <w:cnfStyle w:val="000000100000" w:firstRow="0" w:lastRow="0" w:firstColumn="0" w:lastColumn="0" w:oddVBand="0" w:evenVBand="0" w:oddHBand="1" w:evenHBand="0" w:firstRowFirstColumn="0" w:firstRowLastColumn="0" w:lastRowFirstColumn="0" w:lastRowLastColumn="0"/>
             </w:pPr>
             <w:r>
               <w:t>ERTA</w:t>
@@ -2284,9 +2179,6 @@
         </w:tc>
       </w:tr>
     </w:tbl>
-    <w:p/>
-    <w:p/>
-    <w:p/>
     <w:p/>
     <w:p/>
     <w:sectPr>
@@ -2306,7 +2198,7 @@
 </file>
 
 <file path=word/endnotes.xml><?xml version="1.0" encoding="utf-8"?>
-<w:endnotes xmlns:wpc="http://schemas.microsoft.com/office/word/2010/wordprocessingCanvas" xmlns:mc="http://schemas.openxmlformats.org/markup-compatibility/2006" xmlns:o="urn:schemas-microsoft-com:office:office" xmlns:r="http://schemas.openxmlformats.org/officeDocument/2006/relationships" xmlns:m="http://schemas.openxmlformats.org/officeDocument/2006/math" xmlns:v="urn:schemas-microsoft-com:vml" xmlns:wp14="http://schemas.microsoft.com/office/word/2010/wordprocessingDrawing" xmlns:wp="http://schemas.openxmlformats.org/drawingml/2006/wordprocessingDrawing" xmlns:w10="urn:schemas-microsoft-com:office:word" xmlns:w="http://schemas.openxmlformats.org/wordprocessingml/2006/main" xmlns:w14="http://schemas.microsoft.com/office/word/2010/wordml" xmlns:w15="http://schemas.microsoft.com/office/word/2012/wordml" xmlns:wpg="http://schemas.microsoft.com/office/word/2010/wordprocessingGroup" xmlns:wpi="http://schemas.microsoft.com/office/word/2010/wordprocessingInk" xmlns:wne="http://schemas.microsoft.com/office/word/2006/wordml" xmlns:wps="http://schemas.microsoft.com/office/word/2010/wordprocessingShape" mc:Ignorable="w14 w15 wp14">
+<w:endnotes xmlns:wpc="http://schemas.microsoft.com/office/word/2010/wordprocessingCanvas" xmlns:cx="http://schemas.microsoft.com/office/drawing/2014/chartex" xmlns:cx1="http://schemas.microsoft.com/office/drawing/2015/9/8/chartex" xmlns:cx2="http://schemas.microsoft.com/office/drawing/2015/10/21/chartex" xmlns:mc="http://schemas.openxmlformats.org/markup-compatibility/2006" xmlns:o="urn:schemas-microsoft-com:office:office" xmlns:r="http://schemas.openxmlformats.org/officeDocument/2006/relationships" xmlns:m="http://schemas.openxmlformats.org/officeDocument/2006/math" xmlns:v="urn:schemas-microsoft-com:vml" xmlns:wp14="http://schemas.microsoft.com/office/word/2010/wordprocessingDrawing" xmlns:wp="http://schemas.openxmlformats.org/drawingml/2006/wordprocessingDrawing" xmlns:w10="urn:schemas-microsoft-com:office:word" xmlns:w="http://schemas.openxmlformats.org/wordprocessingml/2006/main" xmlns:w14="http://schemas.microsoft.com/office/word/2010/wordml" xmlns:w15="http://schemas.microsoft.com/office/word/2012/wordml" xmlns:w16se="http://schemas.microsoft.com/office/word/2015/wordml/symex" xmlns:wpg="http://schemas.microsoft.com/office/word/2010/wordprocessingGroup" xmlns:wpi="http://schemas.microsoft.com/office/word/2010/wordprocessingInk" xmlns:wne="http://schemas.microsoft.com/office/word/2006/wordml" xmlns:wps="http://schemas.microsoft.com/office/word/2010/wordprocessingShape" mc:Ignorable="w14 w15 w16se wp14">
   <w:endnote w:type="separator" w:id="-1">
     <w:p>
       <w:pPr>
@@ -2331,7 +2223,7 @@
 </file>
 
 <file path=word/footer1.xml><?xml version="1.0" encoding="utf-8"?>
-<w:ftr xmlns:wpc="http://schemas.microsoft.com/office/word/2010/wordprocessingCanvas" xmlns:mc="http://schemas.openxmlformats.org/markup-compatibility/2006" xmlns:o="urn:schemas-microsoft-com:office:office" xmlns:r="http://schemas.openxmlformats.org/officeDocument/2006/relationships" xmlns:m="http://schemas.openxmlformats.org/officeDocument/2006/math" xmlns:v="urn:schemas-microsoft-com:vml" xmlns:wp14="http://schemas.microsoft.com/office/word/2010/wordprocessingDrawing" xmlns:wp="http://schemas.openxmlformats.org/drawingml/2006/wordprocessingDrawing" xmlns:w10="urn:schemas-microsoft-com:office:word" xmlns:w="http://schemas.openxmlformats.org/wordprocessingml/2006/main" xmlns:w14="http://schemas.microsoft.com/office/word/2010/wordml" xmlns:w15="http://schemas.microsoft.com/office/word/2012/wordml" xmlns:wpg="http://schemas.microsoft.com/office/word/2010/wordprocessingGroup" xmlns:wpi="http://schemas.microsoft.com/office/word/2010/wordprocessingInk" xmlns:wne="http://schemas.microsoft.com/office/word/2006/wordml" xmlns:wps="http://schemas.microsoft.com/office/word/2010/wordprocessingShape" mc:Ignorable="w14 w15 wp14">
+<w:ftr xmlns:wpc="http://schemas.microsoft.com/office/word/2010/wordprocessingCanvas" xmlns:cx="http://schemas.microsoft.com/office/drawing/2014/chartex" xmlns:cx1="http://schemas.microsoft.com/office/drawing/2015/9/8/chartex" xmlns:cx2="http://schemas.microsoft.com/office/drawing/2015/10/21/chartex" xmlns:mc="http://schemas.openxmlformats.org/markup-compatibility/2006" xmlns:o="urn:schemas-microsoft-com:office:office" xmlns:r="http://schemas.openxmlformats.org/officeDocument/2006/relationships" xmlns:m="http://schemas.openxmlformats.org/officeDocument/2006/math" xmlns:v="urn:schemas-microsoft-com:vml" xmlns:wp14="http://schemas.microsoft.com/office/word/2010/wordprocessingDrawing" xmlns:wp="http://schemas.openxmlformats.org/drawingml/2006/wordprocessingDrawing" xmlns:w10="urn:schemas-microsoft-com:office:word" xmlns:w="http://schemas.openxmlformats.org/wordprocessingml/2006/main" xmlns:w14="http://schemas.microsoft.com/office/word/2010/wordml" xmlns:w15="http://schemas.microsoft.com/office/word/2012/wordml" xmlns:w16se="http://schemas.microsoft.com/office/word/2015/wordml/symex" xmlns:wpg="http://schemas.microsoft.com/office/word/2010/wordprocessingGroup" xmlns:wpi="http://schemas.microsoft.com/office/word/2010/wordprocessingInk" xmlns:wne="http://schemas.microsoft.com/office/word/2006/wordml" xmlns:wps="http://schemas.microsoft.com/office/word/2010/wordprocessingShape" mc:Ignorable="w14 w15 w16se wp14">
   <w:p>
     <w:pPr>
       <w:pStyle w:val="Piedepgina"/>
@@ -2341,7 +2233,7 @@
 </file>
 
 <file path=word/footer2.xml><?xml version="1.0" encoding="utf-8"?>
-<w:ftr xmlns:wpc="http://schemas.microsoft.com/office/word/2010/wordprocessingCanvas" xmlns:mc="http://schemas.openxmlformats.org/markup-compatibility/2006" xmlns:o="urn:schemas-microsoft-com:office:office" xmlns:r="http://schemas.openxmlformats.org/officeDocument/2006/relationships" xmlns:m="http://schemas.openxmlformats.org/officeDocument/2006/math" xmlns:v="urn:schemas-microsoft-com:vml" xmlns:wp14="http://schemas.microsoft.com/office/word/2010/wordprocessingDrawing" xmlns:wp="http://schemas.openxmlformats.org/drawingml/2006/wordprocessingDrawing" xmlns:w10="urn:schemas-microsoft-com:office:word" xmlns:w="http://schemas.openxmlformats.org/wordprocessingml/2006/main" xmlns:w14="http://schemas.microsoft.com/office/word/2010/wordml" xmlns:w15="http://schemas.microsoft.com/office/word/2012/wordml" xmlns:wpg="http://schemas.microsoft.com/office/word/2010/wordprocessingGroup" xmlns:wpi="http://schemas.microsoft.com/office/word/2010/wordprocessingInk" xmlns:wne="http://schemas.microsoft.com/office/word/2006/wordml" xmlns:wps="http://schemas.microsoft.com/office/word/2010/wordprocessingShape" mc:Ignorable="w14 w15 wp14">
+<w:ftr xmlns:wpc="http://schemas.microsoft.com/office/word/2010/wordprocessingCanvas" xmlns:cx="http://schemas.microsoft.com/office/drawing/2014/chartex" xmlns:cx1="http://schemas.microsoft.com/office/drawing/2015/9/8/chartex" xmlns:cx2="http://schemas.microsoft.com/office/drawing/2015/10/21/chartex" xmlns:mc="http://schemas.openxmlformats.org/markup-compatibility/2006" xmlns:o="urn:schemas-microsoft-com:office:office" xmlns:r="http://schemas.openxmlformats.org/officeDocument/2006/relationships" xmlns:m="http://schemas.openxmlformats.org/officeDocument/2006/math" xmlns:v="urn:schemas-microsoft-com:vml" xmlns:wp14="http://schemas.microsoft.com/office/word/2010/wordprocessingDrawing" xmlns:wp="http://schemas.openxmlformats.org/drawingml/2006/wordprocessingDrawing" xmlns:w10="urn:schemas-microsoft-com:office:word" xmlns:w="http://schemas.openxmlformats.org/wordprocessingml/2006/main" xmlns:w14="http://schemas.microsoft.com/office/word/2010/wordml" xmlns:w15="http://schemas.microsoft.com/office/word/2012/wordml" xmlns:w16se="http://schemas.microsoft.com/office/word/2015/wordml/symex" xmlns:wpg="http://schemas.microsoft.com/office/word/2010/wordprocessingGroup" xmlns:wpi="http://schemas.microsoft.com/office/word/2010/wordprocessingInk" xmlns:wne="http://schemas.microsoft.com/office/word/2006/wordml" xmlns:wps="http://schemas.microsoft.com/office/word/2010/wordprocessingShape" mc:Ignorable="w14 w15 w16se wp14">
   <w:p>
     <w:pPr>
       <w:pStyle w:val="Piedepgina"/>
@@ -2381,7 +2273,7 @@
         <w:color w:val="4472C4" w:themeColor="accent1"/>
         <w:lang w:val="es-ES"/>
       </w:rPr>
-      <w:t>5</w:t>
+      <w:t>4</w:t>
     </w:r>
     <w:r>
       <w:rPr>
@@ -2420,7 +2312,7 @@
         <w:color w:val="4472C4" w:themeColor="accent1"/>
         <w:lang w:val="es-ES"/>
       </w:rPr>
-      <w:t>5</w:t>
+      <w:t>4</w:t>
     </w:r>
     <w:r>
       <w:rPr>
@@ -2438,7 +2330,7 @@
 </file>
 
 <file path=word/footer3.xml><?xml version="1.0" encoding="utf-8"?>
-<w:ftr xmlns:wpc="http://schemas.microsoft.com/office/word/2010/wordprocessingCanvas" xmlns:mc="http://schemas.openxmlformats.org/markup-compatibility/2006" xmlns:o="urn:schemas-microsoft-com:office:office" xmlns:r="http://schemas.openxmlformats.org/officeDocument/2006/relationships" xmlns:m="http://schemas.openxmlformats.org/officeDocument/2006/math" xmlns:v="urn:schemas-microsoft-com:vml" xmlns:wp14="http://schemas.microsoft.com/office/word/2010/wordprocessingDrawing" xmlns:wp="http://schemas.openxmlformats.org/drawingml/2006/wordprocessingDrawing" xmlns:w10="urn:schemas-microsoft-com:office:word" xmlns:w="http://schemas.openxmlformats.org/wordprocessingml/2006/main" xmlns:w14="http://schemas.microsoft.com/office/word/2010/wordml" xmlns:w15="http://schemas.microsoft.com/office/word/2012/wordml" xmlns:wpg="http://schemas.microsoft.com/office/word/2010/wordprocessingGroup" xmlns:wpi="http://schemas.microsoft.com/office/word/2010/wordprocessingInk" xmlns:wne="http://schemas.microsoft.com/office/word/2006/wordml" xmlns:wps="http://schemas.microsoft.com/office/word/2010/wordprocessingShape" mc:Ignorable="w14 w15 wp14">
+<w:ftr xmlns:wpc="http://schemas.microsoft.com/office/word/2010/wordprocessingCanvas" xmlns:cx="http://schemas.microsoft.com/office/drawing/2014/chartex" xmlns:cx1="http://schemas.microsoft.com/office/drawing/2015/9/8/chartex" xmlns:cx2="http://schemas.microsoft.com/office/drawing/2015/10/21/chartex" xmlns:mc="http://schemas.openxmlformats.org/markup-compatibility/2006" xmlns:o="urn:schemas-microsoft-com:office:office" xmlns:r="http://schemas.openxmlformats.org/officeDocument/2006/relationships" xmlns:m="http://schemas.openxmlformats.org/officeDocument/2006/math" xmlns:v="urn:schemas-microsoft-com:vml" xmlns:wp14="http://schemas.microsoft.com/office/word/2010/wordprocessingDrawing" xmlns:wp="http://schemas.openxmlformats.org/drawingml/2006/wordprocessingDrawing" xmlns:w10="urn:schemas-microsoft-com:office:word" xmlns:w="http://schemas.openxmlformats.org/wordprocessingml/2006/main" xmlns:w14="http://schemas.microsoft.com/office/word/2010/wordml" xmlns:w15="http://schemas.microsoft.com/office/word/2012/wordml" xmlns:w16se="http://schemas.microsoft.com/office/word/2015/wordml/symex" xmlns:wpg="http://schemas.microsoft.com/office/word/2010/wordprocessingGroup" xmlns:wpi="http://schemas.microsoft.com/office/word/2010/wordprocessingInk" xmlns:wne="http://schemas.microsoft.com/office/word/2006/wordml" xmlns:wps="http://schemas.microsoft.com/office/word/2010/wordprocessingShape" mc:Ignorable="w14 w15 w16se wp14">
   <w:p>
     <w:pPr>
       <w:pStyle w:val="Piedepgina"/>
@@ -2448,7 +2340,7 @@
 </file>
 
 <file path=word/footnotes.xml><?xml version="1.0" encoding="utf-8"?>
-<w:footnotes xmlns:wpc="http://schemas.microsoft.com/office/word/2010/wordprocessingCanvas" xmlns:mc="http://schemas.openxmlformats.org/markup-compatibility/2006" xmlns:o="urn:schemas-microsoft-com:office:office" xmlns:r="http://schemas.openxmlformats.org/officeDocument/2006/relationships" xmlns:m="http://schemas.openxmlformats.org/officeDocument/2006/math" xmlns:v="urn:schemas-microsoft-com:vml" xmlns:wp14="http://schemas.microsoft.com/office/word/2010/wordprocessingDrawing" xmlns:wp="http://schemas.openxmlformats.org/drawingml/2006/wordprocessingDrawing" xmlns:w10="urn:schemas-microsoft-com:office:word" xmlns:w="http://schemas.openxmlformats.org/wordprocessingml/2006/main" xmlns:w14="http://schemas.microsoft.com/office/word/2010/wordml" xmlns:w15="http://schemas.microsoft.com/office/word/2012/wordml" xmlns:wpg="http://schemas.microsoft.com/office/word/2010/wordprocessingGroup" xmlns:wpi="http://schemas.microsoft.com/office/word/2010/wordprocessingInk" xmlns:wne="http://schemas.microsoft.com/office/word/2006/wordml" xmlns:wps="http://schemas.microsoft.com/office/word/2010/wordprocessingShape" mc:Ignorable="w14 w15 wp14">
+<w:footnotes xmlns:wpc="http://schemas.microsoft.com/office/word/2010/wordprocessingCanvas" xmlns:cx="http://schemas.microsoft.com/office/drawing/2014/chartex" xmlns:cx1="http://schemas.microsoft.com/office/drawing/2015/9/8/chartex" xmlns:cx2="http://schemas.microsoft.com/office/drawing/2015/10/21/chartex" xmlns:mc="http://schemas.openxmlformats.org/markup-compatibility/2006" xmlns:o="urn:schemas-microsoft-com:office:office" xmlns:r="http://schemas.openxmlformats.org/officeDocument/2006/relationships" xmlns:m="http://schemas.openxmlformats.org/officeDocument/2006/math" xmlns:v="urn:schemas-microsoft-com:vml" xmlns:wp14="http://schemas.microsoft.com/office/word/2010/wordprocessingDrawing" xmlns:wp="http://schemas.openxmlformats.org/drawingml/2006/wordprocessingDrawing" xmlns:w10="urn:schemas-microsoft-com:office:word" xmlns:w="http://schemas.openxmlformats.org/wordprocessingml/2006/main" xmlns:w14="http://schemas.microsoft.com/office/word/2010/wordml" xmlns:w15="http://schemas.microsoft.com/office/word/2012/wordml" xmlns:w16se="http://schemas.microsoft.com/office/word/2015/wordml/symex" xmlns:wpg="http://schemas.microsoft.com/office/word/2010/wordprocessingGroup" xmlns:wpi="http://schemas.microsoft.com/office/word/2010/wordprocessingInk" xmlns:wne="http://schemas.microsoft.com/office/word/2006/wordml" xmlns:wps="http://schemas.microsoft.com/office/word/2010/wordprocessingShape" mc:Ignorable="w14 w15 w16se wp14">
   <w:footnote w:type="separator" w:id="-1">
     <w:p>
       <w:pPr>
@@ -2473,7 +2365,7 @@
 </file>
 
 <file path=word/header1.xml><?xml version="1.0" encoding="utf-8"?>
-<w:hdr xmlns:wpc="http://schemas.microsoft.com/office/word/2010/wordprocessingCanvas" xmlns:mc="http://schemas.openxmlformats.org/markup-compatibility/2006" xmlns:o="urn:schemas-microsoft-com:office:office" xmlns:r="http://schemas.openxmlformats.org/officeDocument/2006/relationships" xmlns:m="http://schemas.openxmlformats.org/officeDocument/2006/math" xmlns:v="urn:schemas-microsoft-com:vml" xmlns:wp14="http://schemas.microsoft.com/office/word/2010/wordprocessingDrawing" xmlns:wp="http://schemas.openxmlformats.org/drawingml/2006/wordprocessingDrawing" xmlns:w10="urn:schemas-microsoft-com:office:word" xmlns:w="http://schemas.openxmlformats.org/wordprocessingml/2006/main" xmlns:w14="http://schemas.microsoft.com/office/word/2010/wordml" xmlns:w15="http://schemas.microsoft.com/office/word/2012/wordml" xmlns:wpg="http://schemas.microsoft.com/office/word/2010/wordprocessingGroup" xmlns:wpi="http://schemas.microsoft.com/office/word/2010/wordprocessingInk" xmlns:wne="http://schemas.microsoft.com/office/word/2006/wordml" xmlns:wps="http://schemas.microsoft.com/office/word/2010/wordprocessingShape" mc:Ignorable="w14 w15 wp14">
+<w:hdr xmlns:wpc="http://schemas.microsoft.com/office/word/2010/wordprocessingCanvas" xmlns:cx="http://schemas.microsoft.com/office/drawing/2014/chartex" xmlns:cx1="http://schemas.microsoft.com/office/drawing/2015/9/8/chartex" xmlns:cx2="http://schemas.microsoft.com/office/drawing/2015/10/21/chartex" xmlns:mc="http://schemas.openxmlformats.org/markup-compatibility/2006" xmlns:o="urn:schemas-microsoft-com:office:office" xmlns:r="http://schemas.openxmlformats.org/officeDocument/2006/relationships" xmlns:m="http://schemas.openxmlformats.org/officeDocument/2006/math" xmlns:v="urn:schemas-microsoft-com:vml" xmlns:wp14="http://schemas.microsoft.com/office/word/2010/wordprocessingDrawing" xmlns:wp="http://schemas.openxmlformats.org/drawingml/2006/wordprocessingDrawing" xmlns:w10="urn:schemas-microsoft-com:office:word" xmlns:w="http://schemas.openxmlformats.org/wordprocessingml/2006/main" xmlns:w14="http://schemas.microsoft.com/office/word/2010/wordml" xmlns:w15="http://schemas.microsoft.com/office/word/2012/wordml" xmlns:w16se="http://schemas.microsoft.com/office/word/2015/wordml/symex" xmlns:wpg="http://schemas.microsoft.com/office/word/2010/wordprocessingGroup" xmlns:wpi="http://schemas.microsoft.com/office/word/2010/wordprocessingInk" xmlns:wne="http://schemas.microsoft.com/office/word/2006/wordml" xmlns:wps="http://schemas.microsoft.com/office/word/2010/wordprocessingShape" mc:Ignorable="w14 w15 w16se wp14">
   <w:p>
     <w:pPr>
       <w:pStyle w:val="Encabezado"/>
@@ -2514,7 +2406,7 @@
 </file>
 
 <file path=word/header2.xml><?xml version="1.0" encoding="utf-8"?>
-<w:hdr xmlns:wpc="http://schemas.microsoft.com/office/word/2010/wordprocessingCanvas" xmlns:mc="http://schemas.openxmlformats.org/markup-compatibility/2006" xmlns:o="urn:schemas-microsoft-com:office:office" xmlns:r="http://schemas.openxmlformats.org/officeDocument/2006/relationships" xmlns:m="http://schemas.openxmlformats.org/officeDocument/2006/math" xmlns:v="urn:schemas-microsoft-com:vml" xmlns:wp14="http://schemas.microsoft.com/office/word/2010/wordprocessingDrawing" xmlns:wp="http://schemas.openxmlformats.org/drawingml/2006/wordprocessingDrawing" xmlns:w10="urn:schemas-microsoft-com:office:word" xmlns:w="http://schemas.openxmlformats.org/wordprocessingml/2006/main" xmlns:w14="http://schemas.microsoft.com/office/word/2010/wordml" xmlns:w15="http://schemas.microsoft.com/office/word/2012/wordml" xmlns:wpg="http://schemas.microsoft.com/office/word/2010/wordprocessingGroup" xmlns:wpi="http://schemas.microsoft.com/office/word/2010/wordprocessingInk" xmlns:wne="http://schemas.microsoft.com/office/word/2006/wordml" xmlns:wps="http://schemas.microsoft.com/office/word/2010/wordprocessingShape" mc:Ignorable="w14 w15 wp14">
+<w:hdr xmlns:wpc="http://schemas.microsoft.com/office/word/2010/wordprocessingCanvas" xmlns:cx="http://schemas.microsoft.com/office/drawing/2014/chartex" xmlns:cx1="http://schemas.microsoft.com/office/drawing/2015/9/8/chartex" xmlns:cx2="http://schemas.microsoft.com/office/drawing/2015/10/21/chartex" xmlns:mc="http://schemas.openxmlformats.org/markup-compatibility/2006" xmlns:o="urn:schemas-microsoft-com:office:office" xmlns:r="http://schemas.openxmlformats.org/officeDocument/2006/relationships" xmlns:m="http://schemas.openxmlformats.org/officeDocument/2006/math" xmlns:v="urn:schemas-microsoft-com:vml" xmlns:wp14="http://schemas.microsoft.com/office/word/2010/wordprocessingDrawing" xmlns:wp="http://schemas.openxmlformats.org/drawingml/2006/wordprocessingDrawing" xmlns:w10="urn:schemas-microsoft-com:office:word" xmlns:w="http://schemas.openxmlformats.org/wordprocessingml/2006/main" xmlns:w14="http://schemas.microsoft.com/office/word/2010/wordml" xmlns:w15="http://schemas.microsoft.com/office/word/2012/wordml" xmlns:w16se="http://schemas.microsoft.com/office/word/2015/wordml/symex" xmlns:wpg="http://schemas.microsoft.com/office/word/2010/wordprocessingGroup" xmlns:wpi="http://schemas.microsoft.com/office/word/2010/wordprocessingInk" xmlns:wne="http://schemas.microsoft.com/office/word/2006/wordml" xmlns:wps="http://schemas.microsoft.com/office/word/2010/wordprocessingShape" mc:Ignorable="w14 w15 w16se wp14">
   <w:p>
     <w:pPr>
       <w:pStyle w:val="Encabezado"/>
@@ -2553,7 +2445,7 @@
     <w:r>
       <w:rPr>
         <w:noProof/>
-        <w:lang w:val="en-US"/>
+        <w:lang w:eastAsia="es-MX"/>
       </w:rPr>
       <w:drawing>
         <wp:anchor distT="0" distB="0" distL="114300" distR="114300" simplePos="0" relativeHeight="251659264" behindDoc="0" locked="0" layoutInCell="1" allowOverlap="1" wp14:anchorId="62A27A5F" wp14:editId="0E3D893F">
@@ -2623,7 +2515,7 @@
 </file>
 
 <file path=word/header3.xml><?xml version="1.0" encoding="utf-8"?>
-<w:hdr xmlns:wpc="http://schemas.microsoft.com/office/word/2010/wordprocessingCanvas" xmlns:mc="http://schemas.openxmlformats.org/markup-compatibility/2006" xmlns:o="urn:schemas-microsoft-com:office:office" xmlns:r="http://schemas.openxmlformats.org/officeDocument/2006/relationships" xmlns:m="http://schemas.openxmlformats.org/officeDocument/2006/math" xmlns:v="urn:schemas-microsoft-com:vml" xmlns:wp14="http://schemas.microsoft.com/office/word/2010/wordprocessingDrawing" xmlns:wp="http://schemas.openxmlformats.org/drawingml/2006/wordprocessingDrawing" xmlns:w10="urn:schemas-microsoft-com:office:word" xmlns:w="http://schemas.openxmlformats.org/wordprocessingml/2006/main" xmlns:w14="http://schemas.microsoft.com/office/word/2010/wordml" xmlns:w15="http://schemas.microsoft.com/office/word/2012/wordml" xmlns:wpg="http://schemas.microsoft.com/office/word/2010/wordprocessingGroup" xmlns:wpi="http://schemas.microsoft.com/office/word/2010/wordprocessingInk" xmlns:wne="http://schemas.microsoft.com/office/word/2006/wordml" xmlns:wps="http://schemas.microsoft.com/office/word/2010/wordprocessingShape" mc:Ignorable="w14 w15 wp14">
+<w:hdr xmlns:wpc="http://schemas.microsoft.com/office/word/2010/wordprocessingCanvas" xmlns:cx="http://schemas.microsoft.com/office/drawing/2014/chartex" xmlns:cx1="http://schemas.microsoft.com/office/drawing/2015/9/8/chartex" xmlns:cx2="http://schemas.microsoft.com/office/drawing/2015/10/21/chartex" xmlns:mc="http://schemas.openxmlformats.org/markup-compatibility/2006" xmlns:o="urn:schemas-microsoft-com:office:office" xmlns:r="http://schemas.openxmlformats.org/officeDocument/2006/relationships" xmlns:m="http://schemas.openxmlformats.org/officeDocument/2006/math" xmlns:v="urn:schemas-microsoft-com:vml" xmlns:wp14="http://schemas.microsoft.com/office/word/2010/wordprocessingDrawing" xmlns:wp="http://schemas.openxmlformats.org/drawingml/2006/wordprocessingDrawing" xmlns:w10="urn:schemas-microsoft-com:office:word" xmlns:w="http://schemas.openxmlformats.org/wordprocessingml/2006/main" xmlns:w14="http://schemas.microsoft.com/office/word/2010/wordml" xmlns:w15="http://schemas.microsoft.com/office/word/2012/wordml" xmlns:w16se="http://schemas.microsoft.com/office/word/2015/wordml/symex" xmlns:wpg="http://schemas.microsoft.com/office/word/2010/wordprocessingGroup" xmlns:wpi="http://schemas.microsoft.com/office/word/2010/wordprocessingInk" xmlns:wne="http://schemas.microsoft.com/office/word/2006/wordml" xmlns:wps="http://schemas.microsoft.com/office/word/2010/wordprocessingShape" mc:Ignorable="w14 w15 w16se wp14">
   <w:p>
     <w:pPr>
       <w:pStyle w:val="Encabezado"/>
@@ -2664,7 +2556,7 @@
 </file>
 
 <file path=word/styles.xml><?xml version="1.0" encoding="utf-8"?>
-<w:styles xmlns:mc="http://schemas.openxmlformats.org/markup-compatibility/2006" xmlns:r="http://schemas.openxmlformats.org/officeDocument/2006/relationships" xmlns:w="http://schemas.openxmlformats.org/wordprocessingml/2006/main" xmlns:w14="http://schemas.microsoft.com/office/word/2010/wordml" xmlns:w15="http://schemas.microsoft.com/office/word/2012/wordml" mc:Ignorable="w14 w15">
+<w:styles xmlns:mc="http://schemas.openxmlformats.org/markup-compatibility/2006" xmlns:r="http://schemas.openxmlformats.org/officeDocument/2006/relationships" xmlns:w="http://schemas.openxmlformats.org/wordprocessingml/2006/main" xmlns:w14="http://schemas.microsoft.com/office/word/2010/wordml" xmlns:w15="http://schemas.microsoft.com/office/word/2012/wordml" xmlns:w16se="http://schemas.microsoft.com/office/word/2015/wordml/symex" mc:Ignorable="w14 w15 w16se">
   <w:docDefaults>
     <w:rPrDefault>
       <w:rPr>
@@ -2680,7 +2572,7 @@
       </w:pPr>
     </w:pPrDefault>
   </w:docDefaults>
-  <w:latentStyles w:defLockedState="0" w:defUIPriority="99" w:defSemiHidden="0" w:defUnhideWhenUsed="0" w:defQFormat="0" w:count="371">
+  <w:latentStyles w:defLockedState="0" w:defUIPriority="99" w:defSemiHidden="0" w:defUnhideWhenUsed="0" w:defQFormat="0" w:count="372">
     <w:lsdException w:name="Normal" w:uiPriority="0" w:qFormat="1"/>
     <w:lsdException w:name="heading 1" w:uiPriority="9" w:qFormat="1"/>
     <w:lsdException w:name="heading 2" w:semiHidden="1" w:uiPriority="9" w:unhideWhenUsed="1" w:qFormat="1"/>
@@ -2786,7 +2678,6 @@
     <w:lsdException w:name="HTML Sample" w:semiHidden="1" w:unhideWhenUsed="1"/>
     <w:lsdException w:name="HTML Typewriter" w:semiHidden="1" w:unhideWhenUsed="1"/>
     <w:lsdException w:name="HTML Variable" w:semiHidden="1" w:unhideWhenUsed="1"/>
-    <w:lsdException w:name="Normal Table" w:semiHidden="1" w:unhideWhenUsed="1"/>
     <w:lsdException w:name="annotation subject" w:semiHidden="1" w:unhideWhenUsed="1"/>
     <w:lsdException w:name="No List" w:semiHidden="1" w:unhideWhenUsed="1"/>
     <w:lsdException w:name="Outline List 1" w:semiHidden="1" w:unhideWhenUsed="1"/>
@@ -2833,10 +2724,8 @@
     <w:lsdException w:name="Table Subtle 2" w:semiHidden="1" w:unhideWhenUsed="1"/>
     <w:lsdException w:name="Table Web 1" w:semiHidden="1" w:unhideWhenUsed="1"/>
     <w:lsdException w:name="Table Web 2" w:semiHidden="1" w:unhideWhenUsed="1"/>
-    <w:lsdException w:name="Table Web 3" w:semiHidden="1" w:unhideWhenUsed="1"/>
     <w:lsdException w:name="Balloon Text" w:semiHidden="1" w:unhideWhenUsed="1"/>
     <w:lsdException w:name="Table Grid" w:uiPriority="39"/>
-    <w:lsdException w:name="Table Theme" w:semiHidden="1" w:unhideWhenUsed="1"/>
     <w:lsdException w:name="Placeholder Text" w:semiHidden="1"/>
     <w:lsdException w:name="No Spacing" w:uiPriority="1" w:qFormat="1"/>
     <w:lsdException w:name="Light Shading" w:uiPriority="60"/>
@@ -3052,6 +2941,7 @@
     <w:lsdException w:name="List Table 5 Dark Accent 6" w:uiPriority="50"/>
     <w:lsdException w:name="List Table 6 Colorful Accent 6" w:uiPriority="51"/>
     <w:lsdException w:name="List Table 7 Colorful Accent 6" w:uiPriority="52"/>
+    <w:lsdException w:name="Mention" w:semiHidden="1" w:unhideWhenUsed="1"/>
   </w:latentStyles>
   <w:style w:type="paragraph" w:default="1" w:styleId="Normal">
     <w:name w:val="Normal"/>

</xml_diff>